<commit_message>
Validating the data is not duplicated
</commit_message>
<xml_diff>
--- a/APIdoc.docx
+++ b/APIdoc.docx
@@ -2,6 +2,24 @@
 <file path=word/document.xml><?xml version="1.0" encoding="utf-8"?>
 <w:document xmlns:wpc="http://schemas.microsoft.com/office/word/2010/wordprocessingCanvas" xmlns:cx="http://schemas.microsoft.com/office/drawing/2014/chartex" xmlns:cx1="http://schemas.microsoft.com/office/drawing/2015/9/8/chartex" xmlns:cx2="http://schemas.microsoft.com/office/drawing/2015/10/21/chartex" xmlns:cx3="http://schemas.microsoft.com/office/drawing/2016/5/9/chartex" xmlns:cx4="http://schemas.microsoft.com/office/drawing/2016/5/10/chartex" xmlns:cx5="http://schemas.microsoft.com/office/drawing/2016/5/11/chartex" xmlns:cx6="http://schemas.microsoft.com/office/drawing/2016/5/12/chartex" xmlns:cx7="http://schemas.microsoft.com/office/drawing/2016/5/13/chartex" xmlns:cx8="http://schemas.microsoft.com/office/drawing/2016/5/14/chartex" xmlns:mc="http://schemas.openxmlformats.org/markup-compatibility/2006" xmlns:aink="http://schemas.microsoft.com/office/drawing/2016/ink" xmlns:am3d="http://schemas.microsoft.com/office/drawing/2017/model3d" xmlns:o="urn:schemas-microsoft-com:office:office" xmlns:oel="http://schemas.microsoft.com/office/2019/extlst" xmlns:r="http://schemas.openxmlformats.org/officeDocument/2006/relationships" xmlns:m="http://schemas.openxmlformats.org/officeDocument/2006/math" xmlns:v="urn:schemas-microsoft-com:vml" xmlns:wp14="http://schemas.microsoft.com/office/word/2010/wordprocessingDrawing" xmlns:wp="http://schemas.openxmlformats.org/drawingml/2006/wordprocessingDrawing" xmlns:w10="urn:schemas-microsoft-com:office:word" xmlns:w="http://schemas.openxmlformats.org/wordprocessingml/2006/main" xmlns:w14="http://schemas.microsoft.com/office/word/2010/wordml" xmlns:w15="http://schemas.microsoft.com/office/word/2012/wordml" xmlns:w16cex="http://schemas.microsoft.com/office/word/2018/wordml/cex" xmlns:w16cid="http://schemas.microsoft.com/office/word/2016/wordml/cid" xmlns:w16="http://schemas.microsoft.com/office/word/2018/wordml" xmlns:w16sdtdh="http://schemas.microsoft.com/office/word/2020/wordml/sdtdatahash" xmlns:w16se="http://schemas.microsoft.com/office/word/2015/wordml/symex" xmlns:wpg="http://schemas.microsoft.com/office/word/2010/wordprocessingGroup" xmlns:wpi="http://schemas.microsoft.com/office/word/2010/wordprocessingInk" xmlns:wne="http://schemas.microsoft.com/office/word/2006/wordml" xmlns:wps="http://schemas.microsoft.com/office/word/2010/wordprocessingShape" mc:Ignorable="w14 w15 w16se w16cid w16 w16cex w16sdtdh wp14">
   <w:body>
+    <w:p>
+      <w:pPr>
+        <w:pStyle w:val="ListParagraph"/>
+        <w:numPr>
+          <w:ilvl w:val="0"/>
+          <w:numId w:val="4"/>
+        </w:numPr>
+      </w:pPr>
+      <w:r>
+        <w:rPr>
+          <w:highlight w:val="yellow"/>
+        </w:rPr>
+        <w:t>Service Data</w:t>
+      </w:r>
+      <w:r>
+        <w:tab/>
+      </w:r>
+    </w:p>
     <w:p>
       <w:pPr>
         <w:pStyle w:val="ListParagraph"/>
@@ -18,12 +36,36 @@
         </w:rPr>
       </w:pPr>
       <w:r>
-        <w:t>Retrieve all the data</w:t>
-      </w:r>
-      <w:r>
-        <w:br/>
-      </w:r>
-      <w:r>
+        <w:t xml:space="preserve">Retrieve all the </w:t>
+      </w:r>
+      <w:proofErr w:type="gramStart"/>
+      <w:r>
+        <w:t>data</w:t>
+      </w:r>
+      <w:proofErr w:type="gramEnd"/>
+    </w:p>
+    <w:p>
+      <w:pPr>
+        <w:pStyle w:val="NoSpacing"/>
+        <w:ind w:left="709"/>
+      </w:pPr>
+      <w:r>
+        <w:t>This petition Will collect all the data saved into the DB and will return the information in response to the GET request.</w:t>
+      </w:r>
+    </w:p>
+    <w:p>
+      <w:pPr>
+        <w:pStyle w:val="NoSpacing"/>
+        <w:ind w:left="709"/>
+      </w:pPr>
+      <w:r>
+        <w:t>Method: GET</w:t>
+      </w:r>
+    </w:p>
+    <w:p>
+      <w:pPr>
+        <w:pStyle w:val="NoSpacing"/>
+        <w:ind w:left="709"/>
         <w:rPr>
           <w:rFonts w:ascii="Segoe UI" w:hAnsi="Segoe UI" w:cs="Segoe UI"/>
           <w:color w:val="212121"/>
@@ -31,7 +73,1746 @@
           <w:szCs w:val="18"/>
           <w:shd w:val="clear" w:color="auto" w:fill="FFFFFF"/>
         </w:rPr>
+      </w:pPr>
+      <w:r>
+        <w:t xml:space="preserve">URL: </w:t>
+      </w:r>
+      <w:r>
+        <w:rPr>
+          <w:rFonts w:ascii="Segoe UI" w:hAnsi="Segoe UI" w:cs="Segoe UI"/>
+          <w:color w:val="212121"/>
+          <w:sz w:val="18"/>
+          <w:szCs w:val="18"/>
+          <w:shd w:val="clear" w:color="auto" w:fill="FFFFFF"/>
+        </w:rPr>
         <w:t>http://localhost:5000/api/v1/data/</w:t>
+      </w:r>
+    </w:p>
+    <w:p>
+      <w:pPr>
+        <w:shd w:val="clear" w:color="auto" w:fill="FFFFFE"/>
+        <w:spacing w:after="0" w:line="270" w:lineRule="atLeast"/>
+        <w:rPr>
+          <w:rFonts w:ascii="Courier New" w:eastAsia="Times New Roman" w:hAnsi="Courier New" w:cs="Courier New"/>
+          <w:color w:val="000000"/>
+          <w:sz w:val="18"/>
+          <w:szCs w:val="18"/>
+          <w:lang w:eastAsia="en-CA"/>
+        </w:rPr>
+      </w:pPr>
+      <w:r>
+        <w:rPr>
+          <w:rFonts w:ascii="Segoe UI" w:hAnsi="Segoe UI" w:cs="Segoe UI"/>
+          <w:color w:val="212121"/>
+          <w:sz w:val="18"/>
+          <w:szCs w:val="18"/>
+          <w:shd w:val="clear" w:color="auto" w:fill="FFFFFF"/>
+        </w:rPr>
+        <w:t xml:space="preserve">Expected Result: </w:t>
+      </w:r>
+      <w:r>
+        <w:rPr>
+          <w:rFonts w:ascii="Courier New" w:eastAsia="Times New Roman" w:hAnsi="Courier New" w:cs="Courier New"/>
+          <w:color w:val="000000"/>
+          <w:sz w:val="18"/>
+          <w:szCs w:val="18"/>
+          <w:lang w:eastAsia="en-CA"/>
+        </w:rPr>
+        <w:t>[</w:t>
+      </w:r>
+    </w:p>
+    <w:p>
+      <w:pPr>
+        <w:shd w:val="clear" w:color="auto" w:fill="FFFFFE"/>
+        <w:spacing w:after="0" w:line="270" w:lineRule="atLeast"/>
+        <w:rPr>
+          <w:rFonts w:ascii="Courier New" w:eastAsia="Times New Roman" w:hAnsi="Courier New" w:cs="Courier New"/>
+          <w:color w:val="000000"/>
+          <w:sz w:val="18"/>
+          <w:szCs w:val="18"/>
+          <w:lang w:eastAsia="en-CA"/>
+        </w:rPr>
+      </w:pPr>
+      <w:r>
+        <w:rPr>
+          <w:rFonts w:ascii="Courier New" w:eastAsia="Times New Roman" w:hAnsi="Courier New" w:cs="Courier New"/>
+          <w:color w:val="000000"/>
+          <w:sz w:val="18"/>
+          <w:szCs w:val="18"/>
+          <w:lang w:eastAsia="en-CA"/>
+        </w:rPr>
+        <w:t>    {</w:t>
+      </w:r>
+    </w:p>
+    <w:p>
+      <w:pPr>
+        <w:shd w:val="clear" w:color="auto" w:fill="FFFFFE"/>
+        <w:spacing w:after="0" w:line="270" w:lineRule="atLeast"/>
+        <w:rPr>
+          <w:rFonts w:ascii="Courier New" w:eastAsia="Times New Roman" w:hAnsi="Courier New" w:cs="Courier New"/>
+          <w:color w:val="000000"/>
+          <w:sz w:val="18"/>
+          <w:szCs w:val="18"/>
+          <w:lang w:eastAsia="en-CA"/>
+        </w:rPr>
+      </w:pPr>
+      <w:r>
+        <w:rPr>
+          <w:rFonts w:ascii="Courier New" w:eastAsia="Times New Roman" w:hAnsi="Courier New" w:cs="Courier New"/>
+          <w:color w:val="000000"/>
+          <w:sz w:val="18"/>
+          <w:szCs w:val="18"/>
+          <w:lang w:eastAsia="en-CA"/>
+        </w:rPr>
+        <w:t>        </w:t>
+      </w:r>
+      <w:r>
+        <w:rPr>
+          <w:rFonts w:ascii="Courier New" w:eastAsia="Times New Roman" w:hAnsi="Courier New" w:cs="Courier New"/>
+          <w:color w:val="A31515"/>
+          <w:sz w:val="18"/>
+          <w:szCs w:val="18"/>
+          <w:lang w:eastAsia="en-CA"/>
+        </w:rPr>
+        <w:t>"_id"</w:t>
+      </w:r>
+      <w:r>
+        <w:rPr>
+          <w:rFonts w:ascii="Courier New" w:eastAsia="Times New Roman" w:hAnsi="Courier New" w:cs="Courier New"/>
+          <w:color w:val="000000"/>
+          <w:sz w:val="18"/>
+          <w:szCs w:val="18"/>
+          <w:lang w:eastAsia="en-CA"/>
+        </w:rPr>
+        <w:t>: </w:t>
+      </w:r>
+      <w:r>
+        <w:rPr>
+          <w:rFonts w:ascii="Courier New" w:eastAsia="Times New Roman" w:hAnsi="Courier New" w:cs="Courier New"/>
+          <w:color w:val="0451A5"/>
+          <w:sz w:val="18"/>
+          <w:szCs w:val="18"/>
+          <w:lang w:eastAsia="en-CA"/>
+        </w:rPr>
+        <w:t>"641dbeefa2eb8cdee9214aec"</w:t>
+      </w:r>
+      <w:r>
+        <w:rPr>
+          <w:rFonts w:ascii="Courier New" w:eastAsia="Times New Roman" w:hAnsi="Courier New" w:cs="Courier New"/>
+          <w:color w:val="000000"/>
+          <w:sz w:val="18"/>
+          <w:szCs w:val="18"/>
+          <w:lang w:eastAsia="en-CA"/>
+        </w:rPr>
+        <w:t>,</w:t>
+      </w:r>
+    </w:p>
+    <w:p>
+      <w:pPr>
+        <w:shd w:val="clear" w:color="auto" w:fill="FFFFFE"/>
+        <w:spacing w:after="0" w:line="270" w:lineRule="atLeast"/>
+        <w:rPr>
+          <w:rFonts w:ascii="Courier New" w:eastAsia="Times New Roman" w:hAnsi="Courier New" w:cs="Courier New"/>
+          <w:color w:val="000000"/>
+          <w:sz w:val="18"/>
+          <w:szCs w:val="18"/>
+          <w:lang w:eastAsia="en-CA"/>
+        </w:rPr>
+      </w:pPr>
+      <w:r>
+        <w:rPr>
+          <w:rFonts w:ascii="Courier New" w:eastAsia="Times New Roman" w:hAnsi="Courier New" w:cs="Courier New"/>
+          <w:color w:val="000000"/>
+          <w:sz w:val="18"/>
+          <w:szCs w:val="18"/>
+          <w:lang w:eastAsia="en-CA"/>
+        </w:rPr>
+        <w:t>        </w:t>
+      </w:r>
+      <w:r>
+        <w:rPr>
+          <w:rFonts w:ascii="Courier New" w:eastAsia="Times New Roman" w:hAnsi="Courier New" w:cs="Courier New"/>
+          <w:color w:val="A31515"/>
+          <w:sz w:val="18"/>
+          <w:szCs w:val="18"/>
+          <w:lang w:eastAsia="en-CA"/>
+        </w:rPr>
+        <w:t>"address"</w:t>
+      </w:r>
+      <w:r>
+        <w:rPr>
+          <w:rFonts w:ascii="Courier New" w:eastAsia="Times New Roman" w:hAnsi="Courier New" w:cs="Courier New"/>
+          <w:color w:val="000000"/>
+          <w:sz w:val="18"/>
+          <w:szCs w:val="18"/>
+          <w:lang w:eastAsia="en-CA"/>
+        </w:rPr>
+        <w:t>: </w:t>
+      </w:r>
+      <w:r>
+        <w:rPr>
+          <w:rFonts w:ascii="Courier New" w:eastAsia="Times New Roman" w:hAnsi="Courier New" w:cs="Courier New"/>
+          <w:color w:val="0451A5"/>
+          <w:sz w:val="18"/>
+          <w:szCs w:val="18"/>
+          <w:lang w:eastAsia="en-CA"/>
+        </w:rPr>
+        <w:t>"47, </w:t>
+      </w:r>
+      <w:proofErr w:type="gramStart"/>
+      <w:r>
+        <w:rPr>
+          <w:rFonts w:ascii="Courier New" w:eastAsia="Times New Roman" w:hAnsi="Courier New" w:cs="Courier New"/>
+          <w:color w:val="0451A5"/>
+          <w:sz w:val="18"/>
+          <w:szCs w:val="18"/>
+          <w:lang w:eastAsia="en-CA"/>
+        </w:rPr>
+        <w:t>51  Barrie</w:t>
+      </w:r>
+      <w:proofErr w:type="gramEnd"/>
+      <w:r>
+        <w:rPr>
+          <w:rFonts w:ascii="Courier New" w:eastAsia="Times New Roman" w:hAnsi="Courier New" w:cs="Courier New"/>
+          <w:color w:val="0451A5"/>
+          <w:sz w:val="18"/>
+          <w:szCs w:val="18"/>
+          <w:lang w:eastAsia="en-CA"/>
+        </w:rPr>
+        <w:t>"</w:t>
+      </w:r>
+      <w:r>
+        <w:rPr>
+          <w:rFonts w:ascii="Courier New" w:eastAsia="Times New Roman" w:hAnsi="Courier New" w:cs="Courier New"/>
+          <w:color w:val="000000"/>
+          <w:sz w:val="18"/>
+          <w:szCs w:val="18"/>
+          <w:lang w:eastAsia="en-CA"/>
+        </w:rPr>
+        <w:t>,</w:t>
+      </w:r>
+    </w:p>
+    <w:p>
+      <w:pPr>
+        <w:shd w:val="clear" w:color="auto" w:fill="FFFFFE"/>
+        <w:spacing w:after="0" w:line="270" w:lineRule="atLeast"/>
+        <w:rPr>
+          <w:rFonts w:ascii="Courier New" w:eastAsia="Times New Roman" w:hAnsi="Courier New" w:cs="Courier New"/>
+          <w:color w:val="000000"/>
+          <w:sz w:val="18"/>
+          <w:szCs w:val="18"/>
+          <w:lang w:eastAsia="en-CA"/>
+        </w:rPr>
+      </w:pPr>
+      <w:r>
+        <w:rPr>
+          <w:rFonts w:ascii="Courier New" w:eastAsia="Times New Roman" w:hAnsi="Courier New" w:cs="Courier New"/>
+          <w:color w:val="000000"/>
+          <w:sz w:val="18"/>
+          <w:szCs w:val="18"/>
+          <w:lang w:eastAsia="en-CA"/>
+        </w:rPr>
+        <w:t>        </w:t>
+      </w:r>
+      <w:r>
+        <w:rPr>
+          <w:rFonts w:ascii="Courier New" w:eastAsia="Times New Roman" w:hAnsi="Courier New" w:cs="Courier New"/>
+          <w:color w:val="A31515"/>
+          <w:sz w:val="18"/>
+          <w:szCs w:val="18"/>
+          <w:lang w:eastAsia="en-CA"/>
+        </w:rPr>
+        <w:t>"</w:t>
+      </w:r>
+      <w:proofErr w:type="spellStart"/>
+      <w:r>
+        <w:rPr>
+          <w:rFonts w:ascii="Courier New" w:eastAsia="Times New Roman" w:hAnsi="Courier New" w:cs="Courier New"/>
+          <w:color w:val="A31515"/>
+          <w:sz w:val="18"/>
+          <w:szCs w:val="18"/>
+          <w:lang w:eastAsia="en-CA"/>
+        </w:rPr>
+        <w:t>dateCollected</w:t>
+      </w:r>
+      <w:proofErr w:type="spellEnd"/>
+      <w:r>
+        <w:rPr>
+          <w:rFonts w:ascii="Courier New" w:eastAsia="Times New Roman" w:hAnsi="Courier New" w:cs="Courier New"/>
+          <w:color w:val="A31515"/>
+          <w:sz w:val="18"/>
+          <w:szCs w:val="18"/>
+          <w:lang w:eastAsia="en-CA"/>
+        </w:rPr>
+        <w:t>"</w:t>
+      </w:r>
+      <w:r>
+        <w:rPr>
+          <w:rFonts w:ascii="Courier New" w:eastAsia="Times New Roman" w:hAnsi="Courier New" w:cs="Courier New"/>
+          <w:color w:val="000000"/>
+          <w:sz w:val="18"/>
+          <w:szCs w:val="18"/>
+          <w:lang w:eastAsia="en-CA"/>
+        </w:rPr>
+        <w:t>: </w:t>
+      </w:r>
+      <w:r>
+        <w:rPr>
+          <w:rFonts w:ascii="Courier New" w:eastAsia="Times New Roman" w:hAnsi="Courier New" w:cs="Courier New"/>
+          <w:color w:val="0451A5"/>
+          <w:sz w:val="18"/>
+          <w:szCs w:val="18"/>
+          <w:lang w:eastAsia="en-CA"/>
+        </w:rPr>
+        <w:t>"3/24/2023"</w:t>
+      </w:r>
+      <w:r>
+        <w:rPr>
+          <w:rFonts w:ascii="Courier New" w:eastAsia="Times New Roman" w:hAnsi="Courier New" w:cs="Courier New"/>
+          <w:color w:val="000000"/>
+          <w:sz w:val="18"/>
+          <w:szCs w:val="18"/>
+          <w:lang w:eastAsia="en-CA"/>
+        </w:rPr>
+        <w:t>,</w:t>
+      </w:r>
+    </w:p>
+    <w:p>
+      <w:pPr>
+        <w:shd w:val="clear" w:color="auto" w:fill="FFFFFE"/>
+        <w:spacing w:after="0" w:line="270" w:lineRule="atLeast"/>
+        <w:rPr>
+          <w:rFonts w:ascii="Courier New" w:eastAsia="Times New Roman" w:hAnsi="Courier New" w:cs="Courier New"/>
+          <w:color w:val="000000"/>
+          <w:sz w:val="18"/>
+          <w:szCs w:val="18"/>
+          <w:lang w:eastAsia="en-CA"/>
+        </w:rPr>
+      </w:pPr>
+      <w:r>
+        <w:rPr>
+          <w:rFonts w:ascii="Courier New" w:eastAsia="Times New Roman" w:hAnsi="Courier New" w:cs="Courier New"/>
+          <w:color w:val="000000"/>
+          <w:sz w:val="18"/>
+          <w:szCs w:val="18"/>
+          <w:lang w:eastAsia="en-CA"/>
+        </w:rPr>
+        <w:t>        </w:t>
+      </w:r>
+      <w:r>
+        <w:rPr>
+          <w:rFonts w:ascii="Courier New" w:eastAsia="Times New Roman" w:hAnsi="Courier New" w:cs="Courier New"/>
+          <w:color w:val="A31515"/>
+          <w:sz w:val="18"/>
+          <w:szCs w:val="18"/>
+          <w:lang w:eastAsia="en-CA"/>
+        </w:rPr>
+        <w:t>"municipality"</w:t>
+      </w:r>
+      <w:r>
+        <w:rPr>
+          <w:rFonts w:ascii="Courier New" w:eastAsia="Times New Roman" w:hAnsi="Courier New" w:cs="Courier New"/>
+          <w:color w:val="000000"/>
+          <w:sz w:val="18"/>
+          <w:szCs w:val="18"/>
+          <w:lang w:eastAsia="en-CA"/>
+        </w:rPr>
+        <w:t>: </w:t>
+      </w:r>
+      <w:r>
+        <w:rPr>
+          <w:rFonts w:ascii="Courier New" w:eastAsia="Times New Roman" w:hAnsi="Courier New" w:cs="Courier New"/>
+          <w:color w:val="0451A5"/>
+          <w:sz w:val="18"/>
+          <w:szCs w:val="18"/>
+          <w:lang w:eastAsia="en-CA"/>
+        </w:rPr>
+        <w:t>"</w:t>
+      </w:r>
+      <w:proofErr w:type="spellStart"/>
+      <w:r>
+        <w:rPr>
+          <w:rFonts w:ascii="Courier New" w:eastAsia="Times New Roman" w:hAnsi="Courier New" w:cs="Courier New"/>
+          <w:color w:val="0451A5"/>
+          <w:sz w:val="18"/>
+          <w:szCs w:val="18"/>
+          <w:lang w:eastAsia="en-CA"/>
+        </w:rPr>
+        <w:t>barrie</w:t>
+      </w:r>
+      <w:proofErr w:type="spellEnd"/>
+      <w:r>
+        <w:rPr>
+          <w:rFonts w:ascii="Courier New" w:eastAsia="Times New Roman" w:hAnsi="Courier New" w:cs="Courier New"/>
+          <w:color w:val="0451A5"/>
+          <w:sz w:val="18"/>
+          <w:szCs w:val="18"/>
+          <w:lang w:eastAsia="en-CA"/>
+        </w:rPr>
+        <w:t>"</w:t>
+      </w:r>
+      <w:r>
+        <w:rPr>
+          <w:rFonts w:ascii="Courier New" w:eastAsia="Times New Roman" w:hAnsi="Courier New" w:cs="Courier New"/>
+          <w:color w:val="000000"/>
+          <w:sz w:val="18"/>
+          <w:szCs w:val="18"/>
+          <w:lang w:eastAsia="en-CA"/>
+        </w:rPr>
+        <w:t>,</w:t>
+      </w:r>
+    </w:p>
+    <w:p>
+      <w:pPr>
+        <w:shd w:val="clear" w:color="auto" w:fill="FFFFFE"/>
+        <w:spacing w:after="0" w:line="270" w:lineRule="atLeast"/>
+        <w:rPr>
+          <w:rFonts w:ascii="Courier New" w:eastAsia="Times New Roman" w:hAnsi="Courier New" w:cs="Courier New"/>
+          <w:color w:val="000000"/>
+          <w:sz w:val="18"/>
+          <w:szCs w:val="18"/>
+          <w:lang w:eastAsia="en-CA"/>
+        </w:rPr>
+      </w:pPr>
+      <w:r>
+        <w:rPr>
+          <w:rFonts w:ascii="Courier New" w:eastAsia="Times New Roman" w:hAnsi="Courier New" w:cs="Courier New"/>
+          <w:color w:val="000000"/>
+          <w:sz w:val="18"/>
+          <w:szCs w:val="18"/>
+          <w:lang w:eastAsia="en-CA"/>
+        </w:rPr>
+        <w:t>        </w:t>
+      </w:r>
+      <w:r>
+        <w:rPr>
+          <w:rFonts w:ascii="Courier New" w:eastAsia="Times New Roman" w:hAnsi="Courier New" w:cs="Courier New"/>
+          <w:color w:val="A31515"/>
+          <w:sz w:val="18"/>
+          <w:szCs w:val="18"/>
+          <w:lang w:eastAsia="en-CA"/>
+        </w:rPr>
+        <w:t>"</w:t>
+      </w:r>
+      <w:proofErr w:type="spellStart"/>
+      <w:r>
+        <w:rPr>
+          <w:rFonts w:ascii="Courier New" w:eastAsia="Times New Roman" w:hAnsi="Courier New" w:cs="Courier New"/>
+          <w:color w:val="A31515"/>
+          <w:sz w:val="18"/>
+          <w:szCs w:val="18"/>
+          <w:lang w:eastAsia="en-CA"/>
+        </w:rPr>
+        <w:t>HousingType</w:t>
+      </w:r>
+      <w:proofErr w:type="spellEnd"/>
+      <w:r>
+        <w:rPr>
+          <w:rFonts w:ascii="Courier New" w:eastAsia="Times New Roman" w:hAnsi="Courier New" w:cs="Courier New"/>
+          <w:color w:val="A31515"/>
+          <w:sz w:val="18"/>
+          <w:szCs w:val="18"/>
+          <w:lang w:eastAsia="en-CA"/>
+        </w:rPr>
+        <w:t>"</w:t>
+      </w:r>
+      <w:r>
+        <w:rPr>
+          <w:rFonts w:ascii="Courier New" w:eastAsia="Times New Roman" w:hAnsi="Courier New" w:cs="Courier New"/>
+          <w:color w:val="000000"/>
+          <w:sz w:val="18"/>
+          <w:szCs w:val="18"/>
+          <w:lang w:eastAsia="en-CA"/>
+        </w:rPr>
+        <w:t>: </w:t>
+      </w:r>
+      <w:r>
+        <w:rPr>
+          <w:rFonts w:ascii="Courier New" w:eastAsia="Times New Roman" w:hAnsi="Courier New" w:cs="Courier New"/>
+          <w:color w:val="0451A5"/>
+          <w:sz w:val="18"/>
+          <w:szCs w:val="18"/>
+          <w:lang w:eastAsia="en-CA"/>
+        </w:rPr>
+        <w:t>""</w:t>
+      </w:r>
+      <w:r>
+        <w:rPr>
+          <w:rFonts w:ascii="Courier New" w:eastAsia="Times New Roman" w:hAnsi="Courier New" w:cs="Courier New"/>
+          <w:color w:val="000000"/>
+          <w:sz w:val="18"/>
+          <w:szCs w:val="18"/>
+          <w:lang w:eastAsia="en-CA"/>
+        </w:rPr>
+        <w:t>,</w:t>
+      </w:r>
+    </w:p>
+    <w:p>
+      <w:pPr>
+        <w:shd w:val="clear" w:color="auto" w:fill="FFFFFE"/>
+        <w:spacing w:after="0" w:line="270" w:lineRule="atLeast"/>
+        <w:rPr>
+          <w:rFonts w:ascii="Courier New" w:eastAsia="Times New Roman" w:hAnsi="Courier New" w:cs="Courier New"/>
+          <w:color w:val="000000"/>
+          <w:sz w:val="18"/>
+          <w:szCs w:val="18"/>
+          <w:lang w:eastAsia="en-CA"/>
+        </w:rPr>
+      </w:pPr>
+      <w:r>
+        <w:rPr>
+          <w:rFonts w:ascii="Courier New" w:eastAsia="Times New Roman" w:hAnsi="Courier New" w:cs="Courier New"/>
+          <w:color w:val="000000"/>
+          <w:sz w:val="18"/>
+          <w:szCs w:val="18"/>
+          <w:lang w:eastAsia="en-CA"/>
+        </w:rPr>
+        <w:t>        </w:t>
+      </w:r>
+      <w:r>
+        <w:rPr>
+          <w:rFonts w:ascii="Courier New" w:eastAsia="Times New Roman" w:hAnsi="Courier New" w:cs="Courier New"/>
+          <w:color w:val="A31515"/>
+          <w:sz w:val="18"/>
+          <w:szCs w:val="18"/>
+          <w:lang w:eastAsia="en-CA"/>
+        </w:rPr>
+        <w:t>"</w:t>
+      </w:r>
+      <w:proofErr w:type="spellStart"/>
+      <w:r>
+        <w:rPr>
+          <w:rFonts w:ascii="Courier New" w:eastAsia="Times New Roman" w:hAnsi="Courier New" w:cs="Courier New"/>
+          <w:color w:val="A31515"/>
+          <w:sz w:val="18"/>
+          <w:szCs w:val="18"/>
+          <w:lang w:eastAsia="en-CA"/>
+        </w:rPr>
+        <w:t>unitSize</w:t>
+      </w:r>
+      <w:proofErr w:type="spellEnd"/>
+      <w:r>
+        <w:rPr>
+          <w:rFonts w:ascii="Courier New" w:eastAsia="Times New Roman" w:hAnsi="Courier New" w:cs="Courier New"/>
+          <w:color w:val="A31515"/>
+          <w:sz w:val="18"/>
+          <w:szCs w:val="18"/>
+          <w:lang w:eastAsia="en-CA"/>
+        </w:rPr>
+        <w:t>"</w:t>
+      </w:r>
+      <w:r>
+        <w:rPr>
+          <w:rFonts w:ascii="Courier New" w:eastAsia="Times New Roman" w:hAnsi="Courier New" w:cs="Courier New"/>
+          <w:color w:val="000000"/>
+          <w:sz w:val="18"/>
+          <w:szCs w:val="18"/>
+          <w:lang w:eastAsia="en-CA"/>
+        </w:rPr>
+        <w:t>: </w:t>
+      </w:r>
+      <w:r>
+        <w:rPr>
+          <w:rFonts w:ascii="Courier New" w:eastAsia="Times New Roman" w:hAnsi="Courier New" w:cs="Courier New"/>
+          <w:color w:val="0451A5"/>
+          <w:sz w:val="18"/>
+          <w:szCs w:val="18"/>
+          <w:lang w:eastAsia="en-CA"/>
+        </w:rPr>
+        <w:t>"1"</w:t>
+      </w:r>
+      <w:r>
+        <w:rPr>
+          <w:rFonts w:ascii="Courier New" w:eastAsia="Times New Roman" w:hAnsi="Courier New" w:cs="Courier New"/>
+          <w:color w:val="000000"/>
+          <w:sz w:val="18"/>
+          <w:szCs w:val="18"/>
+          <w:lang w:eastAsia="en-CA"/>
+        </w:rPr>
+        <w:t>,</w:t>
+      </w:r>
+    </w:p>
+    <w:p>
+      <w:pPr>
+        <w:shd w:val="clear" w:color="auto" w:fill="FFFFFE"/>
+        <w:spacing w:after="0" w:line="270" w:lineRule="atLeast"/>
+        <w:rPr>
+          <w:rFonts w:ascii="Courier New" w:eastAsia="Times New Roman" w:hAnsi="Courier New" w:cs="Courier New"/>
+          <w:color w:val="000000"/>
+          <w:sz w:val="18"/>
+          <w:szCs w:val="18"/>
+          <w:lang w:eastAsia="en-CA"/>
+        </w:rPr>
+      </w:pPr>
+      <w:r>
+        <w:rPr>
+          <w:rFonts w:ascii="Courier New" w:eastAsia="Times New Roman" w:hAnsi="Courier New" w:cs="Courier New"/>
+          <w:color w:val="000000"/>
+          <w:sz w:val="18"/>
+          <w:szCs w:val="18"/>
+          <w:lang w:eastAsia="en-CA"/>
+        </w:rPr>
+        <w:t>        </w:t>
+      </w:r>
+      <w:r>
+        <w:rPr>
+          <w:rFonts w:ascii="Courier New" w:eastAsia="Times New Roman" w:hAnsi="Courier New" w:cs="Courier New"/>
+          <w:color w:val="A31515"/>
+          <w:sz w:val="18"/>
+          <w:szCs w:val="18"/>
+          <w:lang w:eastAsia="en-CA"/>
+        </w:rPr>
+        <w:t>"</w:t>
+      </w:r>
+      <w:proofErr w:type="spellStart"/>
+      <w:r>
+        <w:rPr>
+          <w:rFonts w:ascii="Courier New" w:eastAsia="Times New Roman" w:hAnsi="Courier New" w:cs="Courier New"/>
+          <w:color w:val="A31515"/>
+          <w:sz w:val="18"/>
+          <w:szCs w:val="18"/>
+          <w:lang w:eastAsia="en-CA"/>
+        </w:rPr>
+        <w:t>qtyBathrooms</w:t>
+      </w:r>
+      <w:proofErr w:type="spellEnd"/>
+      <w:r>
+        <w:rPr>
+          <w:rFonts w:ascii="Courier New" w:eastAsia="Times New Roman" w:hAnsi="Courier New" w:cs="Courier New"/>
+          <w:color w:val="A31515"/>
+          <w:sz w:val="18"/>
+          <w:szCs w:val="18"/>
+          <w:lang w:eastAsia="en-CA"/>
+        </w:rPr>
+        <w:t>"</w:t>
+      </w:r>
+      <w:r>
+        <w:rPr>
+          <w:rFonts w:ascii="Courier New" w:eastAsia="Times New Roman" w:hAnsi="Courier New" w:cs="Courier New"/>
+          <w:color w:val="000000"/>
+          <w:sz w:val="18"/>
+          <w:szCs w:val="18"/>
+          <w:lang w:eastAsia="en-CA"/>
+        </w:rPr>
+        <w:t>: </w:t>
+      </w:r>
+      <w:r>
+        <w:rPr>
+          <w:rFonts w:ascii="Courier New" w:eastAsia="Times New Roman" w:hAnsi="Courier New" w:cs="Courier New"/>
+          <w:color w:val="0451A5"/>
+          <w:sz w:val="18"/>
+          <w:szCs w:val="18"/>
+          <w:lang w:eastAsia="en-CA"/>
+        </w:rPr>
+        <w:t>"1"</w:t>
+      </w:r>
+      <w:r>
+        <w:rPr>
+          <w:rFonts w:ascii="Courier New" w:eastAsia="Times New Roman" w:hAnsi="Courier New" w:cs="Courier New"/>
+          <w:color w:val="000000"/>
+          <w:sz w:val="18"/>
+          <w:szCs w:val="18"/>
+          <w:lang w:eastAsia="en-CA"/>
+        </w:rPr>
+        <w:t>,</w:t>
+      </w:r>
+    </w:p>
+    <w:p>
+      <w:pPr>
+        <w:shd w:val="clear" w:color="auto" w:fill="FFFFFE"/>
+        <w:spacing w:after="0" w:line="270" w:lineRule="atLeast"/>
+        <w:rPr>
+          <w:rFonts w:ascii="Courier New" w:eastAsia="Times New Roman" w:hAnsi="Courier New" w:cs="Courier New"/>
+          <w:color w:val="000000"/>
+          <w:sz w:val="18"/>
+          <w:szCs w:val="18"/>
+          <w:lang w:eastAsia="en-CA"/>
+        </w:rPr>
+      </w:pPr>
+      <w:r>
+        <w:rPr>
+          <w:rFonts w:ascii="Courier New" w:eastAsia="Times New Roman" w:hAnsi="Courier New" w:cs="Courier New"/>
+          <w:color w:val="000000"/>
+          <w:sz w:val="18"/>
+          <w:szCs w:val="18"/>
+          <w:lang w:eastAsia="en-CA"/>
+        </w:rPr>
+        <w:t>        </w:t>
+      </w:r>
+      <w:r>
+        <w:rPr>
+          <w:rFonts w:ascii="Courier New" w:eastAsia="Times New Roman" w:hAnsi="Courier New" w:cs="Courier New"/>
+          <w:color w:val="A31515"/>
+          <w:sz w:val="18"/>
+          <w:szCs w:val="18"/>
+          <w:lang w:eastAsia="en-CA"/>
+        </w:rPr>
+        <w:t>"</w:t>
+      </w:r>
+      <w:proofErr w:type="spellStart"/>
+      <w:r>
+        <w:rPr>
+          <w:rFonts w:ascii="Courier New" w:eastAsia="Times New Roman" w:hAnsi="Courier New" w:cs="Courier New"/>
+          <w:color w:val="A31515"/>
+          <w:sz w:val="18"/>
+          <w:szCs w:val="18"/>
+          <w:lang w:eastAsia="en-CA"/>
+        </w:rPr>
+        <w:t>secondarySuite</w:t>
+      </w:r>
+      <w:proofErr w:type="spellEnd"/>
+      <w:r>
+        <w:rPr>
+          <w:rFonts w:ascii="Courier New" w:eastAsia="Times New Roman" w:hAnsi="Courier New" w:cs="Courier New"/>
+          <w:color w:val="A31515"/>
+          <w:sz w:val="18"/>
+          <w:szCs w:val="18"/>
+          <w:lang w:eastAsia="en-CA"/>
+        </w:rPr>
+        <w:t>"</w:t>
+      </w:r>
+      <w:r>
+        <w:rPr>
+          <w:rFonts w:ascii="Courier New" w:eastAsia="Times New Roman" w:hAnsi="Courier New" w:cs="Courier New"/>
+          <w:color w:val="000000"/>
+          <w:sz w:val="18"/>
+          <w:szCs w:val="18"/>
+          <w:lang w:eastAsia="en-CA"/>
+        </w:rPr>
+        <w:t>: </w:t>
+      </w:r>
+      <w:r>
+        <w:rPr>
+          <w:rFonts w:ascii="Courier New" w:eastAsia="Times New Roman" w:hAnsi="Courier New" w:cs="Courier New"/>
+          <w:color w:val="0451A5"/>
+          <w:sz w:val="18"/>
+          <w:szCs w:val="18"/>
+          <w:lang w:eastAsia="en-CA"/>
+        </w:rPr>
+        <w:t>"Unclear"</w:t>
+      </w:r>
+      <w:r>
+        <w:rPr>
+          <w:rFonts w:ascii="Courier New" w:eastAsia="Times New Roman" w:hAnsi="Courier New" w:cs="Courier New"/>
+          <w:color w:val="000000"/>
+          <w:sz w:val="18"/>
+          <w:szCs w:val="18"/>
+          <w:lang w:eastAsia="en-CA"/>
+        </w:rPr>
+        <w:t>,</w:t>
+      </w:r>
+    </w:p>
+    <w:p>
+      <w:pPr>
+        <w:shd w:val="clear" w:color="auto" w:fill="FFFFFE"/>
+        <w:spacing w:after="0" w:line="270" w:lineRule="atLeast"/>
+        <w:rPr>
+          <w:rFonts w:ascii="Courier New" w:eastAsia="Times New Roman" w:hAnsi="Courier New" w:cs="Courier New"/>
+          <w:color w:val="000000"/>
+          <w:sz w:val="18"/>
+          <w:szCs w:val="18"/>
+          <w:lang w:eastAsia="en-CA"/>
+        </w:rPr>
+      </w:pPr>
+      <w:r>
+        <w:rPr>
+          <w:rFonts w:ascii="Courier New" w:eastAsia="Times New Roman" w:hAnsi="Courier New" w:cs="Courier New"/>
+          <w:color w:val="000000"/>
+          <w:sz w:val="18"/>
+          <w:szCs w:val="18"/>
+          <w:lang w:eastAsia="en-CA"/>
+        </w:rPr>
+        <w:t>        </w:t>
+      </w:r>
+      <w:r>
+        <w:rPr>
+          <w:rFonts w:ascii="Courier New" w:eastAsia="Times New Roman" w:hAnsi="Courier New" w:cs="Courier New"/>
+          <w:color w:val="A31515"/>
+          <w:sz w:val="18"/>
+          <w:szCs w:val="18"/>
+          <w:lang w:eastAsia="en-CA"/>
+        </w:rPr>
+        <w:t>"</w:t>
+      </w:r>
+      <w:proofErr w:type="spellStart"/>
+      <w:r>
+        <w:rPr>
+          <w:rFonts w:ascii="Courier New" w:eastAsia="Times New Roman" w:hAnsi="Courier New" w:cs="Courier New"/>
+          <w:color w:val="A31515"/>
+          <w:sz w:val="18"/>
+          <w:szCs w:val="18"/>
+          <w:lang w:eastAsia="en-CA"/>
+        </w:rPr>
+        <w:t>typeSecondarySuite</w:t>
+      </w:r>
+      <w:proofErr w:type="spellEnd"/>
+      <w:r>
+        <w:rPr>
+          <w:rFonts w:ascii="Courier New" w:eastAsia="Times New Roman" w:hAnsi="Courier New" w:cs="Courier New"/>
+          <w:color w:val="A31515"/>
+          <w:sz w:val="18"/>
+          <w:szCs w:val="18"/>
+          <w:lang w:eastAsia="en-CA"/>
+        </w:rPr>
+        <w:t>"</w:t>
+      </w:r>
+      <w:r>
+        <w:rPr>
+          <w:rFonts w:ascii="Courier New" w:eastAsia="Times New Roman" w:hAnsi="Courier New" w:cs="Courier New"/>
+          <w:color w:val="000000"/>
+          <w:sz w:val="18"/>
+          <w:szCs w:val="18"/>
+          <w:lang w:eastAsia="en-CA"/>
+        </w:rPr>
+        <w:t>: </w:t>
+      </w:r>
+      <w:r>
+        <w:rPr>
+          <w:rFonts w:ascii="Courier New" w:eastAsia="Times New Roman" w:hAnsi="Courier New" w:cs="Courier New"/>
+          <w:color w:val="0451A5"/>
+          <w:sz w:val="18"/>
+          <w:szCs w:val="18"/>
+          <w:lang w:eastAsia="en-CA"/>
+        </w:rPr>
+        <w:t>"Unclear"</w:t>
+      </w:r>
+      <w:r>
+        <w:rPr>
+          <w:rFonts w:ascii="Courier New" w:eastAsia="Times New Roman" w:hAnsi="Courier New" w:cs="Courier New"/>
+          <w:color w:val="000000"/>
+          <w:sz w:val="18"/>
+          <w:szCs w:val="18"/>
+          <w:lang w:eastAsia="en-CA"/>
+        </w:rPr>
+        <w:t>,</w:t>
+      </w:r>
+    </w:p>
+    <w:p>
+      <w:pPr>
+        <w:shd w:val="clear" w:color="auto" w:fill="FFFFFE"/>
+        <w:spacing w:after="0" w:line="270" w:lineRule="atLeast"/>
+        <w:rPr>
+          <w:rFonts w:ascii="Courier New" w:eastAsia="Times New Roman" w:hAnsi="Courier New" w:cs="Courier New"/>
+          <w:color w:val="000000"/>
+          <w:sz w:val="18"/>
+          <w:szCs w:val="18"/>
+          <w:lang w:eastAsia="en-CA"/>
+        </w:rPr>
+      </w:pPr>
+      <w:r>
+        <w:rPr>
+          <w:rFonts w:ascii="Courier New" w:eastAsia="Times New Roman" w:hAnsi="Courier New" w:cs="Courier New"/>
+          <w:color w:val="000000"/>
+          <w:sz w:val="18"/>
+          <w:szCs w:val="18"/>
+          <w:lang w:eastAsia="en-CA"/>
+        </w:rPr>
+        <w:t>        </w:t>
+      </w:r>
+      <w:r>
+        <w:rPr>
+          <w:rFonts w:ascii="Courier New" w:eastAsia="Times New Roman" w:hAnsi="Courier New" w:cs="Courier New"/>
+          <w:color w:val="A31515"/>
+          <w:sz w:val="18"/>
+          <w:szCs w:val="18"/>
+          <w:lang w:eastAsia="en-CA"/>
+        </w:rPr>
+        <w:t>"</w:t>
+      </w:r>
+      <w:proofErr w:type="spellStart"/>
+      <w:r>
+        <w:rPr>
+          <w:rFonts w:ascii="Courier New" w:eastAsia="Times New Roman" w:hAnsi="Courier New" w:cs="Courier New"/>
+          <w:color w:val="A31515"/>
+          <w:sz w:val="18"/>
+          <w:szCs w:val="18"/>
+          <w:lang w:eastAsia="en-CA"/>
+        </w:rPr>
+        <w:t>monthCollected</w:t>
+      </w:r>
+      <w:proofErr w:type="spellEnd"/>
+      <w:r>
+        <w:rPr>
+          <w:rFonts w:ascii="Courier New" w:eastAsia="Times New Roman" w:hAnsi="Courier New" w:cs="Courier New"/>
+          <w:color w:val="A31515"/>
+          <w:sz w:val="18"/>
+          <w:szCs w:val="18"/>
+          <w:lang w:eastAsia="en-CA"/>
+        </w:rPr>
+        <w:t>"</w:t>
+      </w:r>
+      <w:r>
+        <w:rPr>
+          <w:rFonts w:ascii="Courier New" w:eastAsia="Times New Roman" w:hAnsi="Courier New" w:cs="Courier New"/>
+          <w:color w:val="000000"/>
+          <w:sz w:val="18"/>
+          <w:szCs w:val="18"/>
+          <w:lang w:eastAsia="en-CA"/>
+        </w:rPr>
+        <w:t>: </w:t>
+      </w:r>
+      <w:r>
+        <w:rPr>
+          <w:rFonts w:ascii="Courier New" w:eastAsia="Times New Roman" w:hAnsi="Courier New" w:cs="Courier New"/>
+          <w:color w:val="0451A5"/>
+          <w:sz w:val="18"/>
+          <w:szCs w:val="18"/>
+          <w:lang w:eastAsia="en-CA"/>
+        </w:rPr>
+        <w:t>"march"</w:t>
+      </w:r>
+      <w:r>
+        <w:rPr>
+          <w:rFonts w:ascii="Courier New" w:eastAsia="Times New Roman" w:hAnsi="Courier New" w:cs="Courier New"/>
+          <w:color w:val="000000"/>
+          <w:sz w:val="18"/>
+          <w:szCs w:val="18"/>
+          <w:lang w:eastAsia="en-CA"/>
+        </w:rPr>
+        <w:t>,</w:t>
+      </w:r>
+    </w:p>
+    <w:p>
+      <w:pPr>
+        <w:shd w:val="clear" w:color="auto" w:fill="FFFFFE"/>
+        <w:spacing w:after="0" w:line="270" w:lineRule="atLeast"/>
+        <w:rPr>
+          <w:rFonts w:ascii="Courier New" w:eastAsia="Times New Roman" w:hAnsi="Courier New" w:cs="Courier New"/>
+          <w:color w:val="000000"/>
+          <w:sz w:val="18"/>
+          <w:szCs w:val="18"/>
+          <w:lang w:eastAsia="en-CA"/>
+        </w:rPr>
+      </w:pPr>
+      <w:r>
+        <w:rPr>
+          <w:rFonts w:ascii="Courier New" w:eastAsia="Times New Roman" w:hAnsi="Courier New" w:cs="Courier New"/>
+          <w:color w:val="000000"/>
+          <w:sz w:val="18"/>
+          <w:szCs w:val="18"/>
+          <w:lang w:eastAsia="en-CA"/>
+        </w:rPr>
+        <w:t>        </w:t>
+      </w:r>
+      <w:r>
+        <w:rPr>
+          <w:rFonts w:ascii="Courier New" w:eastAsia="Times New Roman" w:hAnsi="Courier New" w:cs="Courier New"/>
+          <w:color w:val="A31515"/>
+          <w:sz w:val="18"/>
+          <w:szCs w:val="18"/>
+          <w:lang w:eastAsia="en-CA"/>
+        </w:rPr>
+        <w:t>"</w:t>
+      </w:r>
+      <w:proofErr w:type="spellStart"/>
+      <w:r>
+        <w:rPr>
+          <w:rFonts w:ascii="Courier New" w:eastAsia="Times New Roman" w:hAnsi="Courier New" w:cs="Courier New"/>
+          <w:color w:val="A31515"/>
+          <w:sz w:val="18"/>
+          <w:szCs w:val="18"/>
+          <w:lang w:eastAsia="en-CA"/>
+        </w:rPr>
+        <w:t>utilitiesIncluded</w:t>
+      </w:r>
+      <w:proofErr w:type="spellEnd"/>
+      <w:r>
+        <w:rPr>
+          <w:rFonts w:ascii="Courier New" w:eastAsia="Times New Roman" w:hAnsi="Courier New" w:cs="Courier New"/>
+          <w:color w:val="A31515"/>
+          <w:sz w:val="18"/>
+          <w:szCs w:val="18"/>
+          <w:lang w:eastAsia="en-CA"/>
+        </w:rPr>
+        <w:t>"</w:t>
+      </w:r>
+      <w:r>
+        <w:rPr>
+          <w:rFonts w:ascii="Courier New" w:eastAsia="Times New Roman" w:hAnsi="Courier New" w:cs="Courier New"/>
+          <w:color w:val="000000"/>
+          <w:sz w:val="18"/>
+          <w:szCs w:val="18"/>
+          <w:lang w:eastAsia="en-CA"/>
+        </w:rPr>
+        <w:t>: </w:t>
+      </w:r>
+      <w:r>
+        <w:rPr>
+          <w:rFonts w:ascii="Courier New" w:eastAsia="Times New Roman" w:hAnsi="Courier New" w:cs="Courier New"/>
+          <w:color w:val="0451A5"/>
+          <w:sz w:val="18"/>
+          <w:szCs w:val="18"/>
+          <w:lang w:eastAsia="en-CA"/>
+        </w:rPr>
+        <w:t>"not"</w:t>
+      </w:r>
+      <w:r>
+        <w:rPr>
+          <w:rFonts w:ascii="Courier New" w:eastAsia="Times New Roman" w:hAnsi="Courier New" w:cs="Courier New"/>
+          <w:color w:val="000000"/>
+          <w:sz w:val="18"/>
+          <w:szCs w:val="18"/>
+          <w:lang w:eastAsia="en-CA"/>
+        </w:rPr>
+        <w:t>,</w:t>
+      </w:r>
+    </w:p>
+    <w:p>
+      <w:pPr>
+        <w:shd w:val="clear" w:color="auto" w:fill="FFFFFE"/>
+        <w:spacing w:after="0" w:line="270" w:lineRule="atLeast"/>
+        <w:rPr>
+          <w:rFonts w:ascii="Courier New" w:eastAsia="Times New Roman" w:hAnsi="Courier New" w:cs="Courier New"/>
+          <w:color w:val="000000"/>
+          <w:sz w:val="18"/>
+          <w:szCs w:val="18"/>
+          <w:lang w:eastAsia="en-CA"/>
+        </w:rPr>
+      </w:pPr>
+      <w:r>
+        <w:rPr>
+          <w:rFonts w:ascii="Courier New" w:eastAsia="Times New Roman" w:hAnsi="Courier New" w:cs="Courier New"/>
+          <w:color w:val="000000"/>
+          <w:sz w:val="18"/>
+          <w:szCs w:val="18"/>
+          <w:lang w:eastAsia="en-CA"/>
+        </w:rPr>
+        <w:t>        </w:t>
+      </w:r>
+      <w:r>
+        <w:rPr>
+          <w:rFonts w:ascii="Courier New" w:eastAsia="Times New Roman" w:hAnsi="Courier New" w:cs="Courier New"/>
+          <w:color w:val="A31515"/>
+          <w:sz w:val="18"/>
+          <w:szCs w:val="18"/>
+          <w:lang w:eastAsia="en-CA"/>
+        </w:rPr>
+        <w:t>"</w:t>
+      </w:r>
+      <w:proofErr w:type="spellStart"/>
+      <w:r>
+        <w:rPr>
+          <w:rFonts w:ascii="Courier New" w:eastAsia="Times New Roman" w:hAnsi="Courier New" w:cs="Courier New"/>
+          <w:color w:val="A31515"/>
+          <w:sz w:val="18"/>
+          <w:szCs w:val="18"/>
+          <w:lang w:eastAsia="en-CA"/>
+        </w:rPr>
+        <w:t>possibleDuplicate</w:t>
+      </w:r>
+      <w:proofErr w:type="spellEnd"/>
+      <w:r>
+        <w:rPr>
+          <w:rFonts w:ascii="Courier New" w:eastAsia="Times New Roman" w:hAnsi="Courier New" w:cs="Courier New"/>
+          <w:color w:val="A31515"/>
+          <w:sz w:val="18"/>
+          <w:szCs w:val="18"/>
+          <w:lang w:eastAsia="en-CA"/>
+        </w:rPr>
+        <w:t>"</w:t>
+      </w:r>
+      <w:r>
+        <w:rPr>
+          <w:rFonts w:ascii="Courier New" w:eastAsia="Times New Roman" w:hAnsi="Courier New" w:cs="Courier New"/>
+          <w:color w:val="000000"/>
+          <w:sz w:val="18"/>
+          <w:szCs w:val="18"/>
+          <w:lang w:eastAsia="en-CA"/>
+        </w:rPr>
+        <w:t>: </w:t>
+      </w:r>
+      <w:r>
+        <w:rPr>
+          <w:rFonts w:ascii="Courier New" w:eastAsia="Times New Roman" w:hAnsi="Courier New" w:cs="Courier New"/>
+          <w:color w:val="0451A5"/>
+          <w:sz w:val="18"/>
+          <w:szCs w:val="18"/>
+          <w:lang w:eastAsia="en-CA"/>
+        </w:rPr>
+        <w:t>"unclear"</w:t>
+      </w:r>
+      <w:r>
+        <w:rPr>
+          <w:rFonts w:ascii="Courier New" w:eastAsia="Times New Roman" w:hAnsi="Courier New" w:cs="Courier New"/>
+          <w:color w:val="000000"/>
+          <w:sz w:val="18"/>
+          <w:szCs w:val="18"/>
+          <w:lang w:eastAsia="en-CA"/>
+        </w:rPr>
+        <w:t>,</w:t>
+      </w:r>
+    </w:p>
+    <w:p>
+      <w:pPr>
+        <w:shd w:val="clear" w:color="auto" w:fill="FFFFFE"/>
+        <w:spacing w:after="0" w:line="270" w:lineRule="atLeast"/>
+        <w:rPr>
+          <w:rFonts w:ascii="Courier New" w:eastAsia="Times New Roman" w:hAnsi="Courier New" w:cs="Courier New"/>
+          <w:color w:val="000000"/>
+          <w:sz w:val="18"/>
+          <w:szCs w:val="18"/>
+          <w:lang w:eastAsia="en-CA"/>
+        </w:rPr>
+      </w:pPr>
+      <w:r>
+        <w:rPr>
+          <w:rFonts w:ascii="Courier New" w:eastAsia="Times New Roman" w:hAnsi="Courier New" w:cs="Courier New"/>
+          <w:color w:val="000000"/>
+          <w:sz w:val="18"/>
+          <w:szCs w:val="18"/>
+          <w:lang w:eastAsia="en-CA"/>
+        </w:rPr>
+        <w:t>        </w:t>
+      </w:r>
+      <w:r>
+        <w:rPr>
+          <w:rFonts w:ascii="Courier New" w:eastAsia="Times New Roman" w:hAnsi="Courier New" w:cs="Courier New"/>
+          <w:color w:val="A31515"/>
+          <w:sz w:val="18"/>
+          <w:szCs w:val="18"/>
+          <w:lang w:eastAsia="en-CA"/>
+        </w:rPr>
+        <w:t>"</w:t>
+      </w:r>
+      <w:proofErr w:type="spellStart"/>
+      <w:r>
+        <w:rPr>
+          <w:rFonts w:ascii="Courier New" w:eastAsia="Times New Roman" w:hAnsi="Courier New" w:cs="Courier New"/>
+          <w:color w:val="A31515"/>
+          <w:sz w:val="18"/>
+          <w:szCs w:val="18"/>
+          <w:lang w:eastAsia="en-CA"/>
+        </w:rPr>
+        <w:t>totalCost</w:t>
+      </w:r>
+      <w:proofErr w:type="spellEnd"/>
+      <w:r>
+        <w:rPr>
+          <w:rFonts w:ascii="Courier New" w:eastAsia="Times New Roman" w:hAnsi="Courier New" w:cs="Courier New"/>
+          <w:color w:val="A31515"/>
+          <w:sz w:val="18"/>
+          <w:szCs w:val="18"/>
+          <w:lang w:eastAsia="en-CA"/>
+        </w:rPr>
+        <w:t>"</w:t>
+      </w:r>
+      <w:r>
+        <w:rPr>
+          <w:rFonts w:ascii="Courier New" w:eastAsia="Times New Roman" w:hAnsi="Courier New" w:cs="Courier New"/>
+          <w:color w:val="000000"/>
+          <w:sz w:val="18"/>
+          <w:szCs w:val="18"/>
+          <w:lang w:eastAsia="en-CA"/>
+        </w:rPr>
+        <w:t>: </w:t>
+      </w:r>
+      <w:r>
+        <w:rPr>
+          <w:rFonts w:ascii="Courier New" w:eastAsia="Times New Roman" w:hAnsi="Courier New" w:cs="Courier New"/>
+          <w:color w:val="098658"/>
+          <w:sz w:val="18"/>
+          <w:szCs w:val="18"/>
+          <w:lang w:eastAsia="en-CA"/>
+        </w:rPr>
+        <w:t>1350</w:t>
+      </w:r>
+      <w:r>
+        <w:rPr>
+          <w:rFonts w:ascii="Courier New" w:eastAsia="Times New Roman" w:hAnsi="Courier New" w:cs="Courier New"/>
+          <w:color w:val="000000"/>
+          <w:sz w:val="18"/>
+          <w:szCs w:val="18"/>
+          <w:lang w:eastAsia="en-CA"/>
+        </w:rPr>
+        <w:t>,</w:t>
+      </w:r>
+    </w:p>
+    <w:p>
+      <w:pPr>
+        <w:shd w:val="clear" w:color="auto" w:fill="FFFFFE"/>
+        <w:spacing w:after="0" w:line="270" w:lineRule="atLeast"/>
+        <w:rPr>
+          <w:rFonts w:ascii="Courier New" w:eastAsia="Times New Roman" w:hAnsi="Courier New" w:cs="Courier New"/>
+          <w:color w:val="000000"/>
+          <w:sz w:val="18"/>
+          <w:szCs w:val="18"/>
+          <w:lang w:eastAsia="en-CA"/>
+        </w:rPr>
+      </w:pPr>
+      <w:r>
+        <w:rPr>
+          <w:rFonts w:ascii="Courier New" w:eastAsia="Times New Roman" w:hAnsi="Courier New" w:cs="Courier New"/>
+          <w:color w:val="000000"/>
+          <w:sz w:val="18"/>
+          <w:szCs w:val="18"/>
+          <w:lang w:eastAsia="en-CA"/>
+        </w:rPr>
+        <w:t>        </w:t>
+      </w:r>
+      <w:r>
+        <w:rPr>
+          <w:rFonts w:ascii="Courier New" w:eastAsia="Times New Roman" w:hAnsi="Courier New" w:cs="Courier New"/>
+          <w:color w:val="A31515"/>
+          <w:sz w:val="18"/>
+          <w:szCs w:val="18"/>
+          <w:lang w:eastAsia="en-CA"/>
+        </w:rPr>
+        <w:t>"</w:t>
+      </w:r>
+      <w:proofErr w:type="spellStart"/>
+      <w:r>
+        <w:rPr>
+          <w:rFonts w:ascii="Courier New" w:eastAsia="Times New Roman" w:hAnsi="Courier New" w:cs="Courier New"/>
+          <w:color w:val="A31515"/>
+          <w:sz w:val="18"/>
+          <w:szCs w:val="18"/>
+          <w:lang w:eastAsia="en-CA"/>
+        </w:rPr>
+        <w:t>postCode</w:t>
+      </w:r>
+      <w:proofErr w:type="spellEnd"/>
+      <w:r>
+        <w:rPr>
+          <w:rFonts w:ascii="Courier New" w:eastAsia="Times New Roman" w:hAnsi="Courier New" w:cs="Courier New"/>
+          <w:color w:val="A31515"/>
+          <w:sz w:val="18"/>
+          <w:szCs w:val="18"/>
+          <w:lang w:eastAsia="en-CA"/>
+        </w:rPr>
+        <w:t>"</w:t>
+      </w:r>
+      <w:r>
+        <w:rPr>
+          <w:rFonts w:ascii="Courier New" w:eastAsia="Times New Roman" w:hAnsi="Courier New" w:cs="Courier New"/>
+          <w:color w:val="000000"/>
+          <w:sz w:val="18"/>
+          <w:szCs w:val="18"/>
+          <w:lang w:eastAsia="en-CA"/>
+        </w:rPr>
+        <w:t>: </w:t>
+      </w:r>
+      <w:r>
+        <w:rPr>
+          <w:rFonts w:ascii="Courier New" w:eastAsia="Times New Roman" w:hAnsi="Courier New" w:cs="Courier New"/>
+          <w:color w:val="0451A5"/>
+          <w:sz w:val="18"/>
+          <w:szCs w:val="18"/>
+          <w:lang w:eastAsia="en-CA"/>
+        </w:rPr>
+        <w:t>"L4M 1J7"</w:t>
+      </w:r>
+      <w:r>
+        <w:rPr>
+          <w:rFonts w:ascii="Courier New" w:eastAsia="Times New Roman" w:hAnsi="Courier New" w:cs="Courier New"/>
+          <w:color w:val="000000"/>
+          <w:sz w:val="18"/>
+          <w:szCs w:val="18"/>
+          <w:lang w:eastAsia="en-CA"/>
+        </w:rPr>
+        <w:t>,</w:t>
+      </w:r>
+    </w:p>
+    <w:p>
+      <w:pPr>
+        <w:shd w:val="clear" w:color="auto" w:fill="FFFFFE"/>
+        <w:spacing w:after="0" w:line="270" w:lineRule="atLeast"/>
+        <w:rPr>
+          <w:rFonts w:ascii="Courier New" w:eastAsia="Times New Roman" w:hAnsi="Courier New" w:cs="Courier New"/>
+          <w:color w:val="000000"/>
+          <w:sz w:val="18"/>
+          <w:szCs w:val="18"/>
+          <w:lang w:eastAsia="en-CA"/>
+        </w:rPr>
+      </w:pPr>
+      <w:r>
+        <w:rPr>
+          <w:rFonts w:ascii="Courier New" w:eastAsia="Times New Roman" w:hAnsi="Courier New" w:cs="Courier New"/>
+          <w:color w:val="000000"/>
+          <w:sz w:val="18"/>
+          <w:szCs w:val="18"/>
+          <w:lang w:eastAsia="en-CA"/>
+        </w:rPr>
+        <w:t>        </w:t>
+      </w:r>
+      <w:r>
+        <w:rPr>
+          <w:rFonts w:ascii="Courier New" w:eastAsia="Times New Roman" w:hAnsi="Courier New" w:cs="Courier New"/>
+          <w:color w:val="A31515"/>
+          <w:sz w:val="18"/>
+          <w:szCs w:val="18"/>
+          <w:lang w:eastAsia="en-CA"/>
+        </w:rPr>
+        <w:t>"</w:t>
+      </w:r>
+      <w:proofErr w:type="spellStart"/>
+      <w:r>
+        <w:rPr>
+          <w:rFonts w:ascii="Courier New" w:eastAsia="Times New Roman" w:hAnsi="Courier New" w:cs="Courier New"/>
+          <w:color w:val="A31515"/>
+          <w:sz w:val="18"/>
+          <w:szCs w:val="18"/>
+          <w:lang w:eastAsia="en-CA"/>
+        </w:rPr>
+        <w:t>landlordType</w:t>
+      </w:r>
+      <w:proofErr w:type="spellEnd"/>
+      <w:r>
+        <w:rPr>
+          <w:rFonts w:ascii="Courier New" w:eastAsia="Times New Roman" w:hAnsi="Courier New" w:cs="Courier New"/>
+          <w:color w:val="A31515"/>
+          <w:sz w:val="18"/>
+          <w:szCs w:val="18"/>
+          <w:lang w:eastAsia="en-CA"/>
+        </w:rPr>
+        <w:t>"</w:t>
+      </w:r>
+      <w:r>
+        <w:rPr>
+          <w:rFonts w:ascii="Courier New" w:eastAsia="Times New Roman" w:hAnsi="Courier New" w:cs="Courier New"/>
+          <w:color w:val="000000"/>
+          <w:sz w:val="18"/>
+          <w:szCs w:val="18"/>
+          <w:lang w:eastAsia="en-CA"/>
+        </w:rPr>
+        <w:t>: </w:t>
+      </w:r>
+      <w:r>
+        <w:rPr>
+          <w:rFonts w:ascii="Courier New" w:eastAsia="Times New Roman" w:hAnsi="Courier New" w:cs="Courier New"/>
+          <w:color w:val="0451A5"/>
+          <w:sz w:val="18"/>
+          <w:szCs w:val="18"/>
+          <w:lang w:eastAsia="en-CA"/>
+        </w:rPr>
+        <w:t>"unclear"</w:t>
+      </w:r>
+      <w:r>
+        <w:rPr>
+          <w:rFonts w:ascii="Courier New" w:eastAsia="Times New Roman" w:hAnsi="Courier New" w:cs="Courier New"/>
+          <w:color w:val="000000"/>
+          <w:sz w:val="18"/>
+          <w:szCs w:val="18"/>
+          <w:lang w:eastAsia="en-CA"/>
+        </w:rPr>
+        <w:t>,</w:t>
+      </w:r>
+    </w:p>
+    <w:p>
+      <w:pPr>
+        <w:shd w:val="clear" w:color="auto" w:fill="FFFFFE"/>
+        <w:spacing w:after="0" w:line="270" w:lineRule="atLeast"/>
+        <w:rPr>
+          <w:rFonts w:ascii="Courier New" w:eastAsia="Times New Roman" w:hAnsi="Courier New" w:cs="Courier New"/>
+          <w:color w:val="000000"/>
+          <w:sz w:val="18"/>
+          <w:szCs w:val="18"/>
+          <w:lang w:eastAsia="en-CA"/>
+        </w:rPr>
+      </w:pPr>
+      <w:r>
+        <w:rPr>
+          <w:rFonts w:ascii="Courier New" w:eastAsia="Times New Roman" w:hAnsi="Courier New" w:cs="Courier New"/>
+          <w:color w:val="000000"/>
+          <w:sz w:val="18"/>
+          <w:szCs w:val="18"/>
+          <w:lang w:eastAsia="en-CA"/>
+        </w:rPr>
+        <w:t>        </w:t>
+      </w:r>
+      <w:r>
+        <w:rPr>
+          <w:rFonts w:ascii="Courier New" w:eastAsia="Times New Roman" w:hAnsi="Courier New" w:cs="Courier New"/>
+          <w:color w:val="A31515"/>
+          <w:sz w:val="18"/>
+          <w:szCs w:val="18"/>
+          <w:lang w:eastAsia="en-CA"/>
+        </w:rPr>
+        <w:t>"stability"</w:t>
+      </w:r>
+      <w:r>
+        <w:rPr>
+          <w:rFonts w:ascii="Courier New" w:eastAsia="Times New Roman" w:hAnsi="Courier New" w:cs="Courier New"/>
+          <w:color w:val="000000"/>
+          <w:sz w:val="18"/>
+          <w:szCs w:val="18"/>
+          <w:lang w:eastAsia="en-CA"/>
+        </w:rPr>
+        <w:t>: </w:t>
+      </w:r>
+      <w:r>
+        <w:rPr>
+          <w:rFonts w:ascii="Courier New" w:eastAsia="Times New Roman" w:hAnsi="Courier New" w:cs="Courier New"/>
+          <w:color w:val="0451A5"/>
+          <w:sz w:val="18"/>
+          <w:szCs w:val="18"/>
+          <w:lang w:eastAsia="en-CA"/>
+        </w:rPr>
+        <w:t>"unclear"</w:t>
+      </w:r>
+      <w:r>
+        <w:rPr>
+          <w:rFonts w:ascii="Courier New" w:eastAsia="Times New Roman" w:hAnsi="Courier New" w:cs="Courier New"/>
+          <w:color w:val="000000"/>
+          <w:sz w:val="18"/>
+          <w:szCs w:val="18"/>
+          <w:lang w:eastAsia="en-CA"/>
+        </w:rPr>
+        <w:t>,</w:t>
+      </w:r>
+    </w:p>
+    <w:p>
+      <w:pPr>
+        <w:shd w:val="clear" w:color="auto" w:fill="FFFFFE"/>
+        <w:spacing w:after="0" w:line="270" w:lineRule="atLeast"/>
+        <w:rPr>
+          <w:rFonts w:ascii="Courier New" w:eastAsia="Times New Roman" w:hAnsi="Courier New" w:cs="Courier New"/>
+          <w:color w:val="000000"/>
+          <w:sz w:val="18"/>
+          <w:szCs w:val="18"/>
+          <w:lang w:eastAsia="en-CA"/>
+        </w:rPr>
+      </w:pPr>
+      <w:r>
+        <w:rPr>
+          <w:rFonts w:ascii="Courier New" w:eastAsia="Times New Roman" w:hAnsi="Courier New" w:cs="Courier New"/>
+          <w:color w:val="000000"/>
+          <w:sz w:val="18"/>
+          <w:szCs w:val="18"/>
+          <w:lang w:eastAsia="en-CA"/>
+        </w:rPr>
+        <w:t>        </w:t>
+      </w:r>
+      <w:r>
+        <w:rPr>
+          <w:rFonts w:ascii="Courier New" w:eastAsia="Times New Roman" w:hAnsi="Courier New" w:cs="Courier New"/>
+          <w:color w:val="A31515"/>
+          <w:sz w:val="18"/>
+          <w:szCs w:val="18"/>
+          <w:lang w:eastAsia="en-CA"/>
+        </w:rPr>
+        <w:t>"source"</w:t>
+      </w:r>
+      <w:r>
+        <w:rPr>
+          <w:rFonts w:ascii="Courier New" w:eastAsia="Times New Roman" w:hAnsi="Courier New" w:cs="Courier New"/>
+          <w:color w:val="000000"/>
+          <w:sz w:val="18"/>
+          <w:szCs w:val="18"/>
+          <w:lang w:eastAsia="en-CA"/>
+        </w:rPr>
+        <w:t>: </w:t>
+      </w:r>
+      <w:r>
+        <w:rPr>
+          <w:rFonts w:ascii="Courier New" w:eastAsia="Times New Roman" w:hAnsi="Courier New" w:cs="Courier New"/>
+          <w:color w:val="0451A5"/>
+          <w:sz w:val="18"/>
+          <w:szCs w:val="18"/>
+          <w:lang w:eastAsia="en-CA"/>
+        </w:rPr>
+        <w:t>"https://www.listanza.com"</w:t>
+      </w:r>
+      <w:r>
+        <w:rPr>
+          <w:rFonts w:ascii="Courier New" w:eastAsia="Times New Roman" w:hAnsi="Courier New" w:cs="Courier New"/>
+          <w:color w:val="000000"/>
+          <w:sz w:val="18"/>
+          <w:szCs w:val="18"/>
+          <w:lang w:eastAsia="en-CA"/>
+        </w:rPr>
+        <w:t>,</w:t>
+      </w:r>
+    </w:p>
+    <w:p>
+      <w:pPr>
+        <w:shd w:val="clear" w:color="auto" w:fill="FFFFFE"/>
+        <w:spacing w:after="0" w:line="270" w:lineRule="atLeast"/>
+        <w:rPr>
+          <w:rFonts w:ascii="Courier New" w:eastAsia="Times New Roman" w:hAnsi="Courier New" w:cs="Courier New"/>
+          <w:color w:val="000000"/>
+          <w:sz w:val="18"/>
+          <w:szCs w:val="18"/>
+          <w:lang w:eastAsia="en-CA"/>
+        </w:rPr>
+      </w:pPr>
+      <w:r>
+        <w:rPr>
+          <w:rFonts w:ascii="Courier New" w:eastAsia="Times New Roman" w:hAnsi="Courier New" w:cs="Courier New"/>
+          <w:color w:val="000000"/>
+          <w:sz w:val="18"/>
+          <w:szCs w:val="18"/>
+          <w:lang w:eastAsia="en-CA"/>
+        </w:rPr>
+        <w:t>        </w:t>
+      </w:r>
+      <w:r>
+        <w:rPr>
+          <w:rFonts w:ascii="Courier New" w:eastAsia="Times New Roman" w:hAnsi="Courier New" w:cs="Courier New"/>
+          <w:color w:val="A31515"/>
+          <w:sz w:val="18"/>
+          <w:szCs w:val="18"/>
+          <w:lang w:eastAsia="en-CA"/>
+        </w:rPr>
+        <w:t>"</w:t>
+      </w:r>
+      <w:proofErr w:type="spellStart"/>
+      <w:r>
+        <w:rPr>
+          <w:rFonts w:ascii="Courier New" w:eastAsia="Times New Roman" w:hAnsi="Courier New" w:cs="Courier New"/>
+          <w:color w:val="A31515"/>
+          <w:sz w:val="18"/>
+          <w:szCs w:val="18"/>
+          <w:lang w:eastAsia="en-CA"/>
+        </w:rPr>
+        <w:t>createdAt</w:t>
+      </w:r>
+      <w:proofErr w:type="spellEnd"/>
+      <w:r>
+        <w:rPr>
+          <w:rFonts w:ascii="Courier New" w:eastAsia="Times New Roman" w:hAnsi="Courier New" w:cs="Courier New"/>
+          <w:color w:val="A31515"/>
+          <w:sz w:val="18"/>
+          <w:szCs w:val="18"/>
+          <w:lang w:eastAsia="en-CA"/>
+        </w:rPr>
+        <w:t>"</w:t>
+      </w:r>
+      <w:r>
+        <w:rPr>
+          <w:rFonts w:ascii="Courier New" w:eastAsia="Times New Roman" w:hAnsi="Courier New" w:cs="Courier New"/>
+          <w:color w:val="000000"/>
+          <w:sz w:val="18"/>
+          <w:szCs w:val="18"/>
+          <w:lang w:eastAsia="en-CA"/>
+        </w:rPr>
+        <w:t>: </w:t>
+      </w:r>
+      <w:r>
+        <w:rPr>
+          <w:rFonts w:ascii="Courier New" w:eastAsia="Times New Roman" w:hAnsi="Courier New" w:cs="Courier New"/>
+          <w:color w:val="0451A5"/>
+          <w:sz w:val="18"/>
+          <w:szCs w:val="18"/>
+          <w:lang w:eastAsia="en-CA"/>
+        </w:rPr>
+        <w:t>"2023-03-24T15:17:03.471Z"</w:t>
+      </w:r>
+      <w:r>
+        <w:rPr>
+          <w:rFonts w:ascii="Courier New" w:eastAsia="Times New Roman" w:hAnsi="Courier New" w:cs="Courier New"/>
+          <w:color w:val="000000"/>
+          <w:sz w:val="18"/>
+          <w:szCs w:val="18"/>
+          <w:lang w:eastAsia="en-CA"/>
+        </w:rPr>
+        <w:t>,</w:t>
+      </w:r>
+    </w:p>
+    <w:p>
+      <w:pPr>
+        <w:shd w:val="clear" w:color="auto" w:fill="FFFFFE"/>
+        <w:spacing w:after="0" w:line="270" w:lineRule="atLeast"/>
+        <w:rPr>
+          <w:rFonts w:ascii="Courier New" w:eastAsia="Times New Roman" w:hAnsi="Courier New" w:cs="Courier New"/>
+          <w:color w:val="000000"/>
+          <w:sz w:val="18"/>
+          <w:szCs w:val="18"/>
+          <w:lang w:eastAsia="en-CA"/>
+        </w:rPr>
+      </w:pPr>
+      <w:r>
+        <w:rPr>
+          <w:rFonts w:ascii="Courier New" w:eastAsia="Times New Roman" w:hAnsi="Courier New" w:cs="Courier New"/>
+          <w:color w:val="000000"/>
+          <w:sz w:val="18"/>
+          <w:szCs w:val="18"/>
+          <w:lang w:eastAsia="en-CA"/>
+        </w:rPr>
+        <w:t>        </w:t>
+      </w:r>
+      <w:r>
+        <w:rPr>
+          <w:rFonts w:ascii="Courier New" w:eastAsia="Times New Roman" w:hAnsi="Courier New" w:cs="Courier New"/>
+          <w:color w:val="A31515"/>
+          <w:sz w:val="18"/>
+          <w:szCs w:val="18"/>
+          <w:lang w:eastAsia="en-CA"/>
+        </w:rPr>
+        <w:t>"</w:t>
+      </w:r>
+      <w:proofErr w:type="spellStart"/>
+      <w:r>
+        <w:rPr>
+          <w:rFonts w:ascii="Courier New" w:eastAsia="Times New Roman" w:hAnsi="Courier New" w:cs="Courier New"/>
+          <w:color w:val="A31515"/>
+          <w:sz w:val="18"/>
+          <w:szCs w:val="18"/>
+          <w:lang w:eastAsia="en-CA"/>
+        </w:rPr>
+        <w:t>updatedAt</w:t>
+      </w:r>
+      <w:proofErr w:type="spellEnd"/>
+      <w:r>
+        <w:rPr>
+          <w:rFonts w:ascii="Courier New" w:eastAsia="Times New Roman" w:hAnsi="Courier New" w:cs="Courier New"/>
+          <w:color w:val="A31515"/>
+          <w:sz w:val="18"/>
+          <w:szCs w:val="18"/>
+          <w:lang w:eastAsia="en-CA"/>
+        </w:rPr>
+        <w:t>"</w:t>
+      </w:r>
+      <w:r>
+        <w:rPr>
+          <w:rFonts w:ascii="Courier New" w:eastAsia="Times New Roman" w:hAnsi="Courier New" w:cs="Courier New"/>
+          <w:color w:val="000000"/>
+          <w:sz w:val="18"/>
+          <w:szCs w:val="18"/>
+          <w:lang w:eastAsia="en-CA"/>
+        </w:rPr>
+        <w:t>: </w:t>
+      </w:r>
+      <w:r>
+        <w:rPr>
+          <w:rFonts w:ascii="Courier New" w:eastAsia="Times New Roman" w:hAnsi="Courier New" w:cs="Courier New"/>
+          <w:color w:val="0451A5"/>
+          <w:sz w:val="18"/>
+          <w:szCs w:val="18"/>
+          <w:lang w:eastAsia="en-CA"/>
+        </w:rPr>
+        <w:t>"2023-03-24T15:17:03.471Z"</w:t>
+      </w:r>
+      <w:r>
+        <w:rPr>
+          <w:rFonts w:ascii="Courier New" w:eastAsia="Times New Roman" w:hAnsi="Courier New" w:cs="Courier New"/>
+          <w:color w:val="000000"/>
+          <w:sz w:val="18"/>
+          <w:szCs w:val="18"/>
+          <w:lang w:eastAsia="en-CA"/>
+        </w:rPr>
+        <w:t>,</w:t>
+      </w:r>
+    </w:p>
+    <w:p>
+      <w:pPr>
+        <w:shd w:val="clear" w:color="auto" w:fill="FFFFFE"/>
+        <w:spacing w:after="0" w:line="270" w:lineRule="atLeast"/>
+        <w:rPr>
+          <w:rFonts w:ascii="Courier New" w:eastAsia="Times New Roman" w:hAnsi="Courier New" w:cs="Courier New"/>
+          <w:color w:val="000000"/>
+          <w:sz w:val="18"/>
+          <w:szCs w:val="18"/>
+          <w:lang w:eastAsia="en-CA"/>
+        </w:rPr>
+      </w:pPr>
+      <w:r>
+        <w:rPr>
+          <w:rFonts w:ascii="Courier New" w:eastAsia="Times New Roman" w:hAnsi="Courier New" w:cs="Courier New"/>
+          <w:color w:val="000000"/>
+          <w:sz w:val="18"/>
+          <w:szCs w:val="18"/>
+          <w:lang w:eastAsia="en-CA"/>
+        </w:rPr>
+        <w:t>        </w:t>
+      </w:r>
+      <w:r>
+        <w:rPr>
+          <w:rFonts w:ascii="Courier New" w:eastAsia="Times New Roman" w:hAnsi="Courier New" w:cs="Courier New"/>
+          <w:color w:val="A31515"/>
+          <w:sz w:val="18"/>
+          <w:szCs w:val="18"/>
+          <w:lang w:eastAsia="en-CA"/>
+        </w:rPr>
+        <w:t>"__v"</w:t>
+      </w:r>
+      <w:r>
+        <w:rPr>
+          <w:rFonts w:ascii="Courier New" w:eastAsia="Times New Roman" w:hAnsi="Courier New" w:cs="Courier New"/>
+          <w:color w:val="000000"/>
+          <w:sz w:val="18"/>
+          <w:szCs w:val="18"/>
+          <w:lang w:eastAsia="en-CA"/>
+        </w:rPr>
+        <w:t>: </w:t>
+      </w:r>
+      <w:r>
+        <w:rPr>
+          <w:rFonts w:ascii="Courier New" w:eastAsia="Times New Roman" w:hAnsi="Courier New" w:cs="Courier New"/>
+          <w:color w:val="098658"/>
+          <w:sz w:val="18"/>
+          <w:szCs w:val="18"/>
+          <w:lang w:eastAsia="en-CA"/>
+        </w:rPr>
+        <w:t>0</w:t>
+      </w:r>
+    </w:p>
+    <w:p>
+      <w:pPr>
+        <w:shd w:val="clear" w:color="auto" w:fill="FFFFFE"/>
+        <w:spacing w:after="0" w:line="270" w:lineRule="atLeast"/>
+        <w:rPr>
+          <w:rFonts w:ascii="Courier New" w:eastAsia="Times New Roman" w:hAnsi="Courier New" w:cs="Courier New"/>
+          <w:color w:val="000000"/>
+          <w:sz w:val="18"/>
+          <w:szCs w:val="18"/>
+          <w:lang w:eastAsia="en-CA"/>
+        </w:rPr>
+      </w:pPr>
+      <w:r>
+        <w:rPr>
+          <w:rFonts w:ascii="Courier New" w:eastAsia="Times New Roman" w:hAnsi="Courier New" w:cs="Courier New"/>
+          <w:color w:val="000000"/>
+          <w:sz w:val="18"/>
+          <w:szCs w:val="18"/>
+          <w:lang w:eastAsia="en-CA"/>
+        </w:rPr>
+        <w:t>    }</w:t>
+      </w:r>
+    </w:p>
+    <w:p>
+      <w:pPr>
+        <w:shd w:val="clear" w:color="auto" w:fill="FFFFFE"/>
+        <w:spacing w:after="0" w:line="270" w:lineRule="atLeast"/>
+        <w:rPr>
+          <w:rFonts w:ascii="Courier New" w:eastAsia="Times New Roman" w:hAnsi="Courier New" w:cs="Courier New"/>
+          <w:color w:val="000000"/>
+          <w:sz w:val="18"/>
+          <w:szCs w:val="18"/>
+          <w:lang w:eastAsia="en-CA"/>
+        </w:rPr>
+      </w:pPr>
+      <w:r>
+        <w:rPr>
+          <w:rFonts w:ascii="Courier New" w:eastAsia="Times New Roman" w:hAnsi="Courier New" w:cs="Courier New"/>
+          <w:color w:val="000000"/>
+          <w:sz w:val="18"/>
+          <w:szCs w:val="18"/>
+          <w:lang w:eastAsia="en-CA"/>
+        </w:rPr>
+        <w:t>…</w:t>
+      </w:r>
+    </w:p>
+    <w:p>
+      <w:pPr>
+        <w:shd w:val="clear" w:color="auto" w:fill="FFFFFE"/>
+        <w:spacing w:after="0" w:line="270" w:lineRule="atLeast"/>
+        <w:rPr>
+          <w:rFonts w:ascii="Courier New" w:eastAsia="Times New Roman" w:hAnsi="Courier New" w:cs="Courier New"/>
+          <w:color w:val="000000"/>
+          <w:sz w:val="18"/>
+          <w:szCs w:val="18"/>
+          <w:lang w:eastAsia="en-CA"/>
+        </w:rPr>
+      </w:pPr>
+      <w:r>
+        <w:rPr>
+          <w:rFonts w:ascii="Courier New" w:eastAsia="Times New Roman" w:hAnsi="Courier New" w:cs="Courier New"/>
+          <w:color w:val="000000"/>
+          <w:sz w:val="18"/>
+          <w:szCs w:val="18"/>
+          <w:lang w:eastAsia="en-CA"/>
+        </w:rPr>
+        <w:t>]</w:t>
       </w:r>
     </w:p>
     <w:p>
@@ -86,7 +1867,7 @@
     </w:p>
     <w:p>
       <w:pPr>
-        <w:ind w:left="709"/>
+        <w:pStyle w:val="ListParagraph"/>
         <w:rPr>
           <w:rFonts w:ascii="Segoe UI" w:hAnsi="Segoe UI" w:cs="Segoe UI"/>
           <w:color w:val="212121"/>
@@ -96,6 +1877,25 @@
         </w:rPr>
       </w:pPr>
       <w:r>
+        <w:t xml:space="preserve">A route and controller to receive a GET request together with some search parameters that allow the identification of all the records that meet said filter and return a collection of these as a response to the </w:t>
+      </w:r>
+      <w:proofErr w:type="gramStart"/>
+      <w:r>
+        <w:t>request</w:t>
+      </w:r>
+      <w:proofErr w:type="gramEnd"/>
+    </w:p>
+    <w:p>
+      <w:pPr>
+        <w:pStyle w:val="ListParagraph"/>
+      </w:pPr>
+      <w:r>
+        <w:t>Method: GET</w:t>
+      </w:r>
+    </w:p>
+    <w:p>
+      <w:pPr>
+        <w:pStyle w:val="ListParagraph"/>
         <w:rPr>
           <w:rFonts w:ascii="Segoe UI" w:hAnsi="Segoe UI" w:cs="Segoe UI"/>
           <w:color w:val="212121"/>
@@ -103,8 +1903,7 @@
           <w:szCs w:val="18"/>
           <w:shd w:val="clear" w:color="auto" w:fill="FFFFFF"/>
         </w:rPr>
-        <w:t xml:space="preserve">Link: </w:t>
-      </w:r>
+      </w:pPr>
       <w:r>
         <w:rPr>
           <w:rFonts w:ascii="Segoe UI" w:hAnsi="Segoe UI" w:cs="Segoe UI"/>
@@ -113,7 +1912,1637 @@
           <w:szCs w:val="18"/>
           <w:shd w:val="clear" w:color="auto" w:fill="FFFFFF"/>
         </w:rPr>
-        <w:t>http://localhost:5000/api/v1/data/</w:t>
+        <w:t>URL: http://localhost:5000/api/v1/data/</w:t>
+      </w:r>
+    </w:p>
+    <w:p>
+      <w:pPr>
+        <w:pStyle w:val="ListParagraph"/>
+        <w:rPr>
+          <w:rFonts w:ascii="Segoe UI" w:hAnsi="Segoe UI" w:cs="Segoe UI"/>
+          <w:color w:val="212121"/>
+          <w:sz w:val="18"/>
+          <w:szCs w:val="18"/>
+          <w:shd w:val="clear" w:color="auto" w:fill="FFFFFF"/>
+        </w:rPr>
+      </w:pPr>
+    </w:p>
+    <w:p>
+      <w:pPr>
+        <w:pStyle w:val="ListParagraph"/>
+        <w:rPr>
+          <w:rFonts w:ascii="Courier New" w:eastAsia="Times New Roman" w:hAnsi="Courier New" w:cs="Courier New"/>
+          <w:color w:val="000000"/>
+          <w:sz w:val="18"/>
+          <w:szCs w:val="18"/>
+          <w:lang w:eastAsia="en-CA"/>
+        </w:rPr>
+      </w:pPr>
+      <w:r>
+        <w:rPr>
+          <w:rFonts w:ascii="Segoe UI" w:hAnsi="Segoe UI" w:cs="Segoe UI"/>
+          <w:color w:val="212121"/>
+          <w:sz w:val="18"/>
+          <w:szCs w:val="18"/>
+          <w:shd w:val="clear" w:color="auto" w:fill="FFFFFF"/>
+        </w:rPr>
+        <w:t xml:space="preserve">Expected </w:t>
+      </w:r>
+      <w:proofErr w:type="gramStart"/>
+      <w:r>
+        <w:rPr>
+          <w:rFonts w:ascii="Segoe UI" w:hAnsi="Segoe UI" w:cs="Segoe UI"/>
+          <w:color w:val="212121"/>
+          <w:sz w:val="18"/>
+          <w:szCs w:val="18"/>
+          <w:shd w:val="clear" w:color="auto" w:fill="FFFFFF"/>
+        </w:rPr>
+        <w:t>Result:</w:t>
+      </w:r>
+      <w:r>
+        <w:rPr>
+          <w:rFonts w:ascii="Courier New" w:eastAsia="Times New Roman" w:hAnsi="Courier New" w:cs="Courier New"/>
+          <w:color w:val="000000"/>
+          <w:sz w:val="18"/>
+          <w:szCs w:val="18"/>
+          <w:lang w:eastAsia="en-CA"/>
+        </w:rPr>
+        <w:t>{</w:t>
+      </w:r>
+      <w:proofErr w:type="gramEnd"/>
+    </w:p>
+    <w:p>
+      <w:pPr>
+        <w:shd w:val="clear" w:color="auto" w:fill="FFFFFE"/>
+        <w:spacing w:after="0" w:line="270" w:lineRule="atLeast"/>
+        <w:rPr>
+          <w:rFonts w:ascii="Courier New" w:eastAsia="Times New Roman" w:hAnsi="Courier New" w:cs="Courier New"/>
+          <w:color w:val="000000"/>
+          <w:sz w:val="18"/>
+          <w:szCs w:val="18"/>
+          <w:lang w:eastAsia="en-CA"/>
+        </w:rPr>
+      </w:pPr>
+      <w:r>
+        <w:rPr>
+          <w:rFonts w:ascii="Courier New" w:eastAsia="Times New Roman" w:hAnsi="Courier New" w:cs="Courier New"/>
+          <w:color w:val="000000"/>
+          <w:sz w:val="18"/>
+          <w:szCs w:val="18"/>
+          <w:lang w:eastAsia="en-CA"/>
+        </w:rPr>
+        <w:t>        </w:t>
+      </w:r>
+      <w:r>
+        <w:rPr>
+          <w:rFonts w:ascii="Courier New" w:eastAsia="Times New Roman" w:hAnsi="Courier New" w:cs="Courier New"/>
+          <w:color w:val="A31515"/>
+          <w:sz w:val="18"/>
+          <w:szCs w:val="18"/>
+          <w:lang w:eastAsia="en-CA"/>
+        </w:rPr>
+        <w:t>"_id"</w:t>
+      </w:r>
+      <w:r>
+        <w:rPr>
+          <w:rFonts w:ascii="Courier New" w:eastAsia="Times New Roman" w:hAnsi="Courier New" w:cs="Courier New"/>
+          <w:color w:val="000000"/>
+          <w:sz w:val="18"/>
+          <w:szCs w:val="18"/>
+          <w:lang w:eastAsia="en-CA"/>
+        </w:rPr>
+        <w:t>: </w:t>
+      </w:r>
+      <w:r>
+        <w:rPr>
+          <w:rFonts w:ascii="Courier New" w:eastAsia="Times New Roman" w:hAnsi="Courier New" w:cs="Courier New"/>
+          <w:color w:val="0451A5"/>
+          <w:sz w:val="18"/>
+          <w:szCs w:val="18"/>
+          <w:lang w:eastAsia="en-CA"/>
+        </w:rPr>
+        <w:t>"641dbeefa2eb8cdee9214adc"</w:t>
+      </w:r>
+      <w:r>
+        <w:rPr>
+          <w:rFonts w:ascii="Courier New" w:eastAsia="Times New Roman" w:hAnsi="Courier New" w:cs="Courier New"/>
+          <w:color w:val="000000"/>
+          <w:sz w:val="18"/>
+          <w:szCs w:val="18"/>
+          <w:lang w:eastAsia="en-CA"/>
+        </w:rPr>
+        <w:t>,</w:t>
+      </w:r>
+    </w:p>
+    <w:p>
+      <w:pPr>
+        <w:shd w:val="clear" w:color="auto" w:fill="FFFFFE"/>
+        <w:spacing w:after="0" w:line="270" w:lineRule="atLeast"/>
+        <w:rPr>
+          <w:rFonts w:ascii="Courier New" w:eastAsia="Times New Roman" w:hAnsi="Courier New" w:cs="Courier New"/>
+          <w:color w:val="000000"/>
+          <w:sz w:val="18"/>
+          <w:szCs w:val="18"/>
+          <w:lang w:eastAsia="en-CA"/>
+        </w:rPr>
+      </w:pPr>
+      <w:r>
+        <w:rPr>
+          <w:rFonts w:ascii="Courier New" w:eastAsia="Times New Roman" w:hAnsi="Courier New" w:cs="Courier New"/>
+          <w:color w:val="000000"/>
+          <w:sz w:val="18"/>
+          <w:szCs w:val="18"/>
+          <w:lang w:eastAsia="en-CA"/>
+        </w:rPr>
+        <w:t>        </w:t>
+      </w:r>
+      <w:r>
+        <w:rPr>
+          <w:rFonts w:ascii="Courier New" w:eastAsia="Times New Roman" w:hAnsi="Courier New" w:cs="Courier New"/>
+          <w:color w:val="A31515"/>
+          <w:sz w:val="18"/>
+          <w:szCs w:val="18"/>
+          <w:lang w:eastAsia="en-CA"/>
+        </w:rPr>
+        <w:t>"address"</w:t>
+      </w:r>
+      <w:r>
+        <w:rPr>
+          <w:rFonts w:ascii="Courier New" w:eastAsia="Times New Roman" w:hAnsi="Courier New" w:cs="Courier New"/>
+          <w:color w:val="000000"/>
+          <w:sz w:val="18"/>
+          <w:szCs w:val="18"/>
+          <w:lang w:eastAsia="en-CA"/>
+        </w:rPr>
+        <w:t>: </w:t>
+      </w:r>
+      <w:r>
+        <w:rPr>
+          <w:rFonts w:ascii="Courier New" w:eastAsia="Times New Roman" w:hAnsi="Courier New" w:cs="Courier New"/>
+          <w:color w:val="0451A5"/>
+          <w:sz w:val="18"/>
+          <w:szCs w:val="18"/>
+          <w:lang w:eastAsia="en-CA"/>
+        </w:rPr>
+        <w:t>"19 Dunlop St W #102 Barrie"</w:t>
+      </w:r>
+      <w:r>
+        <w:rPr>
+          <w:rFonts w:ascii="Courier New" w:eastAsia="Times New Roman" w:hAnsi="Courier New" w:cs="Courier New"/>
+          <w:color w:val="000000"/>
+          <w:sz w:val="18"/>
+          <w:szCs w:val="18"/>
+          <w:lang w:eastAsia="en-CA"/>
+        </w:rPr>
+        <w:t>,</w:t>
+      </w:r>
+    </w:p>
+    <w:p>
+      <w:pPr>
+        <w:shd w:val="clear" w:color="auto" w:fill="FFFFFE"/>
+        <w:spacing w:after="0" w:line="270" w:lineRule="atLeast"/>
+        <w:rPr>
+          <w:rFonts w:ascii="Courier New" w:eastAsia="Times New Roman" w:hAnsi="Courier New" w:cs="Courier New"/>
+          <w:color w:val="000000"/>
+          <w:sz w:val="18"/>
+          <w:szCs w:val="18"/>
+          <w:lang w:eastAsia="en-CA"/>
+        </w:rPr>
+      </w:pPr>
+      <w:r>
+        <w:rPr>
+          <w:rFonts w:ascii="Courier New" w:eastAsia="Times New Roman" w:hAnsi="Courier New" w:cs="Courier New"/>
+          <w:color w:val="000000"/>
+          <w:sz w:val="18"/>
+          <w:szCs w:val="18"/>
+          <w:lang w:eastAsia="en-CA"/>
+        </w:rPr>
+        <w:t>        </w:t>
+      </w:r>
+      <w:r>
+        <w:rPr>
+          <w:rFonts w:ascii="Courier New" w:eastAsia="Times New Roman" w:hAnsi="Courier New" w:cs="Courier New"/>
+          <w:color w:val="A31515"/>
+          <w:sz w:val="18"/>
+          <w:szCs w:val="18"/>
+          <w:lang w:eastAsia="en-CA"/>
+        </w:rPr>
+        <w:t>"</w:t>
+      </w:r>
+      <w:proofErr w:type="spellStart"/>
+      <w:r>
+        <w:rPr>
+          <w:rFonts w:ascii="Courier New" w:eastAsia="Times New Roman" w:hAnsi="Courier New" w:cs="Courier New"/>
+          <w:color w:val="A31515"/>
+          <w:sz w:val="18"/>
+          <w:szCs w:val="18"/>
+          <w:lang w:eastAsia="en-CA"/>
+        </w:rPr>
+        <w:t>dateCollected</w:t>
+      </w:r>
+      <w:proofErr w:type="spellEnd"/>
+      <w:r>
+        <w:rPr>
+          <w:rFonts w:ascii="Courier New" w:eastAsia="Times New Roman" w:hAnsi="Courier New" w:cs="Courier New"/>
+          <w:color w:val="A31515"/>
+          <w:sz w:val="18"/>
+          <w:szCs w:val="18"/>
+          <w:lang w:eastAsia="en-CA"/>
+        </w:rPr>
+        <w:t>"</w:t>
+      </w:r>
+      <w:r>
+        <w:rPr>
+          <w:rFonts w:ascii="Courier New" w:eastAsia="Times New Roman" w:hAnsi="Courier New" w:cs="Courier New"/>
+          <w:color w:val="000000"/>
+          <w:sz w:val="18"/>
+          <w:szCs w:val="18"/>
+          <w:lang w:eastAsia="en-CA"/>
+        </w:rPr>
+        <w:t>: </w:t>
+      </w:r>
+      <w:r>
+        <w:rPr>
+          <w:rFonts w:ascii="Courier New" w:eastAsia="Times New Roman" w:hAnsi="Courier New" w:cs="Courier New"/>
+          <w:color w:val="0451A5"/>
+          <w:sz w:val="18"/>
+          <w:szCs w:val="18"/>
+          <w:lang w:eastAsia="en-CA"/>
+        </w:rPr>
+        <w:t>"3/24/2023"</w:t>
+      </w:r>
+      <w:r>
+        <w:rPr>
+          <w:rFonts w:ascii="Courier New" w:eastAsia="Times New Roman" w:hAnsi="Courier New" w:cs="Courier New"/>
+          <w:color w:val="000000"/>
+          <w:sz w:val="18"/>
+          <w:szCs w:val="18"/>
+          <w:lang w:eastAsia="en-CA"/>
+        </w:rPr>
+        <w:t>,</w:t>
+      </w:r>
+    </w:p>
+    <w:p>
+      <w:pPr>
+        <w:shd w:val="clear" w:color="auto" w:fill="FFFFFE"/>
+        <w:spacing w:after="0" w:line="270" w:lineRule="atLeast"/>
+        <w:rPr>
+          <w:rFonts w:ascii="Courier New" w:eastAsia="Times New Roman" w:hAnsi="Courier New" w:cs="Courier New"/>
+          <w:color w:val="000000"/>
+          <w:sz w:val="18"/>
+          <w:szCs w:val="18"/>
+          <w:lang w:eastAsia="en-CA"/>
+        </w:rPr>
+      </w:pPr>
+      <w:r>
+        <w:rPr>
+          <w:rFonts w:ascii="Courier New" w:eastAsia="Times New Roman" w:hAnsi="Courier New" w:cs="Courier New"/>
+          <w:color w:val="000000"/>
+          <w:sz w:val="18"/>
+          <w:szCs w:val="18"/>
+          <w:lang w:eastAsia="en-CA"/>
+        </w:rPr>
+        <w:t>        </w:t>
+      </w:r>
+      <w:r>
+        <w:rPr>
+          <w:rFonts w:ascii="Courier New" w:eastAsia="Times New Roman" w:hAnsi="Courier New" w:cs="Courier New"/>
+          <w:color w:val="A31515"/>
+          <w:sz w:val="18"/>
+          <w:szCs w:val="18"/>
+          <w:lang w:eastAsia="en-CA"/>
+        </w:rPr>
+        <w:t>"municipality"</w:t>
+      </w:r>
+      <w:r>
+        <w:rPr>
+          <w:rFonts w:ascii="Courier New" w:eastAsia="Times New Roman" w:hAnsi="Courier New" w:cs="Courier New"/>
+          <w:color w:val="000000"/>
+          <w:sz w:val="18"/>
+          <w:szCs w:val="18"/>
+          <w:lang w:eastAsia="en-CA"/>
+        </w:rPr>
+        <w:t>: </w:t>
+      </w:r>
+      <w:r>
+        <w:rPr>
+          <w:rFonts w:ascii="Courier New" w:eastAsia="Times New Roman" w:hAnsi="Courier New" w:cs="Courier New"/>
+          <w:color w:val="0451A5"/>
+          <w:sz w:val="18"/>
+          <w:szCs w:val="18"/>
+          <w:lang w:eastAsia="en-CA"/>
+        </w:rPr>
+        <w:t>"</w:t>
+      </w:r>
+      <w:proofErr w:type="spellStart"/>
+      <w:r>
+        <w:rPr>
+          <w:rFonts w:ascii="Courier New" w:eastAsia="Times New Roman" w:hAnsi="Courier New" w:cs="Courier New"/>
+          <w:color w:val="0451A5"/>
+          <w:sz w:val="18"/>
+          <w:szCs w:val="18"/>
+          <w:lang w:eastAsia="en-CA"/>
+        </w:rPr>
+        <w:t>barrie</w:t>
+      </w:r>
+      <w:proofErr w:type="spellEnd"/>
+      <w:r>
+        <w:rPr>
+          <w:rFonts w:ascii="Courier New" w:eastAsia="Times New Roman" w:hAnsi="Courier New" w:cs="Courier New"/>
+          <w:color w:val="0451A5"/>
+          <w:sz w:val="18"/>
+          <w:szCs w:val="18"/>
+          <w:lang w:eastAsia="en-CA"/>
+        </w:rPr>
+        <w:t>"</w:t>
+      </w:r>
+      <w:r>
+        <w:rPr>
+          <w:rFonts w:ascii="Courier New" w:eastAsia="Times New Roman" w:hAnsi="Courier New" w:cs="Courier New"/>
+          <w:color w:val="000000"/>
+          <w:sz w:val="18"/>
+          <w:szCs w:val="18"/>
+          <w:lang w:eastAsia="en-CA"/>
+        </w:rPr>
+        <w:t>,</w:t>
+      </w:r>
+    </w:p>
+    <w:p>
+      <w:pPr>
+        <w:shd w:val="clear" w:color="auto" w:fill="FFFFFE"/>
+        <w:spacing w:after="0" w:line="270" w:lineRule="atLeast"/>
+        <w:rPr>
+          <w:rFonts w:ascii="Courier New" w:eastAsia="Times New Roman" w:hAnsi="Courier New" w:cs="Courier New"/>
+          <w:color w:val="000000"/>
+          <w:sz w:val="18"/>
+          <w:szCs w:val="18"/>
+          <w:lang w:eastAsia="en-CA"/>
+        </w:rPr>
+      </w:pPr>
+      <w:r>
+        <w:rPr>
+          <w:rFonts w:ascii="Courier New" w:eastAsia="Times New Roman" w:hAnsi="Courier New" w:cs="Courier New"/>
+          <w:color w:val="000000"/>
+          <w:sz w:val="18"/>
+          <w:szCs w:val="18"/>
+          <w:lang w:eastAsia="en-CA"/>
+        </w:rPr>
+        <w:t>        </w:t>
+      </w:r>
+      <w:r>
+        <w:rPr>
+          <w:rFonts w:ascii="Courier New" w:eastAsia="Times New Roman" w:hAnsi="Courier New" w:cs="Courier New"/>
+          <w:color w:val="A31515"/>
+          <w:sz w:val="18"/>
+          <w:szCs w:val="18"/>
+          <w:lang w:eastAsia="en-CA"/>
+        </w:rPr>
+        <w:t>"</w:t>
+      </w:r>
+      <w:proofErr w:type="spellStart"/>
+      <w:r>
+        <w:rPr>
+          <w:rFonts w:ascii="Courier New" w:eastAsia="Times New Roman" w:hAnsi="Courier New" w:cs="Courier New"/>
+          <w:color w:val="A31515"/>
+          <w:sz w:val="18"/>
+          <w:szCs w:val="18"/>
+          <w:lang w:eastAsia="en-CA"/>
+        </w:rPr>
+        <w:t>HousingType</w:t>
+      </w:r>
+      <w:proofErr w:type="spellEnd"/>
+      <w:r>
+        <w:rPr>
+          <w:rFonts w:ascii="Courier New" w:eastAsia="Times New Roman" w:hAnsi="Courier New" w:cs="Courier New"/>
+          <w:color w:val="A31515"/>
+          <w:sz w:val="18"/>
+          <w:szCs w:val="18"/>
+          <w:lang w:eastAsia="en-CA"/>
+        </w:rPr>
+        <w:t>"</w:t>
+      </w:r>
+      <w:r>
+        <w:rPr>
+          <w:rFonts w:ascii="Courier New" w:eastAsia="Times New Roman" w:hAnsi="Courier New" w:cs="Courier New"/>
+          <w:color w:val="000000"/>
+          <w:sz w:val="18"/>
+          <w:szCs w:val="18"/>
+          <w:lang w:eastAsia="en-CA"/>
+        </w:rPr>
+        <w:t>: </w:t>
+      </w:r>
+      <w:r>
+        <w:rPr>
+          <w:rFonts w:ascii="Courier New" w:eastAsia="Times New Roman" w:hAnsi="Courier New" w:cs="Courier New"/>
+          <w:color w:val="0451A5"/>
+          <w:sz w:val="18"/>
+          <w:szCs w:val="18"/>
+          <w:lang w:eastAsia="en-CA"/>
+        </w:rPr>
+        <w:t>"</w:t>
+      </w:r>
+      <w:proofErr w:type="spellStart"/>
+      <w:r>
+        <w:rPr>
+          <w:rFonts w:ascii="Courier New" w:eastAsia="Times New Roman" w:hAnsi="Courier New" w:cs="Courier New"/>
+          <w:color w:val="0451A5"/>
+          <w:sz w:val="18"/>
+          <w:szCs w:val="18"/>
+          <w:lang w:eastAsia="en-CA"/>
+        </w:rPr>
+        <w:t>unlear</w:t>
+      </w:r>
+      <w:proofErr w:type="spellEnd"/>
+      <w:r>
+        <w:rPr>
+          <w:rFonts w:ascii="Courier New" w:eastAsia="Times New Roman" w:hAnsi="Courier New" w:cs="Courier New"/>
+          <w:color w:val="0451A5"/>
+          <w:sz w:val="18"/>
+          <w:szCs w:val="18"/>
+          <w:lang w:eastAsia="en-CA"/>
+        </w:rPr>
+        <w:t>"</w:t>
+      </w:r>
+      <w:r>
+        <w:rPr>
+          <w:rFonts w:ascii="Courier New" w:eastAsia="Times New Roman" w:hAnsi="Courier New" w:cs="Courier New"/>
+          <w:color w:val="000000"/>
+          <w:sz w:val="18"/>
+          <w:szCs w:val="18"/>
+          <w:lang w:eastAsia="en-CA"/>
+        </w:rPr>
+        <w:t>,</w:t>
+      </w:r>
+    </w:p>
+    <w:p>
+      <w:pPr>
+        <w:shd w:val="clear" w:color="auto" w:fill="FFFFFE"/>
+        <w:spacing w:after="0" w:line="270" w:lineRule="atLeast"/>
+        <w:rPr>
+          <w:rFonts w:ascii="Courier New" w:eastAsia="Times New Roman" w:hAnsi="Courier New" w:cs="Courier New"/>
+          <w:color w:val="000000"/>
+          <w:sz w:val="18"/>
+          <w:szCs w:val="18"/>
+          <w:lang w:eastAsia="en-CA"/>
+        </w:rPr>
+      </w:pPr>
+      <w:r>
+        <w:rPr>
+          <w:rFonts w:ascii="Courier New" w:eastAsia="Times New Roman" w:hAnsi="Courier New" w:cs="Courier New"/>
+          <w:color w:val="000000"/>
+          <w:sz w:val="18"/>
+          <w:szCs w:val="18"/>
+          <w:lang w:eastAsia="en-CA"/>
+        </w:rPr>
+        <w:t>        </w:t>
+      </w:r>
+      <w:r>
+        <w:rPr>
+          <w:rFonts w:ascii="Courier New" w:eastAsia="Times New Roman" w:hAnsi="Courier New" w:cs="Courier New"/>
+          <w:color w:val="A31515"/>
+          <w:sz w:val="18"/>
+          <w:szCs w:val="18"/>
+          <w:lang w:eastAsia="en-CA"/>
+        </w:rPr>
+        <w:t>"</w:t>
+      </w:r>
+      <w:proofErr w:type="spellStart"/>
+      <w:r>
+        <w:rPr>
+          <w:rFonts w:ascii="Courier New" w:eastAsia="Times New Roman" w:hAnsi="Courier New" w:cs="Courier New"/>
+          <w:color w:val="A31515"/>
+          <w:sz w:val="18"/>
+          <w:szCs w:val="18"/>
+          <w:lang w:eastAsia="en-CA"/>
+        </w:rPr>
+        <w:t>unitSize</w:t>
+      </w:r>
+      <w:proofErr w:type="spellEnd"/>
+      <w:r>
+        <w:rPr>
+          <w:rFonts w:ascii="Courier New" w:eastAsia="Times New Roman" w:hAnsi="Courier New" w:cs="Courier New"/>
+          <w:color w:val="A31515"/>
+          <w:sz w:val="18"/>
+          <w:szCs w:val="18"/>
+          <w:lang w:eastAsia="en-CA"/>
+        </w:rPr>
+        <w:t>"</w:t>
+      </w:r>
+      <w:r>
+        <w:rPr>
+          <w:rFonts w:ascii="Courier New" w:eastAsia="Times New Roman" w:hAnsi="Courier New" w:cs="Courier New"/>
+          <w:color w:val="000000"/>
+          <w:sz w:val="18"/>
+          <w:szCs w:val="18"/>
+          <w:lang w:eastAsia="en-CA"/>
+        </w:rPr>
+        <w:t>: </w:t>
+      </w:r>
+      <w:r>
+        <w:rPr>
+          <w:rFonts w:ascii="Courier New" w:eastAsia="Times New Roman" w:hAnsi="Courier New" w:cs="Courier New"/>
+          <w:color w:val="0451A5"/>
+          <w:sz w:val="18"/>
+          <w:szCs w:val="18"/>
+          <w:lang w:eastAsia="en-CA"/>
+        </w:rPr>
+        <w:t>"1"</w:t>
+      </w:r>
+      <w:r>
+        <w:rPr>
+          <w:rFonts w:ascii="Courier New" w:eastAsia="Times New Roman" w:hAnsi="Courier New" w:cs="Courier New"/>
+          <w:color w:val="000000"/>
+          <w:sz w:val="18"/>
+          <w:szCs w:val="18"/>
+          <w:lang w:eastAsia="en-CA"/>
+        </w:rPr>
+        <w:t>,</w:t>
+      </w:r>
+    </w:p>
+    <w:p>
+      <w:pPr>
+        <w:shd w:val="clear" w:color="auto" w:fill="FFFFFE"/>
+        <w:spacing w:after="0" w:line="270" w:lineRule="atLeast"/>
+        <w:rPr>
+          <w:rFonts w:ascii="Courier New" w:eastAsia="Times New Roman" w:hAnsi="Courier New" w:cs="Courier New"/>
+          <w:color w:val="000000"/>
+          <w:sz w:val="18"/>
+          <w:szCs w:val="18"/>
+          <w:lang w:eastAsia="en-CA"/>
+        </w:rPr>
+      </w:pPr>
+      <w:r>
+        <w:rPr>
+          <w:rFonts w:ascii="Courier New" w:eastAsia="Times New Roman" w:hAnsi="Courier New" w:cs="Courier New"/>
+          <w:color w:val="000000"/>
+          <w:sz w:val="18"/>
+          <w:szCs w:val="18"/>
+          <w:lang w:eastAsia="en-CA"/>
+        </w:rPr>
+        <w:lastRenderedPageBreak/>
+        <w:t>        </w:t>
+      </w:r>
+      <w:r>
+        <w:rPr>
+          <w:rFonts w:ascii="Courier New" w:eastAsia="Times New Roman" w:hAnsi="Courier New" w:cs="Courier New"/>
+          <w:color w:val="A31515"/>
+          <w:sz w:val="18"/>
+          <w:szCs w:val="18"/>
+          <w:lang w:eastAsia="en-CA"/>
+        </w:rPr>
+        <w:t>"</w:t>
+      </w:r>
+      <w:proofErr w:type="spellStart"/>
+      <w:r>
+        <w:rPr>
+          <w:rFonts w:ascii="Courier New" w:eastAsia="Times New Roman" w:hAnsi="Courier New" w:cs="Courier New"/>
+          <w:color w:val="A31515"/>
+          <w:sz w:val="18"/>
+          <w:szCs w:val="18"/>
+          <w:lang w:eastAsia="en-CA"/>
+        </w:rPr>
+        <w:t>secondarySuite</w:t>
+      </w:r>
+      <w:proofErr w:type="spellEnd"/>
+      <w:r>
+        <w:rPr>
+          <w:rFonts w:ascii="Courier New" w:eastAsia="Times New Roman" w:hAnsi="Courier New" w:cs="Courier New"/>
+          <w:color w:val="A31515"/>
+          <w:sz w:val="18"/>
+          <w:szCs w:val="18"/>
+          <w:lang w:eastAsia="en-CA"/>
+        </w:rPr>
+        <w:t>"</w:t>
+      </w:r>
+      <w:r>
+        <w:rPr>
+          <w:rFonts w:ascii="Courier New" w:eastAsia="Times New Roman" w:hAnsi="Courier New" w:cs="Courier New"/>
+          <w:color w:val="000000"/>
+          <w:sz w:val="18"/>
+          <w:szCs w:val="18"/>
+          <w:lang w:eastAsia="en-CA"/>
+        </w:rPr>
+        <w:t>: </w:t>
+      </w:r>
+      <w:r>
+        <w:rPr>
+          <w:rFonts w:ascii="Courier New" w:eastAsia="Times New Roman" w:hAnsi="Courier New" w:cs="Courier New"/>
+          <w:color w:val="0451A5"/>
+          <w:sz w:val="18"/>
+          <w:szCs w:val="18"/>
+          <w:lang w:eastAsia="en-CA"/>
+        </w:rPr>
+        <w:t>"unclear"</w:t>
+      </w:r>
+      <w:r>
+        <w:rPr>
+          <w:rFonts w:ascii="Courier New" w:eastAsia="Times New Roman" w:hAnsi="Courier New" w:cs="Courier New"/>
+          <w:color w:val="000000"/>
+          <w:sz w:val="18"/>
+          <w:szCs w:val="18"/>
+          <w:lang w:eastAsia="en-CA"/>
+        </w:rPr>
+        <w:t>,</w:t>
+      </w:r>
+    </w:p>
+    <w:p>
+      <w:pPr>
+        <w:shd w:val="clear" w:color="auto" w:fill="FFFFFE"/>
+        <w:spacing w:after="0" w:line="270" w:lineRule="atLeast"/>
+        <w:rPr>
+          <w:rFonts w:ascii="Courier New" w:eastAsia="Times New Roman" w:hAnsi="Courier New" w:cs="Courier New"/>
+          <w:color w:val="000000"/>
+          <w:sz w:val="18"/>
+          <w:szCs w:val="18"/>
+          <w:lang w:eastAsia="en-CA"/>
+        </w:rPr>
+      </w:pPr>
+      <w:r>
+        <w:rPr>
+          <w:rFonts w:ascii="Courier New" w:eastAsia="Times New Roman" w:hAnsi="Courier New" w:cs="Courier New"/>
+          <w:color w:val="000000"/>
+          <w:sz w:val="18"/>
+          <w:szCs w:val="18"/>
+          <w:lang w:eastAsia="en-CA"/>
+        </w:rPr>
+        <w:t>        </w:t>
+      </w:r>
+      <w:r>
+        <w:rPr>
+          <w:rFonts w:ascii="Courier New" w:eastAsia="Times New Roman" w:hAnsi="Courier New" w:cs="Courier New"/>
+          <w:color w:val="A31515"/>
+          <w:sz w:val="18"/>
+          <w:szCs w:val="18"/>
+          <w:lang w:eastAsia="en-CA"/>
+        </w:rPr>
+        <w:t>"</w:t>
+      </w:r>
+      <w:proofErr w:type="spellStart"/>
+      <w:r>
+        <w:rPr>
+          <w:rFonts w:ascii="Courier New" w:eastAsia="Times New Roman" w:hAnsi="Courier New" w:cs="Courier New"/>
+          <w:color w:val="A31515"/>
+          <w:sz w:val="18"/>
+          <w:szCs w:val="18"/>
+          <w:lang w:eastAsia="en-CA"/>
+        </w:rPr>
+        <w:t>typeSecondarySuite</w:t>
+      </w:r>
+      <w:proofErr w:type="spellEnd"/>
+      <w:r>
+        <w:rPr>
+          <w:rFonts w:ascii="Courier New" w:eastAsia="Times New Roman" w:hAnsi="Courier New" w:cs="Courier New"/>
+          <w:color w:val="A31515"/>
+          <w:sz w:val="18"/>
+          <w:szCs w:val="18"/>
+          <w:lang w:eastAsia="en-CA"/>
+        </w:rPr>
+        <w:t>"</w:t>
+      </w:r>
+      <w:r>
+        <w:rPr>
+          <w:rFonts w:ascii="Courier New" w:eastAsia="Times New Roman" w:hAnsi="Courier New" w:cs="Courier New"/>
+          <w:color w:val="000000"/>
+          <w:sz w:val="18"/>
+          <w:szCs w:val="18"/>
+          <w:lang w:eastAsia="en-CA"/>
+        </w:rPr>
+        <w:t>: </w:t>
+      </w:r>
+      <w:r>
+        <w:rPr>
+          <w:rFonts w:ascii="Courier New" w:eastAsia="Times New Roman" w:hAnsi="Courier New" w:cs="Courier New"/>
+          <w:color w:val="0451A5"/>
+          <w:sz w:val="18"/>
+          <w:szCs w:val="18"/>
+          <w:lang w:eastAsia="en-CA"/>
+        </w:rPr>
+        <w:t>"unclear"</w:t>
+      </w:r>
+      <w:r>
+        <w:rPr>
+          <w:rFonts w:ascii="Courier New" w:eastAsia="Times New Roman" w:hAnsi="Courier New" w:cs="Courier New"/>
+          <w:color w:val="000000"/>
+          <w:sz w:val="18"/>
+          <w:szCs w:val="18"/>
+          <w:lang w:eastAsia="en-CA"/>
+        </w:rPr>
+        <w:t>,</w:t>
+      </w:r>
+    </w:p>
+    <w:p>
+      <w:pPr>
+        <w:shd w:val="clear" w:color="auto" w:fill="FFFFFE"/>
+        <w:spacing w:after="0" w:line="270" w:lineRule="atLeast"/>
+        <w:rPr>
+          <w:rFonts w:ascii="Courier New" w:eastAsia="Times New Roman" w:hAnsi="Courier New" w:cs="Courier New"/>
+          <w:color w:val="000000"/>
+          <w:sz w:val="18"/>
+          <w:szCs w:val="18"/>
+          <w:lang w:eastAsia="en-CA"/>
+        </w:rPr>
+      </w:pPr>
+      <w:r>
+        <w:rPr>
+          <w:rFonts w:ascii="Courier New" w:eastAsia="Times New Roman" w:hAnsi="Courier New" w:cs="Courier New"/>
+          <w:color w:val="000000"/>
+          <w:sz w:val="18"/>
+          <w:szCs w:val="18"/>
+          <w:lang w:eastAsia="en-CA"/>
+        </w:rPr>
+        <w:t>        </w:t>
+      </w:r>
+      <w:r>
+        <w:rPr>
+          <w:rFonts w:ascii="Courier New" w:eastAsia="Times New Roman" w:hAnsi="Courier New" w:cs="Courier New"/>
+          <w:color w:val="A31515"/>
+          <w:sz w:val="18"/>
+          <w:szCs w:val="18"/>
+          <w:lang w:eastAsia="en-CA"/>
+        </w:rPr>
+        <w:t>"</w:t>
+      </w:r>
+      <w:proofErr w:type="spellStart"/>
+      <w:r>
+        <w:rPr>
+          <w:rFonts w:ascii="Courier New" w:eastAsia="Times New Roman" w:hAnsi="Courier New" w:cs="Courier New"/>
+          <w:color w:val="A31515"/>
+          <w:sz w:val="18"/>
+          <w:szCs w:val="18"/>
+          <w:lang w:eastAsia="en-CA"/>
+        </w:rPr>
+        <w:t>monthCollected</w:t>
+      </w:r>
+      <w:proofErr w:type="spellEnd"/>
+      <w:r>
+        <w:rPr>
+          <w:rFonts w:ascii="Courier New" w:eastAsia="Times New Roman" w:hAnsi="Courier New" w:cs="Courier New"/>
+          <w:color w:val="A31515"/>
+          <w:sz w:val="18"/>
+          <w:szCs w:val="18"/>
+          <w:lang w:eastAsia="en-CA"/>
+        </w:rPr>
+        <w:t>"</w:t>
+      </w:r>
+      <w:r>
+        <w:rPr>
+          <w:rFonts w:ascii="Courier New" w:eastAsia="Times New Roman" w:hAnsi="Courier New" w:cs="Courier New"/>
+          <w:color w:val="000000"/>
+          <w:sz w:val="18"/>
+          <w:szCs w:val="18"/>
+          <w:lang w:eastAsia="en-CA"/>
+        </w:rPr>
+        <w:t>: </w:t>
+      </w:r>
+      <w:r>
+        <w:rPr>
+          <w:rFonts w:ascii="Courier New" w:eastAsia="Times New Roman" w:hAnsi="Courier New" w:cs="Courier New"/>
+          <w:color w:val="0451A5"/>
+          <w:sz w:val="18"/>
+          <w:szCs w:val="18"/>
+          <w:lang w:eastAsia="en-CA"/>
+        </w:rPr>
+        <w:t>"march"</w:t>
+      </w:r>
+      <w:r>
+        <w:rPr>
+          <w:rFonts w:ascii="Courier New" w:eastAsia="Times New Roman" w:hAnsi="Courier New" w:cs="Courier New"/>
+          <w:color w:val="000000"/>
+          <w:sz w:val="18"/>
+          <w:szCs w:val="18"/>
+          <w:lang w:eastAsia="en-CA"/>
+        </w:rPr>
+        <w:t>,</w:t>
+      </w:r>
+    </w:p>
+    <w:p>
+      <w:pPr>
+        <w:shd w:val="clear" w:color="auto" w:fill="FFFFFE"/>
+        <w:spacing w:after="0" w:line="270" w:lineRule="atLeast"/>
+        <w:rPr>
+          <w:rFonts w:ascii="Courier New" w:eastAsia="Times New Roman" w:hAnsi="Courier New" w:cs="Courier New"/>
+          <w:color w:val="000000"/>
+          <w:sz w:val="18"/>
+          <w:szCs w:val="18"/>
+          <w:lang w:eastAsia="en-CA"/>
+        </w:rPr>
+      </w:pPr>
+      <w:r>
+        <w:rPr>
+          <w:rFonts w:ascii="Courier New" w:eastAsia="Times New Roman" w:hAnsi="Courier New" w:cs="Courier New"/>
+          <w:color w:val="000000"/>
+          <w:sz w:val="18"/>
+          <w:szCs w:val="18"/>
+          <w:lang w:eastAsia="en-CA"/>
+        </w:rPr>
+        <w:t>        </w:t>
+      </w:r>
+      <w:r>
+        <w:rPr>
+          <w:rFonts w:ascii="Courier New" w:eastAsia="Times New Roman" w:hAnsi="Courier New" w:cs="Courier New"/>
+          <w:color w:val="A31515"/>
+          <w:sz w:val="18"/>
+          <w:szCs w:val="18"/>
+          <w:lang w:eastAsia="en-CA"/>
+        </w:rPr>
+        <w:t>"</w:t>
+      </w:r>
+      <w:proofErr w:type="spellStart"/>
+      <w:r>
+        <w:rPr>
+          <w:rFonts w:ascii="Courier New" w:eastAsia="Times New Roman" w:hAnsi="Courier New" w:cs="Courier New"/>
+          <w:color w:val="A31515"/>
+          <w:sz w:val="18"/>
+          <w:szCs w:val="18"/>
+          <w:lang w:eastAsia="en-CA"/>
+        </w:rPr>
+        <w:t>utilitiesIncluded</w:t>
+      </w:r>
+      <w:proofErr w:type="spellEnd"/>
+      <w:r>
+        <w:rPr>
+          <w:rFonts w:ascii="Courier New" w:eastAsia="Times New Roman" w:hAnsi="Courier New" w:cs="Courier New"/>
+          <w:color w:val="A31515"/>
+          <w:sz w:val="18"/>
+          <w:szCs w:val="18"/>
+          <w:lang w:eastAsia="en-CA"/>
+        </w:rPr>
+        <w:t>"</w:t>
+      </w:r>
+      <w:r>
+        <w:rPr>
+          <w:rFonts w:ascii="Courier New" w:eastAsia="Times New Roman" w:hAnsi="Courier New" w:cs="Courier New"/>
+          <w:color w:val="000000"/>
+          <w:sz w:val="18"/>
+          <w:szCs w:val="18"/>
+          <w:lang w:eastAsia="en-CA"/>
+        </w:rPr>
+        <w:t>: </w:t>
+      </w:r>
+      <w:r>
+        <w:rPr>
+          <w:rFonts w:ascii="Courier New" w:eastAsia="Times New Roman" w:hAnsi="Courier New" w:cs="Courier New"/>
+          <w:color w:val="0451A5"/>
+          <w:sz w:val="18"/>
+          <w:szCs w:val="18"/>
+          <w:lang w:eastAsia="en-CA"/>
+        </w:rPr>
+        <w:t>"part"</w:t>
+      </w:r>
+      <w:r>
+        <w:rPr>
+          <w:rFonts w:ascii="Courier New" w:eastAsia="Times New Roman" w:hAnsi="Courier New" w:cs="Courier New"/>
+          <w:color w:val="000000"/>
+          <w:sz w:val="18"/>
+          <w:szCs w:val="18"/>
+          <w:lang w:eastAsia="en-CA"/>
+        </w:rPr>
+        <w:t>,</w:t>
+      </w:r>
+    </w:p>
+    <w:p>
+      <w:pPr>
+        <w:shd w:val="clear" w:color="auto" w:fill="FFFFFE"/>
+        <w:spacing w:after="0" w:line="270" w:lineRule="atLeast"/>
+        <w:rPr>
+          <w:rFonts w:ascii="Courier New" w:eastAsia="Times New Roman" w:hAnsi="Courier New" w:cs="Courier New"/>
+          <w:color w:val="000000"/>
+          <w:sz w:val="18"/>
+          <w:szCs w:val="18"/>
+          <w:lang w:eastAsia="en-CA"/>
+        </w:rPr>
+      </w:pPr>
+      <w:r>
+        <w:rPr>
+          <w:rFonts w:ascii="Courier New" w:eastAsia="Times New Roman" w:hAnsi="Courier New" w:cs="Courier New"/>
+          <w:color w:val="000000"/>
+          <w:sz w:val="18"/>
+          <w:szCs w:val="18"/>
+          <w:lang w:eastAsia="en-CA"/>
+        </w:rPr>
+        <w:t>        </w:t>
+      </w:r>
+      <w:r>
+        <w:rPr>
+          <w:rFonts w:ascii="Courier New" w:eastAsia="Times New Roman" w:hAnsi="Courier New" w:cs="Courier New"/>
+          <w:color w:val="A31515"/>
+          <w:sz w:val="18"/>
+          <w:szCs w:val="18"/>
+          <w:lang w:eastAsia="en-CA"/>
+        </w:rPr>
+        <w:t>"</w:t>
+      </w:r>
+      <w:proofErr w:type="spellStart"/>
+      <w:r>
+        <w:rPr>
+          <w:rFonts w:ascii="Courier New" w:eastAsia="Times New Roman" w:hAnsi="Courier New" w:cs="Courier New"/>
+          <w:color w:val="A31515"/>
+          <w:sz w:val="18"/>
+          <w:szCs w:val="18"/>
+          <w:lang w:eastAsia="en-CA"/>
+        </w:rPr>
+        <w:t>possibleDuplicate</w:t>
+      </w:r>
+      <w:proofErr w:type="spellEnd"/>
+      <w:r>
+        <w:rPr>
+          <w:rFonts w:ascii="Courier New" w:eastAsia="Times New Roman" w:hAnsi="Courier New" w:cs="Courier New"/>
+          <w:color w:val="A31515"/>
+          <w:sz w:val="18"/>
+          <w:szCs w:val="18"/>
+          <w:lang w:eastAsia="en-CA"/>
+        </w:rPr>
+        <w:t>"</w:t>
+      </w:r>
+      <w:r>
+        <w:rPr>
+          <w:rFonts w:ascii="Courier New" w:eastAsia="Times New Roman" w:hAnsi="Courier New" w:cs="Courier New"/>
+          <w:color w:val="000000"/>
+          <w:sz w:val="18"/>
+          <w:szCs w:val="18"/>
+          <w:lang w:eastAsia="en-CA"/>
+        </w:rPr>
+        <w:t>: </w:t>
+      </w:r>
+      <w:r>
+        <w:rPr>
+          <w:rFonts w:ascii="Courier New" w:eastAsia="Times New Roman" w:hAnsi="Courier New" w:cs="Courier New"/>
+          <w:color w:val="0451A5"/>
+          <w:sz w:val="18"/>
+          <w:szCs w:val="18"/>
+          <w:lang w:eastAsia="en-CA"/>
+        </w:rPr>
+        <w:t>"unclear"</w:t>
+      </w:r>
+      <w:r>
+        <w:rPr>
+          <w:rFonts w:ascii="Courier New" w:eastAsia="Times New Roman" w:hAnsi="Courier New" w:cs="Courier New"/>
+          <w:color w:val="000000"/>
+          <w:sz w:val="18"/>
+          <w:szCs w:val="18"/>
+          <w:lang w:eastAsia="en-CA"/>
+        </w:rPr>
+        <w:t>,</w:t>
+      </w:r>
+    </w:p>
+    <w:p>
+      <w:pPr>
+        <w:shd w:val="clear" w:color="auto" w:fill="FFFFFE"/>
+        <w:spacing w:after="0" w:line="270" w:lineRule="atLeast"/>
+        <w:rPr>
+          <w:rFonts w:ascii="Courier New" w:eastAsia="Times New Roman" w:hAnsi="Courier New" w:cs="Courier New"/>
+          <w:color w:val="000000"/>
+          <w:sz w:val="18"/>
+          <w:szCs w:val="18"/>
+          <w:lang w:eastAsia="en-CA"/>
+        </w:rPr>
+      </w:pPr>
+      <w:r>
+        <w:rPr>
+          <w:rFonts w:ascii="Courier New" w:eastAsia="Times New Roman" w:hAnsi="Courier New" w:cs="Courier New"/>
+          <w:color w:val="000000"/>
+          <w:sz w:val="18"/>
+          <w:szCs w:val="18"/>
+          <w:lang w:eastAsia="en-CA"/>
+        </w:rPr>
+        <w:t>        </w:t>
+      </w:r>
+      <w:r>
+        <w:rPr>
+          <w:rFonts w:ascii="Courier New" w:eastAsia="Times New Roman" w:hAnsi="Courier New" w:cs="Courier New"/>
+          <w:color w:val="A31515"/>
+          <w:sz w:val="18"/>
+          <w:szCs w:val="18"/>
+          <w:lang w:eastAsia="en-CA"/>
+        </w:rPr>
+        <w:t>"</w:t>
+      </w:r>
+      <w:proofErr w:type="spellStart"/>
+      <w:r>
+        <w:rPr>
+          <w:rFonts w:ascii="Courier New" w:eastAsia="Times New Roman" w:hAnsi="Courier New" w:cs="Courier New"/>
+          <w:color w:val="A31515"/>
+          <w:sz w:val="18"/>
+          <w:szCs w:val="18"/>
+          <w:lang w:eastAsia="en-CA"/>
+        </w:rPr>
+        <w:t>totalCost</w:t>
+      </w:r>
+      <w:proofErr w:type="spellEnd"/>
+      <w:r>
+        <w:rPr>
+          <w:rFonts w:ascii="Courier New" w:eastAsia="Times New Roman" w:hAnsi="Courier New" w:cs="Courier New"/>
+          <w:color w:val="A31515"/>
+          <w:sz w:val="18"/>
+          <w:szCs w:val="18"/>
+          <w:lang w:eastAsia="en-CA"/>
+        </w:rPr>
+        <w:t>"</w:t>
+      </w:r>
+      <w:r>
+        <w:rPr>
+          <w:rFonts w:ascii="Courier New" w:eastAsia="Times New Roman" w:hAnsi="Courier New" w:cs="Courier New"/>
+          <w:color w:val="000000"/>
+          <w:sz w:val="18"/>
+          <w:szCs w:val="18"/>
+          <w:lang w:eastAsia="en-CA"/>
+        </w:rPr>
+        <w:t>: </w:t>
+      </w:r>
+      <w:r>
+        <w:rPr>
+          <w:rFonts w:ascii="Courier New" w:eastAsia="Times New Roman" w:hAnsi="Courier New" w:cs="Courier New"/>
+          <w:color w:val="098658"/>
+          <w:sz w:val="18"/>
+          <w:szCs w:val="18"/>
+          <w:lang w:eastAsia="en-CA"/>
+        </w:rPr>
+        <w:t>1350</w:t>
+      </w:r>
+      <w:r>
+        <w:rPr>
+          <w:rFonts w:ascii="Courier New" w:eastAsia="Times New Roman" w:hAnsi="Courier New" w:cs="Courier New"/>
+          <w:color w:val="000000"/>
+          <w:sz w:val="18"/>
+          <w:szCs w:val="18"/>
+          <w:lang w:eastAsia="en-CA"/>
+        </w:rPr>
+        <w:t>,</w:t>
+      </w:r>
+    </w:p>
+    <w:p>
+      <w:pPr>
+        <w:shd w:val="clear" w:color="auto" w:fill="FFFFFE"/>
+        <w:spacing w:after="0" w:line="270" w:lineRule="atLeast"/>
+        <w:rPr>
+          <w:rFonts w:ascii="Courier New" w:eastAsia="Times New Roman" w:hAnsi="Courier New" w:cs="Courier New"/>
+          <w:color w:val="000000"/>
+          <w:sz w:val="18"/>
+          <w:szCs w:val="18"/>
+          <w:lang w:eastAsia="en-CA"/>
+        </w:rPr>
+      </w:pPr>
+      <w:r>
+        <w:rPr>
+          <w:rFonts w:ascii="Courier New" w:eastAsia="Times New Roman" w:hAnsi="Courier New" w:cs="Courier New"/>
+          <w:color w:val="000000"/>
+          <w:sz w:val="18"/>
+          <w:szCs w:val="18"/>
+          <w:lang w:eastAsia="en-CA"/>
+        </w:rPr>
+        <w:t>        </w:t>
+      </w:r>
+      <w:r>
+        <w:rPr>
+          <w:rFonts w:ascii="Courier New" w:eastAsia="Times New Roman" w:hAnsi="Courier New" w:cs="Courier New"/>
+          <w:color w:val="A31515"/>
+          <w:sz w:val="18"/>
+          <w:szCs w:val="18"/>
+          <w:lang w:eastAsia="en-CA"/>
+        </w:rPr>
+        <w:t>"</w:t>
+      </w:r>
+      <w:proofErr w:type="spellStart"/>
+      <w:r>
+        <w:rPr>
+          <w:rFonts w:ascii="Courier New" w:eastAsia="Times New Roman" w:hAnsi="Courier New" w:cs="Courier New"/>
+          <w:color w:val="A31515"/>
+          <w:sz w:val="18"/>
+          <w:szCs w:val="18"/>
+          <w:lang w:eastAsia="en-CA"/>
+        </w:rPr>
+        <w:t>postCode</w:t>
+      </w:r>
+      <w:proofErr w:type="spellEnd"/>
+      <w:r>
+        <w:rPr>
+          <w:rFonts w:ascii="Courier New" w:eastAsia="Times New Roman" w:hAnsi="Courier New" w:cs="Courier New"/>
+          <w:color w:val="A31515"/>
+          <w:sz w:val="18"/>
+          <w:szCs w:val="18"/>
+          <w:lang w:eastAsia="en-CA"/>
+        </w:rPr>
+        <w:t>"</w:t>
+      </w:r>
+      <w:r>
+        <w:rPr>
+          <w:rFonts w:ascii="Courier New" w:eastAsia="Times New Roman" w:hAnsi="Courier New" w:cs="Courier New"/>
+          <w:color w:val="000000"/>
+          <w:sz w:val="18"/>
+          <w:szCs w:val="18"/>
+          <w:lang w:eastAsia="en-CA"/>
+        </w:rPr>
+        <w:t>: </w:t>
+      </w:r>
+      <w:r>
+        <w:rPr>
+          <w:rFonts w:ascii="Courier New" w:eastAsia="Times New Roman" w:hAnsi="Courier New" w:cs="Courier New"/>
+          <w:color w:val="0451A5"/>
+          <w:sz w:val="18"/>
+          <w:szCs w:val="18"/>
+          <w:lang w:eastAsia="en-CA"/>
+        </w:rPr>
+        <w:t>"unclear"</w:t>
+      </w:r>
+      <w:r>
+        <w:rPr>
+          <w:rFonts w:ascii="Courier New" w:eastAsia="Times New Roman" w:hAnsi="Courier New" w:cs="Courier New"/>
+          <w:color w:val="000000"/>
+          <w:sz w:val="18"/>
+          <w:szCs w:val="18"/>
+          <w:lang w:eastAsia="en-CA"/>
+        </w:rPr>
+        <w:t>,</w:t>
+      </w:r>
+    </w:p>
+    <w:p>
+      <w:pPr>
+        <w:shd w:val="clear" w:color="auto" w:fill="FFFFFE"/>
+        <w:spacing w:after="0" w:line="270" w:lineRule="atLeast"/>
+        <w:rPr>
+          <w:rFonts w:ascii="Courier New" w:eastAsia="Times New Roman" w:hAnsi="Courier New" w:cs="Courier New"/>
+          <w:color w:val="000000"/>
+          <w:sz w:val="18"/>
+          <w:szCs w:val="18"/>
+          <w:lang w:eastAsia="en-CA"/>
+        </w:rPr>
+      </w:pPr>
+      <w:r>
+        <w:rPr>
+          <w:rFonts w:ascii="Courier New" w:eastAsia="Times New Roman" w:hAnsi="Courier New" w:cs="Courier New"/>
+          <w:color w:val="000000"/>
+          <w:sz w:val="18"/>
+          <w:szCs w:val="18"/>
+          <w:lang w:eastAsia="en-CA"/>
+        </w:rPr>
+        <w:t>        </w:t>
+      </w:r>
+      <w:r>
+        <w:rPr>
+          <w:rFonts w:ascii="Courier New" w:eastAsia="Times New Roman" w:hAnsi="Courier New" w:cs="Courier New"/>
+          <w:color w:val="A31515"/>
+          <w:sz w:val="18"/>
+          <w:szCs w:val="18"/>
+          <w:lang w:eastAsia="en-CA"/>
+        </w:rPr>
+        <w:t>"</w:t>
+      </w:r>
+      <w:proofErr w:type="spellStart"/>
+      <w:r>
+        <w:rPr>
+          <w:rFonts w:ascii="Courier New" w:eastAsia="Times New Roman" w:hAnsi="Courier New" w:cs="Courier New"/>
+          <w:color w:val="A31515"/>
+          <w:sz w:val="18"/>
+          <w:szCs w:val="18"/>
+          <w:lang w:eastAsia="en-CA"/>
+        </w:rPr>
+        <w:t>landlordType</w:t>
+      </w:r>
+      <w:proofErr w:type="spellEnd"/>
+      <w:r>
+        <w:rPr>
+          <w:rFonts w:ascii="Courier New" w:eastAsia="Times New Roman" w:hAnsi="Courier New" w:cs="Courier New"/>
+          <w:color w:val="A31515"/>
+          <w:sz w:val="18"/>
+          <w:szCs w:val="18"/>
+          <w:lang w:eastAsia="en-CA"/>
+        </w:rPr>
+        <w:t>"</w:t>
+      </w:r>
+      <w:r>
+        <w:rPr>
+          <w:rFonts w:ascii="Courier New" w:eastAsia="Times New Roman" w:hAnsi="Courier New" w:cs="Courier New"/>
+          <w:color w:val="000000"/>
+          <w:sz w:val="18"/>
+          <w:szCs w:val="18"/>
+          <w:lang w:eastAsia="en-CA"/>
+        </w:rPr>
+        <w:t>: </w:t>
+      </w:r>
+      <w:r>
+        <w:rPr>
+          <w:rFonts w:ascii="Courier New" w:eastAsia="Times New Roman" w:hAnsi="Courier New" w:cs="Courier New"/>
+          <w:color w:val="0451A5"/>
+          <w:sz w:val="18"/>
+          <w:szCs w:val="18"/>
+          <w:lang w:eastAsia="en-CA"/>
+        </w:rPr>
+        <w:t>"unclear"</w:t>
+      </w:r>
+      <w:r>
+        <w:rPr>
+          <w:rFonts w:ascii="Courier New" w:eastAsia="Times New Roman" w:hAnsi="Courier New" w:cs="Courier New"/>
+          <w:color w:val="000000"/>
+          <w:sz w:val="18"/>
+          <w:szCs w:val="18"/>
+          <w:lang w:eastAsia="en-CA"/>
+        </w:rPr>
+        <w:t>,</w:t>
+      </w:r>
+    </w:p>
+    <w:p>
+      <w:pPr>
+        <w:shd w:val="clear" w:color="auto" w:fill="FFFFFE"/>
+        <w:spacing w:after="0" w:line="270" w:lineRule="atLeast"/>
+        <w:rPr>
+          <w:rFonts w:ascii="Courier New" w:eastAsia="Times New Roman" w:hAnsi="Courier New" w:cs="Courier New"/>
+          <w:color w:val="000000"/>
+          <w:sz w:val="18"/>
+          <w:szCs w:val="18"/>
+          <w:lang w:eastAsia="en-CA"/>
+        </w:rPr>
+      </w:pPr>
+      <w:r>
+        <w:rPr>
+          <w:rFonts w:ascii="Courier New" w:eastAsia="Times New Roman" w:hAnsi="Courier New" w:cs="Courier New"/>
+          <w:color w:val="000000"/>
+          <w:sz w:val="18"/>
+          <w:szCs w:val="18"/>
+          <w:lang w:eastAsia="en-CA"/>
+        </w:rPr>
+        <w:t>        </w:t>
+      </w:r>
+      <w:r>
+        <w:rPr>
+          <w:rFonts w:ascii="Courier New" w:eastAsia="Times New Roman" w:hAnsi="Courier New" w:cs="Courier New"/>
+          <w:color w:val="A31515"/>
+          <w:sz w:val="18"/>
+          <w:szCs w:val="18"/>
+          <w:lang w:eastAsia="en-CA"/>
+        </w:rPr>
+        <w:t>"stability"</w:t>
+      </w:r>
+      <w:r>
+        <w:rPr>
+          <w:rFonts w:ascii="Courier New" w:eastAsia="Times New Roman" w:hAnsi="Courier New" w:cs="Courier New"/>
+          <w:color w:val="000000"/>
+          <w:sz w:val="18"/>
+          <w:szCs w:val="18"/>
+          <w:lang w:eastAsia="en-CA"/>
+        </w:rPr>
+        <w:t>: </w:t>
+      </w:r>
+      <w:r>
+        <w:rPr>
+          <w:rFonts w:ascii="Courier New" w:eastAsia="Times New Roman" w:hAnsi="Courier New" w:cs="Courier New"/>
+          <w:color w:val="0451A5"/>
+          <w:sz w:val="18"/>
+          <w:szCs w:val="18"/>
+          <w:lang w:eastAsia="en-CA"/>
+        </w:rPr>
+        <w:t>"unclear"</w:t>
+      </w:r>
+      <w:r>
+        <w:rPr>
+          <w:rFonts w:ascii="Courier New" w:eastAsia="Times New Roman" w:hAnsi="Courier New" w:cs="Courier New"/>
+          <w:color w:val="000000"/>
+          <w:sz w:val="18"/>
+          <w:szCs w:val="18"/>
+          <w:lang w:eastAsia="en-CA"/>
+        </w:rPr>
+        <w:t>,</w:t>
+      </w:r>
+    </w:p>
+    <w:p>
+      <w:pPr>
+        <w:shd w:val="clear" w:color="auto" w:fill="FFFFFE"/>
+        <w:spacing w:after="0" w:line="270" w:lineRule="atLeast"/>
+        <w:rPr>
+          <w:rFonts w:ascii="Courier New" w:eastAsia="Times New Roman" w:hAnsi="Courier New" w:cs="Courier New"/>
+          <w:color w:val="000000"/>
+          <w:sz w:val="18"/>
+          <w:szCs w:val="18"/>
+          <w:lang w:eastAsia="en-CA"/>
+        </w:rPr>
+      </w:pPr>
+      <w:r>
+        <w:rPr>
+          <w:rFonts w:ascii="Courier New" w:eastAsia="Times New Roman" w:hAnsi="Courier New" w:cs="Courier New"/>
+          <w:color w:val="000000"/>
+          <w:sz w:val="18"/>
+          <w:szCs w:val="18"/>
+          <w:lang w:eastAsia="en-CA"/>
+        </w:rPr>
+        <w:t>        </w:t>
+      </w:r>
+      <w:r>
+        <w:rPr>
+          <w:rFonts w:ascii="Courier New" w:eastAsia="Times New Roman" w:hAnsi="Courier New" w:cs="Courier New"/>
+          <w:color w:val="A31515"/>
+          <w:sz w:val="18"/>
+          <w:szCs w:val="18"/>
+          <w:lang w:eastAsia="en-CA"/>
+        </w:rPr>
+        <w:t>"source"</w:t>
+      </w:r>
+      <w:r>
+        <w:rPr>
+          <w:rFonts w:ascii="Courier New" w:eastAsia="Times New Roman" w:hAnsi="Courier New" w:cs="Courier New"/>
+          <w:color w:val="000000"/>
+          <w:sz w:val="18"/>
+          <w:szCs w:val="18"/>
+          <w:lang w:eastAsia="en-CA"/>
+        </w:rPr>
+        <w:t>: </w:t>
+      </w:r>
+      <w:r>
+        <w:rPr>
+          <w:rFonts w:ascii="Courier New" w:eastAsia="Times New Roman" w:hAnsi="Courier New" w:cs="Courier New"/>
+          <w:color w:val="0451A5"/>
+          <w:sz w:val="18"/>
+          <w:szCs w:val="18"/>
+          <w:lang w:eastAsia="en-CA"/>
+        </w:rPr>
+        <w:t>"https://www.agsecure.ca"</w:t>
+      </w:r>
+      <w:r>
+        <w:rPr>
+          <w:rFonts w:ascii="Courier New" w:eastAsia="Times New Roman" w:hAnsi="Courier New" w:cs="Courier New"/>
+          <w:color w:val="000000"/>
+          <w:sz w:val="18"/>
+          <w:szCs w:val="18"/>
+          <w:lang w:eastAsia="en-CA"/>
+        </w:rPr>
+        <w:t>,</w:t>
+      </w:r>
+    </w:p>
+    <w:p>
+      <w:pPr>
+        <w:shd w:val="clear" w:color="auto" w:fill="FFFFFE"/>
+        <w:spacing w:after="0" w:line="270" w:lineRule="atLeast"/>
+        <w:rPr>
+          <w:rFonts w:ascii="Courier New" w:eastAsia="Times New Roman" w:hAnsi="Courier New" w:cs="Courier New"/>
+          <w:color w:val="000000"/>
+          <w:sz w:val="18"/>
+          <w:szCs w:val="18"/>
+          <w:lang w:eastAsia="en-CA"/>
+        </w:rPr>
+      </w:pPr>
+      <w:r>
+        <w:rPr>
+          <w:rFonts w:ascii="Courier New" w:eastAsia="Times New Roman" w:hAnsi="Courier New" w:cs="Courier New"/>
+          <w:color w:val="000000"/>
+          <w:sz w:val="18"/>
+          <w:szCs w:val="18"/>
+          <w:lang w:eastAsia="en-CA"/>
+        </w:rPr>
+        <w:t>        </w:t>
+      </w:r>
+      <w:r>
+        <w:rPr>
+          <w:rFonts w:ascii="Courier New" w:eastAsia="Times New Roman" w:hAnsi="Courier New" w:cs="Courier New"/>
+          <w:color w:val="A31515"/>
+          <w:sz w:val="18"/>
+          <w:szCs w:val="18"/>
+          <w:lang w:eastAsia="en-CA"/>
+        </w:rPr>
+        <w:t>"</w:t>
+      </w:r>
+      <w:proofErr w:type="spellStart"/>
+      <w:r>
+        <w:rPr>
+          <w:rFonts w:ascii="Courier New" w:eastAsia="Times New Roman" w:hAnsi="Courier New" w:cs="Courier New"/>
+          <w:color w:val="A31515"/>
+          <w:sz w:val="18"/>
+          <w:szCs w:val="18"/>
+          <w:lang w:eastAsia="en-CA"/>
+        </w:rPr>
+        <w:t>createdAt</w:t>
+      </w:r>
+      <w:proofErr w:type="spellEnd"/>
+      <w:r>
+        <w:rPr>
+          <w:rFonts w:ascii="Courier New" w:eastAsia="Times New Roman" w:hAnsi="Courier New" w:cs="Courier New"/>
+          <w:color w:val="A31515"/>
+          <w:sz w:val="18"/>
+          <w:szCs w:val="18"/>
+          <w:lang w:eastAsia="en-CA"/>
+        </w:rPr>
+        <w:t>"</w:t>
+      </w:r>
+      <w:r>
+        <w:rPr>
+          <w:rFonts w:ascii="Courier New" w:eastAsia="Times New Roman" w:hAnsi="Courier New" w:cs="Courier New"/>
+          <w:color w:val="000000"/>
+          <w:sz w:val="18"/>
+          <w:szCs w:val="18"/>
+          <w:lang w:eastAsia="en-CA"/>
+        </w:rPr>
+        <w:t>: </w:t>
+      </w:r>
+      <w:r>
+        <w:rPr>
+          <w:rFonts w:ascii="Courier New" w:eastAsia="Times New Roman" w:hAnsi="Courier New" w:cs="Courier New"/>
+          <w:color w:val="0451A5"/>
+          <w:sz w:val="18"/>
+          <w:szCs w:val="18"/>
+          <w:lang w:eastAsia="en-CA"/>
+        </w:rPr>
+        <w:t>"2023-03-24T15:17:03.470Z"</w:t>
+      </w:r>
+      <w:r>
+        <w:rPr>
+          <w:rFonts w:ascii="Courier New" w:eastAsia="Times New Roman" w:hAnsi="Courier New" w:cs="Courier New"/>
+          <w:color w:val="000000"/>
+          <w:sz w:val="18"/>
+          <w:szCs w:val="18"/>
+          <w:lang w:eastAsia="en-CA"/>
+        </w:rPr>
+        <w:t>,</w:t>
+      </w:r>
+    </w:p>
+    <w:p>
+      <w:pPr>
+        <w:shd w:val="clear" w:color="auto" w:fill="FFFFFE"/>
+        <w:spacing w:after="0" w:line="270" w:lineRule="atLeast"/>
+        <w:rPr>
+          <w:rFonts w:ascii="Courier New" w:eastAsia="Times New Roman" w:hAnsi="Courier New" w:cs="Courier New"/>
+          <w:color w:val="000000"/>
+          <w:sz w:val="18"/>
+          <w:szCs w:val="18"/>
+          <w:lang w:eastAsia="en-CA"/>
+        </w:rPr>
+      </w:pPr>
+      <w:r>
+        <w:rPr>
+          <w:rFonts w:ascii="Courier New" w:eastAsia="Times New Roman" w:hAnsi="Courier New" w:cs="Courier New"/>
+          <w:color w:val="000000"/>
+          <w:sz w:val="18"/>
+          <w:szCs w:val="18"/>
+          <w:lang w:eastAsia="en-CA"/>
+        </w:rPr>
+        <w:t>        </w:t>
+      </w:r>
+      <w:r>
+        <w:rPr>
+          <w:rFonts w:ascii="Courier New" w:eastAsia="Times New Roman" w:hAnsi="Courier New" w:cs="Courier New"/>
+          <w:color w:val="A31515"/>
+          <w:sz w:val="18"/>
+          <w:szCs w:val="18"/>
+          <w:lang w:eastAsia="en-CA"/>
+        </w:rPr>
+        <w:t>"</w:t>
+      </w:r>
+      <w:proofErr w:type="spellStart"/>
+      <w:r>
+        <w:rPr>
+          <w:rFonts w:ascii="Courier New" w:eastAsia="Times New Roman" w:hAnsi="Courier New" w:cs="Courier New"/>
+          <w:color w:val="A31515"/>
+          <w:sz w:val="18"/>
+          <w:szCs w:val="18"/>
+          <w:lang w:eastAsia="en-CA"/>
+        </w:rPr>
+        <w:t>updatedAt</w:t>
+      </w:r>
+      <w:proofErr w:type="spellEnd"/>
+      <w:r>
+        <w:rPr>
+          <w:rFonts w:ascii="Courier New" w:eastAsia="Times New Roman" w:hAnsi="Courier New" w:cs="Courier New"/>
+          <w:color w:val="A31515"/>
+          <w:sz w:val="18"/>
+          <w:szCs w:val="18"/>
+          <w:lang w:eastAsia="en-CA"/>
+        </w:rPr>
+        <w:t>"</w:t>
+      </w:r>
+      <w:r>
+        <w:rPr>
+          <w:rFonts w:ascii="Courier New" w:eastAsia="Times New Roman" w:hAnsi="Courier New" w:cs="Courier New"/>
+          <w:color w:val="000000"/>
+          <w:sz w:val="18"/>
+          <w:szCs w:val="18"/>
+          <w:lang w:eastAsia="en-CA"/>
+        </w:rPr>
+        <w:t>: </w:t>
+      </w:r>
+      <w:r>
+        <w:rPr>
+          <w:rFonts w:ascii="Courier New" w:eastAsia="Times New Roman" w:hAnsi="Courier New" w:cs="Courier New"/>
+          <w:color w:val="0451A5"/>
+          <w:sz w:val="18"/>
+          <w:szCs w:val="18"/>
+          <w:lang w:eastAsia="en-CA"/>
+        </w:rPr>
+        <w:t>"2023-03-24T15:17:03.470Z"</w:t>
+      </w:r>
+      <w:r>
+        <w:rPr>
+          <w:rFonts w:ascii="Courier New" w:eastAsia="Times New Roman" w:hAnsi="Courier New" w:cs="Courier New"/>
+          <w:color w:val="000000"/>
+          <w:sz w:val="18"/>
+          <w:szCs w:val="18"/>
+          <w:lang w:eastAsia="en-CA"/>
+        </w:rPr>
+        <w:t>,</w:t>
+      </w:r>
+    </w:p>
+    <w:p>
+      <w:pPr>
+        <w:shd w:val="clear" w:color="auto" w:fill="FFFFFE"/>
+        <w:spacing w:after="0" w:line="270" w:lineRule="atLeast"/>
+        <w:rPr>
+          <w:rFonts w:ascii="Courier New" w:eastAsia="Times New Roman" w:hAnsi="Courier New" w:cs="Courier New"/>
+          <w:color w:val="000000"/>
+          <w:sz w:val="18"/>
+          <w:szCs w:val="18"/>
+          <w:lang w:eastAsia="en-CA"/>
+        </w:rPr>
+      </w:pPr>
+      <w:r>
+        <w:rPr>
+          <w:rFonts w:ascii="Courier New" w:eastAsia="Times New Roman" w:hAnsi="Courier New" w:cs="Courier New"/>
+          <w:color w:val="000000"/>
+          <w:sz w:val="18"/>
+          <w:szCs w:val="18"/>
+          <w:lang w:eastAsia="en-CA"/>
+        </w:rPr>
+        <w:t>        </w:t>
+      </w:r>
+      <w:r>
+        <w:rPr>
+          <w:rFonts w:ascii="Courier New" w:eastAsia="Times New Roman" w:hAnsi="Courier New" w:cs="Courier New"/>
+          <w:color w:val="A31515"/>
+          <w:sz w:val="18"/>
+          <w:szCs w:val="18"/>
+          <w:lang w:eastAsia="en-CA"/>
+        </w:rPr>
+        <w:t>"__v"</w:t>
+      </w:r>
+      <w:r>
+        <w:rPr>
+          <w:rFonts w:ascii="Courier New" w:eastAsia="Times New Roman" w:hAnsi="Courier New" w:cs="Courier New"/>
+          <w:color w:val="000000"/>
+          <w:sz w:val="18"/>
+          <w:szCs w:val="18"/>
+          <w:lang w:eastAsia="en-CA"/>
+        </w:rPr>
+        <w:t>: </w:t>
+      </w:r>
+      <w:r>
+        <w:rPr>
+          <w:rFonts w:ascii="Courier New" w:eastAsia="Times New Roman" w:hAnsi="Courier New" w:cs="Courier New"/>
+          <w:color w:val="098658"/>
+          <w:sz w:val="18"/>
+          <w:szCs w:val="18"/>
+          <w:lang w:eastAsia="en-CA"/>
+        </w:rPr>
+        <w:t>0</w:t>
+      </w:r>
+    </w:p>
+    <w:p>
+      <w:pPr>
+        <w:shd w:val="clear" w:color="auto" w:fill="FFFFFE"/>
+        <w:spacing w:after="0" w:line="270" w:lineRule="atLeast"/>
+        <w:rPr>
+          <w:rFonts w:ascii="Courier New" w:eastAsia="Times New Roman" w:hAnsi="Courier New" w:cs="Courier New"/>
+          <w:color w:val="000000"/>
+          <w:sz w:val="18"/>
+          <w:szCs w:val="18"/>
+          <w:lang w:eastAsia="en-CA"/>
+        </w:rPr>
+      </w:pPr>
+      <w:r>
+        <w:rPr>
+          <w:rFonts w:ascii="Courier New" w:eastAsia="Times New Roman" w:hAnsi="Courier New" w:cs="Courier New"/>
+          <w:color w:val="000000"/>
+          <w:sz w:val="18"/>
+          <w:szCs w:val="18"/>
+          <w:lang w:eastAsia="en-CA"/>
+        </w:rPr>
+        <w:t>    }</w:t>
+      </w:r>
+      <w:r>
+        <w:rPr>
+          <w:rFonts w:ascii="Courier New" w:eastAsia="Times New Roman" w:hAnsi="Courier New" w:cs="Courier New"/>
+          <w:color w:val="000000"/>
+          <w:sz w:val="18"/>
+          <w:szCs w:val="18"/>
+          <w:lang w:eastAsia="en-CA"/>
+        </w:rPr>
+        <w:t>…</w:t>
+      </w:r>
+    </w:p>
+    <w:p>
+      <w:pPr>
+        <w:shd w:val="clear" w:color="auto" w:fill="FFFFFE"/>
+        <w:spacing w:after="0" w:line="270" w:lineRule="atLeast"/>
+        <w:rPr>
+          <w:rFonts w:ascii="Courier New" w:eastAsia="Times New Roman" w:hAnsi="Courier New" w:cs="Courier New"/>
+          <w:color w:val="000000"/>
+          <w:sz w:val="18"/>
+          <w:szCs w:val="18"/>
+          <w:lang w:eastAsia="en-CA"/>
+        </w:rPr>
+      </w:pPr>
+      <w:r>
+        <w:rPr>
+          <w:rFonts w:ascii="Courier New" w:eastAsia="Times New Roman" w:hAnsi="Courier New" w:cs="Courier New"/>
+          <w:color w:val="000000"/>
+          <w:sz w:val="18"/>
+          <w:szCs w:val="18"/>
+          <w:lang w:eastAsia="en-CA"/>
+        </w:rPr>
+        <w:t>]</w:t>
       </w:r>
     </w:p>
     <w:p>
@@ -468,7 +3897,51 @@
     </w:p>
     <w:p>
       <w:pPr>
-        <w:ind w:left="774"/>
+        <w:pStyle w:val="NoSpacing"/>
+        <w:numPr>
+          <w:ilvl w:val="0"/>
+          <w:numId w:val="1"/>
+        </w:numPr>
+        <w:ind w:left="1134"/>
+        <w:rPr>
+          <w:shd w:val="clear" w:color="auto" w:fill="FFFFFF"/>
+        </w:rPr>
+      </w:pPr>
+      <w:r>
+        <w:rPr>
+          <w:shd w:val="clear" w:color="auto" w:fill="FFFFFF"/>
+        </w:rPr>
+        <w:t>max</w:t>
+      </w:r>
+    </w:p>
+    <w:p>
+      <w:pPr>
+        <w:pStyle w:val="NoSpacing"/>
+        <w:numPr>
+          <w:ilvl w:val="0"/>
+          <w:numId w:val="1"/>
+        </w:numPr>
+        <w:ind w:left="1134"/>
+        <w:rPr>
+          <w:shd w:val="clear" w:color="auto" w:fill="FFFFFF"/>
+        </w:rPr>
+      </w:pPr>
+      <w:r>
+        <w:rPr>
+          <w:shd w:val="clear" w:color="auto" w:fill="FFFFFF"/>
+        </w:rPr>
+        <w:t>min</w:t>
+      </w:r>
+    </w:p>
+    <w:p>
+      <w:pPr>
+        <w:pStyle w:val="NoSpacing"/>
+        <w:ind w:left="709"/>
+        <w:rPr>
+          <w:shd w:val="clear" w:color="auto" w:fill="FFFFFF"/>
+        </w:rPr>
+      </w:pPr>
+      <w:r>
         <w:rPr>
           <w:rFonts w:ascii="Segoe UI" w:hAnsi="Segoe UI" w:cs="Segoe UI"/>
           <w:color w:val="212121"/>
@@ -476,11 +3949,9 @@
           <w:szCs w:val="18"/>
           <w:shd w:val="clear" w:color="auto" w:fill="FFFFFF"/>
         </w:rPr>
-      </w:pPr>
-    </w:p>
-    <w:p>
-      <w:pPr>
-        <w:ind w:left="774"/>
+        <w:t xml:space="preserve">Example:  </w:t>
+      </w:r>
+      <w:r>
         <w:rPr>
           <w:rFonts w:ascii="Segoe UI" w:hAnsi="Segoe UI" w:cs="Segoe UI"/>
           <w:color w:val="212121"/>
@@ -488,7 +3959,8 @@
           <w:szCs w:val="18"/>
           <w:shd w:val="clear" w:color="auto" w:fill="FFFFFF"/>
         </w:rPr>
-      </w:pPr>
+        <w:t>http://localhost:5000/api/v1/data/</w:t>
+      </w:r>
       <w:r>
         <w:rPr>
           <w:rFonts w:ascii="Segoe UI" w:hAnsi="Segoe UI" w:cs="Segoe UI"/>
@@ -497,7 +3969,7 @@
           <w:szCs w:val="18"/>
           <w:shd w:val="clear" w:color="auto" w:fill="FFFFFF"/>
         </w:rPr>
-        <w:t xml:space="preserve">Example:  </w:t>
+        <w:t>?</w:t>
       </w:r>
       <w:r>
         <w:rPr>
@@ -507,7 +3979,7 @@
           <w:szCs w:val="18"/>
           <w:shd w:val="clear" w:color="auto" w:fill="FFFFFF"/>
         </w:rPr>
-        <w:t>http://localhost:5000/api/v1/data/</w:t>
+        <w:t>max</w:t>
       </w:r>
       <w:r>
         <w:rPr>
@@ -517,7 +3989,7 @@
           <w:szCs w:val="18"/>
           <w:shd w:val="clear" w:color="auto" w:fill="FFFFFF"/>
         </w:rPr>
-        <w:t>?</w:t>
+        <w:t>=</w:t>
       </w:r>
       <w:r>
         <w:rPr>
@@ -527,7 +3999,7 @@
           <w:szCs w:val="18"/>
           <w:shd w:val="clear" w:color="auto" w:fill="FFFFFF"/>
         </w:rPr>
-        <w:t>totalCost</w:t>
+        <w:t>1000</w:t>
       </w:r>
       <w:r>
         <w:rPr>
@@ -537,54 +4009,842 @@
           <w:szCs w:val="18"/>
           <w:shd w:val="clear" w:color="auto" w:fill="FFFFFF"/>
         </w:rPr>
-        <w:t>=</w:t>
-      </w:r>
-    </w:p>
-    <w:p>
-      <w:pPr>
-        <w:rPr>
-          <w:lang w:val="es-CO"/>
-        </w:rPr>
-      </w:pPr>
-      <w:proofErr w:type="spellStart"/>
-      <w:r>
-        <w:rPr>
-          <w:lang w:val="es-CO"/>
-        </w:rPr>
-        <w:t>Delete</w:t>
-      </w:r>
-      <w:proofErr w:type="spellEnd"/>
-      <w:r>
-        <w:rPr>
-          <w:lang w:val="es-CO"/>
-        </w:rPr>
-        <w:t xml:space="preserve"> a </w:t>
-      </w:r>
-      <w:proofErr w:type="spellStart"/>
-      <w:r>
-        <w:rPr>
-          <w:lang w:val="es-CO"/>
-        </w:rPr>
-        <w:t>record</w:t>
-      </w:r>
-      <w:proofErr w:type="spellEnd"/>
-      <w:r>
-        <w:rPr>
-          <w:lang w:val="es-CO"/>
-        </w:rPr>
-        <w:br/>
-      </w:r>
-      <w:r>
+        <w:t>&amp;</w:t>
+      </w:r>
+      <w:r>
+        <w:rPr>
+          <w:shd w:val="clear" w:color="auto" w:fill="FFFFFF"/>
+        </w:rPr>
+        <w:t>unitSize</w:t>
+      </w:r>
+      <w:r>
+        <w:rPr>
+          <w:shd w:val="clear" w:color="auto" w:fill="FFFFFF"/>
+        </w:rPr>
+        <w:t>=2</w:t>
+      </w:r>
+    </w:p>
+    <w:p>
+      <w:pPr>
+        <w:ind w:left="774"/>
         <w:rPr>
           <w:rFonts w:ascii="Segoe UI" w:hAnsi="Segoe UI" w:cs="Segoe UI"/>
           <w:color w:val="212121"/>
           <w:sz w:val="18"/>
           <w:szCs w:val="18"/>
           <w:shd w:val="clear" w:color="auto" w:fill="FFFFFF"/>
+        </w:rPr>
+      </w:pPr>
+    </w:p>
+    <w:p>
+      <w:pPr>
+        <w:ind w:left="774"/>
+        <w:rPr>
+          <w:rFonts w:ascii="Segoe UI" w:hAnsi="Segoe UI" w:cs="Segoe UI"/>
+          <w:color w:val="212121"/>
+          <w:sz w:val="18"/>
+          <w:szCs w:val="18"/>
+          <w:shd w:val="clear" w:color="auto" w:fill="FFFFFF"/>
+        </w:rPr>
+      </w:pPr>
+    </w:p>
+    <w:p>
+      <w:pPr>
+        <w:ind w:left="774"/>
+        <w:rPr>
+          <w:rFonts w:ascii="Segoe UI" w:hAnsi="Segoe UI" w:cs="Segoe UI"/>
+          <w:color w:val="212121"/>
+          <w:sz w:val="18"/>
+          <w:szCs w:val="18"/>
+          <w:shd w:val="clear" w:color="auto" w:fill="FFFFFF"/>
+        </w:rPr>
+      </w:pPr>
+    </w:p>
+    <w:p>
+      <w:pPr>
+        <w:ind w:left="774"/>
+        <w:rPr>
+          <w:rFonts w:ascii="Segoe UI" w:hAnsi="Segoe UI" w:cs="Segoe UI"/>
+          <w:color w:val="212121"/>
+          <w:sz w:val="18"/>
+          <w:szCs w:val="18"/>
+          <w:shd w:val="clear" w:color="auto" w:fill="FFFFFF"/>
+        </w:rPr>
+      </w:pPr>
+    </w:p>
+    <w:p>
+      <w:pPr>
+        <w:ind w:left="774"/>
+        <w:rPr>
+          <w:rFonts w:ascii="Segoe UI" w:hAnsi="Segoe UI" w:cs="Segoe UI"/>
+          <w:color w:val="212121"/>
+          <w:sz w:val="18"/>
+          <w:szCs w:val="18"/>
+          <w:shd w:val="clear" w:color="auto" w:fill="FFFFFF"/>
+        </w:rPr>
+      </w:pPr>
+    </w:p>
+    <w:p>
+      <w:pPr>
+        <w:ind w:left="774"/>
+        <w:rPr>
+          <w:rFonts w:ascii="Segoe UI" w:hAnsi="Segoe UI" w:cs="Segoe UI"/>
+          <w:color w:val="212121"/>
+          <w:sz w:val="18"/>
+          <w:szCs w:val="18"/>
+          <w:shd w:val="clear" w:color="auto" w:fill="FFFFFF"/>
+        </w:rPr>
+      </w:pPr>
+    </w:p>
+    <w:p>
+      <w:pPr>
+        <w:ind w:left="774"/>
+        <w:rPr>
+          <w:rFonts w:ascii="Segoe UI" w:hAnsi="Segoe UI" w:cs="Segoe UI"/>
+          <w:color w:val="212121"/>
+          <w:sz w:val="18"/>
+          <w:szCs w:val="18"/>
+          <w:shd w:val="clear" w:color="auto" w:fill="FFFFFF"/>
+        </w:rPr>
+      </w:pPr>
+    </w:p>
+    <w:p>
+      <w:pPr>
+        <w:pStyle w:val="ListParagraph"/>
+        <w:numPr>
+          <w:ilvl w:val="0"/>
+          <w:numId w:val="2"/>
+        </w:numPr>
+        <w:rPr>
           <w:lang w:val="es-CO"/>
         </w:rPr>
-        <w:t>http://localhost:5000/api/v1/data/?_id=641c9a7550758c8cad1b4242</w:t>
-      </w:r>
+      </w:pPr>
+      <w:proofErr w:type="spellStart"/>
+      <w:r>
+        <w:rPr>
+          <w:lang w:val="es-CO"/>
+        </w:rPr>
+        <w:lastRenderedPageBreak/>
+        <w:t>Delete</w:t>
+      </w:r>
+      <w:proofErr w:type="spellEnd"/>
+      <w:r>
+        <w:rPr>
+          <w:lang w:val="es-CO"/>
+        </w:rPr>
+        <w:t xml:space="preserve"> a </w:t>
+      </w:r>
+      <w:proofErr w:type="spellStart"/>
+      <w:r>
+        <w:rPr>
+          <w:lang w:val="es-CO"/>
+        </w:rPr>
+        <w:t>record</w:t>
+      </w:r>
+      <w:proofErr w:type="spellEnd"/>
+    </w:p>
+    <w:p>
+      <w:pPr>
+        <w:pStyle w:val="ListParagraph"/>
+      </w:pPr>
+      <w:r>
+        <w:t>A route and controller to receive a DELETE request to delete data from the database and respond with a status code that allows the result of the request to be confirmed.</w:t>
+      </w:r>
+    </w:p>
+    <w:p>
+      <w:pPr>
+        <w:pStyle w:val="ListParagraph"/>
+        <w:rPr>
+          <w:rFonts w:ascii="Segoe UI" w:hAnsi="Segoe UI" w:cs="Segoe UI"/>
+          <w:color w:val="212121"/>
+          <w:sz w:val="18"/>
+          <w:szCs w:val="18"/>
+          <w:shd w:val="clear" w:color="auto" w:fill="FFFFFF"/>
+        </w:rPr>
+      </w:pPr>
+      <w:r>
+        <w:t>Method</w:t>
+      </w:r>
+      <w:r>
+        <w:t>: Delete</w:t>
+      </w:r>
+      <w:r>
+        <w:br/>
+      </w:r>
+      <w:r>
+        <w:rPr>
+          <w:rFonts w:ascii="Segoe UI" w:hAnsi="Segoe UI" w:cs="Segoe UI"/>
+          <w:color w:val="212121"/>
+          <w:sz w:val="18"/>
+          <w:szCs w:val="18"/>
+          <w:shd w:val="clear" w:color="auto" w:fill="FFFFFF"/>
+        </w:rPr>
+        <w:t xml:space="preserve">URL: </w:t>
+      </w:r>
+      <w:r>
+        <w:rPr>
+          <w:rFonts w:ascii="Segoe UI" w:hAnsi="Segoe UI" w:cs="Segoe UI"/>
+          <w:color w:val="212121"/>
+          <w:sz w:val="18"/>
+          <w:szCs w:val="18"/>
+          <w:shd w:val="clear" w:color="auto" w:fill="FFFFFF"/>
+        </w:rPr>
+        <w:t>http://localhost:5000/api/v1/data/?_id=</w:t>
+      </w:r>
+      <w:r>
+        <w:rPr>
+          <w:rFonts w:ascii="Segoe UI" w:hAnsi="Segoe UI" w:cs="Segoe UI"/>
+          <w:color w:val="212121"/>
+          <w:sz w:val="18"/>
+          <w:szCs w:val="18"/>
+          <w:shd w:val="clear" w:color="auto" w:fill="FFFFFF"/>
+        </w:rPr>
+        <w:t>{id}</w:t>
+      </w:r>
+    </w:p>
+    <w:p>
+      <w:pPr>
+        <w:shd w:val="clear" w:color="auto" w:fill="FFFFFE"/>
+        <w:spacing w:line="270" w:lineRule="atLeast"/>
+        <w:rPr>
+          <w:rFonts w:ascii="Courier New" w:hAnsi="Courier New" w:cs="Courier New"/>
+          <w:color w:val="000000"/>
+          <w:sz w:val="18"/>
+          <w:szCs w:val="18"/>
+        </w:rPr>
+      </w:pPr>
+      <w:r>
+        <w:rPr>
+          <w:rFonts w:ascii="Segoe UI" w:hAnsi="Segoe UI" w:cs="Segoe UI"/>
+          <w:color w:val="212121"/>
+          <w:sz w:val="18"/>
+          <w:szCs w:val="18"/>
+          <w:shd w:val="clear" w:color="auto" w:fill="FFFFFF"/>
+        </w:rPr>
+        <w:t>Expected Result:</w:t>
+      </w:r>
+      <w:r>
+        <w:rPr>
+          <w:rFonts w:ascii="Courier New" w:hAnsi="Courier New" w:cs="Courier New"/>
+          <w:color w:val="000000"/>
+          <w:sz w:val="18"/>
+          <w:szCs w:val="18"/>
+        </w:rPr>
+        <w:t xml:space="preserve"> </w:t>
+      </w:r>
+    </w:p>
+    <w:p>
+      <w:pPr>
+        <w:shd w:val="clear" w:color="auto" w:fill="FFFFFE"/>
+        <w:spacing w:line="270" w:lineRule="atLeast"/>
+        <w:rPr>
+          <w:rFonts w:ascii="Courier New" w:hAnsi="Courier New" w:cs="Courier New"/>
+          <w:color w:val="000000"/>
+          <w:sz w:val="18"/>
+          <w:szCs w:val="18"/>
+        </w:rPr>
+      </w:pPr>
+      <w:r>
+        <w:rPr>
+          <w:rFonts w:ascii="Courier New" w:hAnsi="Courier New" w:cs="Courier New"/>
+          <w:color w:val="000000"/>
+          <w:sz w:val="18"/>
+          <w:szCs w:val="18"/>
+        </w:rPr>
+        <w:t>If it is ok</w:t>
+      </w:r>
+    </w:p>
+    <w:p>
+      <w:pPr>
+        <w:shd w:val="clear" w:color="auto" w:fill="FFFFFE"/>
+        <w:spacing w:line="270" w:lineRule="atLeast"/>
+        <w:rPr>
+          <w:rFonts w:ascii="Courier New" w:eastAsia="Times New Roman" w:hAnsi="Courier New" w:cs="Courier New"/>
+          <w:color w:val="000000"/>
+          <w:sz w:val="18"/>
+          <w:szCs w:val="18"/>
+          <w:lang w:eastAsia="en-CA"/>
+        </w:rPr>
+      </w:pPr>
+      <w:r>
+        <w:rPr>
+          <w:rFonts w:ascii="Courier New" w:eastAsia="Times New Roman" w:hAnsi="Courier New" w:cs="Courier New"/>
+          <w:color w:val="000000"/>
+          <w:sz w:val="18"/>
+          <w:szCs w:val="18"/>
+          <w:lang w:eastAsia="en-CA"/>
+        </w:rPr>
+        <w:t>{</w:t>
+      </w:r>
+    </w:p>
+    <w:p>
+      <w:pPr>
+        <w:shd w:val="clear" w:color="auto" w:fill="FFFFFE"/>
+        <w:spacing w:after="0" w:line="270" w:lineRule="atLeast"/>
+        <w:rPr>
+          <w:rFonts w:ascii="Courier New" w:eastAsia="Times New Roman" w:hAnsi="Courier New" w:cs="Courier New"/>
+          <w:color w:val="000000"/>
+          <w:sz w:val="18"/>
+          <w:szCs w:val="18"/>
+          <w:lang w:eastAsia="en-CA"/>
+        </w:rPr>
+      </w:pPr>
+      <w:r>
+        <w:rPr>
+          <w:rFonts w:ascii="Courier New" w:eastAsia="Times New Roman" w:hAnsi="Courier New" w:cs="Courier New"/>
+          <w:color w:val="000000"/>
+          <w:sz w:val="18"/>
+          <w:szCs w:val="18"/>
+          <w:lang w:eastAsia="en-CA"/>
+        </w:rPr>
+        <w:t>    </w:t>
+      </w:r>
+      <w:r>
+        <w:rPr>
+          <w:rFonts w:ascii="Courier New" w:eastAsia="Times New Roman" w:hAnsi="Courier New" w:cs="Courier New"/>
+          <w:color w:val="A31515"/>
+          <w:sz w:val="18"/>
+          <w:szCs w:val="18"/>
+          <w:lang w:eastAsia="en-CA"/>
+        </w:rPr>
+        <w:t>"acknowledged"</w:t>
+      </w:r>
+      <w:r>
+        <w:rPr>
+          <w:rFonts w:ascii="Courier New" w:eastAsia="Times New Roman" w:hAnsi="Courier New" w:cs="Courier New"/>
+          <w:color w:val="000000"/>
+          <w:sz w:val="18"/>
+          <w:szCs w:val="18"/>
+          <w:lang w:eastAsia="en-CA"/>
+        </w:rPr>
+        <w:t>: </w:t>
+      </w:r>
+      <w:r>
+        <w:rPr>
+          <w:rFonts w:ascii="Courier New" w:eastAsia="Times New Roman" w:hAnsi="Courier New" w:cs="Courier New"/>
+          <w:b/>
+          <w:bCs/>
+          <w:color w:val="0451A5"/>
+          <w:sz w:val="18"/>
+          <w:szCs w:val="18"/>
+          <w:lang w:eastAsia="en-CA"/>
+        </w:rPr>
+        <w:t>true</w:t>
+      </w:r>
+      <w:r>
+        <w:rPr>
+          <w:rFonts w:ascii="Courier New" w:eastAsia="Times New Roman" w:hAnsi="Courier New" w:cs="Courier New"/>
+          <w:color w:val="000000"/>
+          <w:sz w:val="18"/>
+          <w:szCs w:val="18"/>
+          <w:lang w:eastAsia="en-CA"/>
+        </w:rPr>
+        <w:t>,</w:t>
+      </w:r>
+    </w:p>
+    <w:p>
+      <w:pPr>
+        <w:shd w:val="clear" w:color="auto" w:fill="FFFFFE"/>
+        <w:spacing w:after="0" w:line="270" w:lineRule="atLeast"/>
+        <w:rPr>
+          <w:rFonts w:ascii="Courier New" w:eastAsia="Times New Roman" w:hAnsi="Courier New" w:cs="Courier New"/>
+          <w:color w:val="000000"/>
+          <w:sz w:val="18"/>
+          <w:szCs w:val="18"/>
+          <w:lang w:eastAsia="en-CA"/>
+        </w:rPr>
+      </w:pPr>
+      <w:r>
+        <w:rPr>
+          <w:rFonts w:ascii="Courier New" w:eastAsia="Times New Roman" w:hAnsi="Courier New" w:cs="Courier New"/>
+          <w:color w:val="000000"/>
+          <w:sz w:val="18"/>
+          <w:szCs w:val="18"/>
+          <w:lang w:eastAsia="en-CA"/>
+        </w:rPr>
+        <w:t>    </w:t>
+      </w:r>
+      <w:r>
+        <w:rPr>
+          <w:rFonts w:ascii="Courier New" w:eastAsia="Times New Roman" w:hAnsi="Courier New" w:cs="Courier New"/>
+          <w:color w:val="A31515"/>
+          <w:sz w:val="18"/>
+          <w:szCs w:val="18"/>
+          <w:lang w:eastAsia="en-CA"/>
+        </w:rPr>
+        <w:t>"</w:t>
+      </w:r>
+      <w:proofErr w:type="spellStart"/>
+      <w:r>
+        <w:rPr>
+          <w:rFonts w:ascii="Courier New" w:eastAsia="Times New Roman" w:hAnsi="Courier New" w:cs="Courier New"/>
+          <w:color w:val="A31515"/>
+          <w:sz w:val="18"/>
+          <w:szCs w:val="18"/>
+          <w:lang w:eastAsia="en-CA"/>
+        </w:rPr>
+        <w:t>deletedCount</w:t>
+      </w:r>
+      <w:proofErr w:type="spellEnd"/>
+      <w:r>
+        <w:rPr>
+          <w:rFonts w:ascii="Courier New" w:eastAsia="Times New Roman" w:hAnsi="Courier New" w:cs="Courier New"/>
+          <w:color w:val="A31515"/>
+          <w:sz w:val="18"/>
+          <w:szCs w:val="18"/>
+          <w:lang w:eastAsia="en-CA"/>
+        </w:rPr>
+        <w:t>"</w:t>
+      </w:r>
+      <w:r>
+        <w:rPr>
+          <w:rFonts w:ascii="Courier New" w:eastAsia="Times New Roman" w:hAnsi="Courier New" w:cs="Courier New"/>
+          <w:color w:val="000000"/>
+          <w:sz w:val="18"/>
+          <w:szCs w:val="18"/>
+          <w:lang w:eastAsia="en-CA"/>
+        </w:rPr>
+        <w:t>: </w:t>
+      </w:r>
+      <w:r>
+        <w:rPr>
+          <w:rFonts w:ascii="Courier New" w:eastAsia="Times New Roman" w:hAnsi="Courier New" w:cs="Courier New"/>
+          <w:color w:val="098658"/>
+          <w:sz w:val="18"/>
+          <w:szCs w:val="18"/>
+          <w:lang w:eastAsia="en-CA"/>
+        </w:rPr>
+        <w:t>1</w:t>
+      </w:r>
+    </w:p>
+    <w:p>
+      <w:pPr>
+        <w:shd w:val="clear" w:color="auto" w:fill="FFFFFE"/>
+        <w:spacing w:after="0" w:line="270" w:lineRule="atLeast"/>
+        <w:rPr>
+          <w:rFonts w:ascii="Courier New" w:eastAsia="Times New Roman" w:hAnsi="Courier New" w:cs="Courier New"/>
+          <w:color w:val="000000"/>
+          <w:sz w:val="18"/>
+          <w:szCs w:val="18"/>
+          <w:lang w:eastAsia="en-CA"/>
+        </w:rPr>
+      </w:pPr>
+      <w:r>
+        <w:rPr>
+          <w:rFonts w:ascii="Courier New" w:eastAsia="Times New Roman" w:hAnsi="Courier New" w:cs="Courier New"/>
+          <w:color w:val="000000"/>
+          <w:sz w:val="18"/>
+          <w:szCs w:val="18"/>
+          <w:lang w:eastAsia="en-CA"/>
+        </w:rPr>
+        <w:t>}</w:t>
+      </w:r>
+    </w:p>
+    <w:p>
+      <w:pPr>
+        <w:rPr>
+          <w:rFonts w:ascii="Segoe UI" w:hAnsi="Segoe UI" w:cs="Segoe UI"/>
+          <w:color w:val="212121"/>
+          <w:sz w:val="18"/>
+          <w:szCs w:val="18"/>
+          <w:shd w:val="clear" w:color="auto" w:fill="FFFFFF"/>
+        </w:rPr>
+      </w:pPr>
+    </w:p>
+    <w:p>
+      <w:pPr>
+        <w:rPr>
+          <w:rFonts w:ascii="Segoe UI" w:hAnsi="Segoe UI" w:cs="Segoe UI"/>
+          <w:color w:val="212121"/>
+          <w:sz w:val="18"/>
+          <w:szCs w:val="18"/>
+          <w:shd w:val="clear" w:color="auto" w:fill="FFFFFF"/>
+        </w:rPr>
+      </w:pPr>
+      <w:r>
+        <w:rPr>
+          <w:rFonts w:ascii="Segoe UI" w:hAnsi="Segoe UI" w:cs="Segoe UI"/>
+          <w:color w:val="212121"/>
+          <w:sz w:val="18"/>
+          <w:szCs w:val="18"/>
+          <w:shd w:val="clear" w:color="auto" w:fill="FFFFFF"/>
+        </w:rPr>
+        <w:t>If it is an error</w:t>
+      </w:r>
+    </w:p>
+    <w:p>
+      <w:pPr>
+        <w:shd w:val="clear" w:color="auto" w:fill="FFFFFE"/>
+        <w:spacing w:after="0" w:line="270" w:lineRule="atLeast"/>
+        <w:rPr>
+          <w:rFonts w:ascii="Courier New" w:eastAsia="Times New Roman" w:hAnsi="Courier New" w:cs="Courier New"/>
+          <w:color w:val="000000"/>
+          <w:sz w:val="18"/>
+          <w:szCs w:val="18"/>
+          <w:lang w:eastAsia="en-CA"/>
+        </w:rPr>
+      </w:pPr>
+      <w:r>
+        <w:rPr>
+          <w:rFonts w:ascii="Courier New" w:eastAsia="Times New Roman" w:hAnsi="Courier New" w:cs="Courier New"/>
+          <w:color w:val="000000"/>
+          <w:sz w:val="18"/>
+          <w:szCs w:val="18"/>
+          <w:lang w:eastAsia="en-CA"/>
+        </w:rPr>
+        <w:t>{</w:t>
+      </w:r>
+    </w:p>
+    <w:p>
+      <w:pPr>
+        <w:shd w:val="clear" w:color="auto" w:fill="FFFFFE"/>
+        <w:spacing w:after="0" w:line="270" w:lineRule="atLeast"/>
+        <w:rPr>
+          <w:rFonts w:ascii="Courier New" w:eastAsia="Times New Roman" w:hAnsi="Courier New" w:cs="Courier New"/>
+          <w:color w:val="000000"/>
+          <w:sz w:val="18"/>
+          <w:szCs w:val="18"/>
+          <w:lang w:eastAsia="en-CA"/>
+        </w:rPr>
+      </w:pPr>
+      <w:r>
+        <w:rPr>
+          <w:rFonts w:ascii="Courier New" w:eastAsia="Times New Roman" w:hAnsi="Courier New" w:cs="Courier New"/>
+          <w:color w:val="000000"/>
+          <w:sz w:val="18"/>
+          <w:szCs w:val="18"/>
+          <w:lang w:eastAsia="en-CA"/>
+        </w:rPr>
+        <w:t>    </w:t>
+      </w:r>
+      <w:r>
+        <w:rPr>
+          <w:rFonts w:ascii="Courier New" w:eastAsia="Times New Roman" w:hAnsi="Courier New" w:cs="Courier New"/>
+          <w:color w:val="A31515"/>
+          <w:sz w:val="18"/>
+          <w:szCs w:val="18"/>
+          <w:lang w:eastAsia="en-CA"/>
+        </w:rPr>
+        <w:t>"acknowledged"</w:t>
+      </w:r>
+      <w:r>
+        <w:rPr>
+          <w:rFonts w:ascii="Courier New" w:eastAsia="Times New Roman" w:hAnsi="Courier New" w:cs="Courier New"/>
+          <w:color w:val="000000"/>
+          <w:sz w:val="18"/>
+          <w:szCs w:val="18"/>
+          <w:lang w:eastAsia="en-CA"/>
+        </w:rPr>
+        <w:t>: </w:t>
+      </w:r>
+      <w:r>
+        <w:rPr>
+          <w:rFonts w:ascii="Courier New" w:eastAsia="Times New Roman" w:hAnsi="Courier New" w:cs="Courier New"/>
+          <w:b/>
+          <w:bCs/>
+          <w:color w:val="0451A5"/>
+          <w:sz w:val="18"/>
+          <w:szCs w:val="18"/>
+          <w:lang w:eastAsia="en-CA"/>
+        </w:rPr>
+        <w:t>true</w:t>
+      </w:r>
+      <w:r>
+        <w:rPr>
+          <w:rFonts w:ascii="Courier New" w:eastAsia="Times New Roman" w:hAnsi="Courier New" w:cs="Courier New"/>
+          <w:color w:val="000000"/>
+          <w:sz w:val="18"/>
+          <w:szCs w:val="18"/>
+          <w:lang w:eastAsia="en-CA"/>
+        </w:rPr>
+        <w:t>,</w:t>
+      </w:r>
+    </w:p>
+    <w:p>
+      <w:pPr>
+        <w:shd w:val="clear" w:color="auto" w:fill="FFFFFE"/>
+        <w:spacing w:after="0" w:line="270" w:lineRule="atLeast"/>
+        <w:rPr>
+          <w:rFonts w:ascii="Courier New" w:eastAsia="Times New Roman" w:hAnsi="Courier New" w:cs="Courier New"/>
+          <w:color w:val="000000"/>
+          <w:sz w:val="18"/>
+          <w:szCs w:val="18"/>
+          <w:lang w:eastAsia="en-CA"/>
+        </w:rPr>
+      </w:pPr>
+      <w:r>
+        <w:rPr>
+          <w:rFonts w:ascii="Courier New" w:eastAsia="Times New Roman" w:hAnsi="Courier New" w:cs="Courier New"/>
+          <w:color w:val="000000"/>
+          <w:sz w:val="18"/>
+          <w:szCs w:val="18"/>
+          <w:lang w:eastAsia="en-CA"/>
+        </w:rPr>
+        <w:t>    </w:t>
+      </w:r>
+      <w:r>
+        <w:rPr>
+          <w:rFonts w:ascii="Courier New" w:eastAsia="Times New Roman" w:hAnsi="Courier New" w:cs="Courier New"/>
+          <w:color w:val="A31515"/>
+          <w:sz w:val="18"/>
+          <w:szCs w:val="18"/>
+          <w:lang w:eastAsia="en-CA"/>
+        </w:rPr>
+        <w:t>"</w:t>
+      </w:r>
+      <w:proofErr w:type="spellStart"/>
+      <w:r>
+        <w:rPr>
+          <w:rFonts w:ascii="Courier New" w:eastAsia="Times New Roman" w:hAnsi="Courier New" w:cs="Courier New"/>
+          <w:color w:val="A31515"/>
+          <w:sz w:val="18"/>
+          <w:szCs w:val="18"/>
+          <w:lang w:eastAsia="en-CA"/>
+        </w:rPr>
+        <w:t>deletedCount</w:t>
+      </w:r>
+      <w:proofErr w:type="spellEnd"/>
+      <w:r>
+        <w:rPr>
+          <w:rFonts w:ascii="Courier New" w:eastAsia="Times New Roman" w:hAnsi="Courier New" w:cs="Courier New"/>
+          <w:color w:val="A31515"/>
+          <w:sz w:val="18"/>
+          <w:szCs w:val="18"/>
+          <w:lang w:eastAsia="en-CA"/>
+        </w:rPr>
+        <w:t>"</w:t>
+      </w:r>
+      <w:r>
+        <w:rPr>
+          <w:rFonts w:ascii="Courier New" w:eastAsia="Times New Roman" w:hAnsi="Courier New" w:cs="Courier New"/>
+          <w:color w:val="000000"/>
+          <w:sz w:val="18"/>
+          <w:szCs w:val="18"/>
+          <w:lang w:eastAsia="en-CA"/>
+        </w:rPr>
+        <w:t>: </w:t>
+      </w:r>
+      <w:r>
+        <w:rPr>
+          <w:rFonts w:ascii="Courier New" w:eastAsia="Times New Roman" w:hAnsi="Courier New" w:cs="Courier New"/>
+          <w:color w:val="098658"/>
+          <w:sz w:val="18"/>
+          <w:szCs w:val="18"/>
+          <w:lang w:eastAsia="en-CA"/>
+        </w:rPr>
+        <w:t>0</w:t>
+      </w:r>
+    </w:p>
+    <w:p>
+      <w:pPr>
+        <w:shd w:val="clear" w:color="auto" w:fill="FFFFFE"/>
+        <w:spacing w:after="0" w:line="270" w:lineRule="atLeast"/>
+        <w:rPr>
+          <w:rFonts w:ascii="Courier New" w:eastAsia="Times New Roman" w:hAnsi="Courier New" w:cs="Courier New"/>
+          <w:color w:val="000000"/>
+          <w:sz w:val="18"/>
+          <w:szCs w:val="18"/>
+          <w:lang w:eastAsia="en-CA"/>
+        </w:rPr>
+      </w:pPr>
+      <w:r>
+        <w:rPr>
+          <w:rFonts w:ascii="Courier New" w:eastAsia="Times New Roman" w:hAnsi="Courier New" w:cs="Courier New"/>
+          <w:color w:val="000000"/>
+          <w:sz w:val="18"/>
+          <w:szCs w:val="18"/>
+          <w:lang w:eastAsia="en-CA"/>
+        </w:rPr>
+        <w:t>}</w:t>
+      </w:r>
+    </w:p>
+    <w:p>
+      <w:pPr>
+        <w:rPr>
+          <w:rFonts w:ascii="Segoe UI" w:hAnsi="Segoe UI" w:cs="Segoe UI"/>
+          <w:color w:val="212121"/>
+          <w:sz w:val="18"/>
+          <w:szCs w:val="18"/>
+          <w:shd w:val="clear" w:color="auto" w:fill="FFFFFF"/>
+        </w:rPr>
+      </w:pPr>
+    </w:p>
+    <w:p>
+      <w:pPr>
+        <w:pStyle w:val="ListParagraph"/>
+        <w:numPr>
+          <w:ilvl w:val="0"/>
+          <w:numId w:val="4"/>
+        </w:numPr>
+      </w:pPr>
+      <w:r>
+        <w:rPr>
+          <w:highlight w:val="yellow"/>
+        </w:rPr>
+        <w:t xml:space="preserve">Service </w:t>
+      </w:r>
+      <w:proofErr w:type="spellStart"/>
+      <w:r>
+        <w:rPr>
+          <w:highlight w:val="yellow"/>
+        </w:rPr>
+        <w:t>runapp</w:t>
+      </w:r>
+      <w:proofErr w:type="spellEnd"/>
+    </w:p>
+    <w:p>
+      <w:pPr>
+        <w:ind w:left="720" w:hanging="360"/>
+      </w:pPr>
+      <w:r>
+        <w:tab/>
+      </w:r>
+      <w:r>
+        <w:t>A route and controller to receive a POST request to save new data to the database. This service will extract the information from the different websites and save it in the database under a specific format. Also, it will validate if any record already exists in the DB, to avoid duplicated records.</w:t>
+      </w:r>
+    </w:p>
+    <w:p>
+      <w:pPr>
+        <w:ind w:left="709"/>
+      </w:pPr>
+      <w:r>
+        <w:t>Method: POST</w:t>
+      </w:r>
+    </w:p>
+    <w:p>
+      <w:pPr>
+        <w:ind w:left="709"/>
+        <w:rPr>
+          <w:rFonts w:ascii="Segoe UI" w:hAnsi="Segoe UI" w:cs="Segoe UI"/>
+          <w:color w:val="212121"/>
+          <w:sz w:val="18"/>
+          <w:szCs w:val="18"/>
+          <w:shd w:val="clear" w:color="auto" w:fill="FFFFFF"/>
+        </w:rPr>
+      </w:pPr>
+      <w:r>
+        <w:t xml:space="preserve">URL: </w:t>
+      </w:r>
+      <w:r>
+        <w:rPr>
+          <w:rFonts w:ascii="Segoe UI" w:hAnsi="Segoe UI" w:cs="Segoe UI"/>
+          <w:color w:val="212121"/>
+          <w:sz w:val="18"/>
+          <w:szCs w:val="18"/>
+          <w:shd w:val="clear" w:color="auto" w:fill="FFFFFF"/>
+        </w:rPr>
+        <w:t>http://localhost:5000/api/v1/runapp</w:t>
+      </w:r>
+    </w:p>
+    <w:p>
+      <w:pPr>
+        <w:ind w:left="709"/>
+        <w:rPr>
+          <w:rFonts w:ascii="Segoe UI" w:hAnsi="Segoe UI" w:cs="Segoe UI"/>
+          <w:sz w:val="18"/>
+          <w:szCs w:val="18"/>
+        </w:rPr>
+      </w:pPr>
+    </w:p>
+    <w:p>
+      <w:pPr>
+        <w:pStyle w:val="ListParagraph"/>
+        <w:numPr>
+          <w:ilvl w:val="0"/>
+          <w:numId w:val="4"/>
+        </w:numPr>
+      </w:pPr>
+      <w:r>
+        <w:rPr>
+          <w:highlight w:val="yellow"/>
+        </w:rPr>
+        <w:t xml:space="preserve">Service </w:t>
+      </w:r>
+      <w:proofErr w:type="spellStart"/>
+      <w:r>
+        <w:rPr>
+          <w:highlight w:val="yellow"/>
+        </w:rPr>
+        <w:t>runapp</w:t>
+      </w:r>
+      <w:r>
+        <w:rPr>
+          <w:highlight w:val="yellow"/>
+        </w:rPr>
+        <w:t>file</w:t>
+      </w:r>
+      <w:proofErr w:type="spellEnd"/>
+    </w:p>
+    <w:p>
+      <w:pPr>
+        <w:ind w:left="709"/>
+      </w:pPr>
+      <w:r>
+        <w:t xml:space="preserve">A route and controller to receive a POST request and a body with the information extracted from a file uploaded. This service will extract the information from the </w:t>
+      </w:r>
+      <w:proofErr w:type="spellStart"/>
+      <w:r>
+        <w:t>xls</w:t>
+      </w:r>
+      <w:proofErr w:type="spellEnd"/>
+      <w:r>
+        <w:t xml:space="preserve"> file and save it in the database under a specific format.</w:t>
+      </w:r>
+    </w:p>
+    <w:p>
+      <w:pPr>
+        <w:ind w:left="709"/>
+      </w:pPr>
+      <w:r>
+        <w:t>Method: POST</w:t>
+      </w:r>
+    </w:p>
+    <w:p>
+      <w:pPr>
+        <w:ind w:left="709"/>
+        <w:rPr>
+          <w:rFonts w:ascii="Segoe UI" w:hAnsi="Segoe UI" w:cs="Segoe UI"/>
+          <w:color w:val="212121"/>
+          <w:sz w:val="18"/>
+          <w:szCs w:val="18"/>
+          <w:shd w:val="clear" w:color="auto" w:fill="FFFFFF"/>
+        </w:rPr>
+      </w:pPr>
+      <w:r>
+        <w:t xml:space="preserve">URL: </w:t>
+      </w:r>
+      <w:r>
+        <w:rPr>
+          <w:rFonts w:ascii="Segoe UI" w:hAnsi="Segoe UI" w:cs="Segoe UI"/>
+          <w:color w:val="212121"/>
+          <w:sz w:val="18"/>
+          <w:szCs w:val="18"/>
+          <w:shd w:val="clear" w:color="auto" w:fill="FFFFFF"/>
+        </w:rPr>
+        <w:t>http://localhost:5000/api/v1/runapp</w:t>
+      </w:r>
+    </w:p>
+    <w:p>
+      <w:pPr>
+        <w:ind w:left="709"/>
+      </w:pPr>
+    </w:p>
+    <w:p>
+      <w:pPr>
+        <w:ind w:left="709"/>
+      </w:pPr>
+    </w:p>
+    <w:p>
+      <w:pPr>
+        <w:ind w:left="709"/>
+        <w:rPr>
+          <w:rFonts w:ascii="Segoe UI" w:hAnsi="Segoe UI" w:cs="Segoe UI"/>
+          <w:color w:val="212121"/>
+          <w:sz w:val="18"/>
+          <w:szCs w:val="18"/>
+          <w:shd w:val="clear" w:color="auto" w:fill="FFFFFF"/>
+        </w:rPr>
+      </w:pPr>
     </w:p>
     <w:sectPr>
       <w:pgSz w:w="12240" w:h="15840"/>
@@ -601,7 +4861,7 @@
   <w:abstractNum w:abstractNumId="0" w15:restartNumberingAfterBreak="0">
     <w:nsid w:val="05484439"/>
     <w:multiLevelType w:val="hybridMultilevel"/>
-    <w:tmpl w:val="DCD6BD92"/>
+    <w:tmpl w:val="B860BF2E"/>
     <w:lvl w:ilvl="0" w:tplc="1009000F">
       <w:start w:val="1"/>
       <w:numFmt w:val="decimal"/>
@@ -685,6 +4945,95 @@
     </w:lvl>
   </w:abstractNum>
   <w:abstractNum w:abstractNumId="1" w15:restartNumberingAfterBreak="0">
+    <w:nsid w:val="18FC2E6B"/>
+    <w:multiLevelType w:val="hybridMultilevel"/>
+    <w:tmpl w:val="F1481E20"/>
+    <w:lvl w:ilvl="0" w:tplc="10090019">
+      <w:start w:val="1"/>
+      <w:numFmt w:val="lowerLetter"/>
+      <w:lvlText w:val="%1."/>
+      <w:lvlJc w:val="left"/>
+      <w:pPr>
+        <w:ind w:left="720" w:hanging="360"/>
+      </w:pPr>
+      <w:rPr>
+        <w:rFonts w:hint="default"/>
+      </w:rPr>
+    </w:lvl>
+    <w:lvl w:ilvl="1" w:tplc="10090019" w:tentative="1">
+      <w:start w:val="1"/>
+      <w:numFmt w:val="lowerLetter"/>
+      <w:lvlText w:val="%2."/>
+      <w:lvlJc w:val="left"/>
+      <w:pPr>
+        <w:ind w:left="1440" w:hanging="360"/>
+      </w:pPr>
+    </w:lvl>
+    <w:lvl w:ilvl="2" w:tplc="1009001B" w:tentative="1">
+      <w:start w:val="1"/>
+      <w:numFmt w:val="lowerRoman"/>
+      <w:lvlText w:val="%3."/>
+      <w:lvlJc w:val="right"/>
+      <w:pPr>
+        <w:ind w:left="2160" w:hanging="180"/>
+      </w:pPr>
+    </w:lvl>
+    <w:lvl w:ilvl="3" w:tplc="1009000F" w:tentative="1">
+      <w:start w:val="1"/>
+      <w:numFmt w:val="decimal"/>
+      <w:lvlText w:val="%4."/>
+      <w:lvlJc w:val="left"/>
+      <w:pPr>
+        <w:ind w:left="2880" w:hanging="360"/>
+      </w:pPr>
+    </w:lvl>
+    <w:lvl w:ilvl="4" w:tplc="10090019" w:tentative="1">
+      <w:start w:val="1"/>
+      <w:numFmt w:val="lowerLetter"/>
+      <w:lvlText w:val="%5."/>
+      <w:lvlJc w:val="left"/>
+      <w:pPr>
+        <w:ind w:left="3600" w:hanging="360"/>
+      </w:pPr>
+    </w:lvl>
+    <w:lvl w:ilvl="5" w:tplc="1009001B" w:tentative="1">
+      <w:start w:val="1"/>
+      <w:numFmt w:val="lowerRoman"/>
+      <w:lvlText w:val="%6."/>
+      <w:lvlJc w:val="right"/>
+      <w:pPr>
+        <w:ind w:left="4320" w:hanging="180"/>
+      </w:pPr>
+    </w:lvl>
+    <w:lvl w:ilvl="6" w:tplc="1009000F" w:tentative="1">
+      <w:start w:val="1"/>
+      <w:numFmt w:val="decimal"/>
+      <w:lvlText w:val="%7."/>
+      <w:lvlJc w:val="left"/>
+      <w:pPr>
+        <w:ind w:left="5040" w:hanging="360"/>
+      </w:pPr>
+    </w:lvl>
+    <w:lvl w:ilvl="7" w:tplc="10090019" w:tentative="1">
+      <w:start w:val="1"/>
+      <w:numFmt w:val="lowerLetter"/>
+      <w:lvlText w:val="%8."/>
+      <w:lvlJc w:val="left"/>
+      <w:pPr>
+        <w:ind w:left="5760" w:hanging="360"/>
+      </w:pPr>
+    </w:lvl>
+    <w:lvl w:ilvl="8" w:tplc="1009001B" w:tentative="1">
+      <w:start w:val="1"/>
+      <w:numFmt w:val="lowerRoman"/>
+      <w:lvlText w:val="%9."/>
+      <w:lvlJc w:val="right"/>
+      <w:pPr>
+        <w:ind w:left="6480" w:hanging="180"/>
+      </w:pPr>
+    </w:lvl>
+  </w:abstractNum>
+  <w:abstractNum w:abstractNumId="2" w15:restartNumberingAfterBreak="0">
     <w:nsid w:val="4EFA25E2"/>
     <w:multiLevelType w:val="hybridMultilevel"/>
     <w:tmpl w:val="1614733C"/>
@@ -797,11 +5146,106 @@
       </w:rPr>
     </w:lvl>
   </w:abstractNum>
+  <w:abstractNum w:abstractNumId="3" w15:restartNumberingAfterBreak="0">
+    <w:nsid w:val="75645C13"/>
+    <w:multiLevelType w:val="hybridMultilevel"/>
+    <w:tmpl w:val="0B46CE12"/>
+    <w:lvl w:ilvl="0" w:tplc="10090019">
+      <w:start w:val="1"/>
+      <w:numFmt w:val="lowerLetter"/>
+      <w:lvlText w:val="%1."/>
+      <w:lvlJc w:val="left"/>
+      <w:pPr>
+        <w:ind w:left="720" w:hanging="360"/>
+      </w:pPr>
+      <w:rPr>
+        <w:rFonts w:hint="default"/>
+      </w:rPr>
+    </w:lvl>
+    <w:lvl w:ilvl="1" w:tplc="10090019" w:tentative="1">
+      <w:start w:val="1"/>
+      <w:numFmt w:val="lowerLetter"/>
+      <w:lvlText w:val="%2."/>
+      <w:lvlJc w:val="left"/>
+      <w:pPr>
+        <w:ind w:left="1440" w:hanging="360"/>
+      </w:pPr>
+    </w:lvl>
+    <w:lvl w:ilvl="2" w:tplc="1009001B" w:tentative="1">
+      <w:start w:val="1"/>
+      <w:numFmt w:val="lowerRoman"/>
+      <w:lvlText w:val="%3."/>
+      <w:lvlJc w:val="right"/>
+      <w:pPr>
+        <w:ind w:left="2160" w:hanging="180"/>
+      </w:pPr>
+    </w:lvl>
+    <w:lvl w:ilvl="3" w:tplc="1009000F" w:tentative="1">
+      <w:start w:val="1"/>
+      <w:numFmt w:val="decimal"/>
+      <w:lvlText w:val="%4."/>
+      <w:lvlJc w:val="left"/>
+      <w:pPr>
+        <w:ind w:left="2880" w:hanging="360"/>
+      </w:pPr>
+    </w:lvl>
+    <w:lvl w:ilvl="4" w:tplc="10090019" w:tentative="1">
+      <w:start w:val="1"/>
+      <w:numFmt w:val="lowerLetter"/>
+      <w:lvlText w:val="%5."/>
+      <w:lvlJc w:val="left"/>
+      <w:pPr>
+        <w:ind w:left="3600" w:hanging="360"/>
+      </w:pPr>
+    </w:lvl>
+    <w:lvl w:ilvl="5" w:tplc="1009001B" w:tentative="1">
+      <w:start w:val="1"/>
+      <w:numFmt w:val="lowerRoman"/>
+      <w:lvlText w:val="%6."/>
+      <w:lvlJc w:val="right"/>
+      <w:pPr>
+        <w:ind w:left="4320" w:hanging="180"/>
+      </w:pPr>
+    </w:lvl>
+    <w:lvl w:ilvl="6" w:tplc="1009000F" w:tentative="1">
+      <w:start w:val="1"/>
+      <w:numFmt w:val="decimal"/>
+      <w:lvlText w:val="%7."/>
+      <w:lvlJc w:val="left"/>
+      <w:pPr>
+        <w:ind w:left="5040" w:hanging="360"/>
+      </w:pPr>
+    </w:lvl>
+    <w:lvl w:ilvl="7" w:tplc="10090019" w:tentative="1">
+      <w:start w:val="1"/>
+      <w:numFmt w:val="lowerLetter"/>
+      <w:lvlText w:val="%8."/>
+      <w:lvlJc w:val="left"/>
+      <w:pPr>
+        <w:ind w:left="5760" w:hanging="360"/>
+      </w:pPr>
+    </w:lvl>
+    <w:lvl w:ilvl="8" w:tplc="1009001B" w:tentative="1">
+      <w:start w:val="1"/>
+      <w:numFmt w:val="lowerRoman"/>
+      <w:lvlText w:val="%9."/>
+      <w:lvlJc w:val="right"/>
+      <w:pPr>
+        <w:ind w:left="6480" w:hanging="180"/>
+      </w:pPr>
+    </w:lvl>
+  </w:abstractNum>
   <w:num w:numId="1" w16cid:durableId="1894463436">
-    <w:abstractNumId w:val="1"/>
+    <w:abstractNumId w:val="2"/>
   </w:num>
   <w:num w:numId="2" w16cid:durableId="2141726932">
     <w:abstractNumId w:val="0"/>
+  </w:num>
+  <w:num w:numId="3" w16cid:durableId="1174300518">
+    <w:abstractNumId w:val="3"/>
+  </w:num>
+  <w:num w:numId="4" w16cid:durableId="1284775473">
+    <w:abstractNumId w:val="1"/>
   </w:num>
 </w:numbering>
 </file>
@@ -1204,7 +5648,7 @@
   <w:style w:type="paragraph" w:default="1" w:styleId="Normal">
     <w:name w:val="Normal"/>
     <w:qFormat/>
-    <w:rsid w:val="00C25446"/>
+    <w:rsid w:val="0066704C"/>
   </w:style>
   <w:style w:type="character" w:default="1" w:styleId="DefaultParagraphFont">
     <w:name w:val="Default Paragraph Font"/>

</xml_diff>